<commit_message>
Update form đăng kí
</commit_message>
<xml_diff>
--- a/Task.docx
+++ b/Task.docx
@@ -2084,8 +2084,188 @@
         <w:t>Và 1 số thứ khác ...... (T chưa nghĩ đến!!!).</w:t>
       </w:r>
     </w:p>
-    <w:p>
-      <w:pPr>
+    <w:p/>
+    <w:p>
+      <w:pPr>
+        <w:pStyle w:val="ListParagraph"/>
+        <w:numPr>
+          <w:ilvl w:val="0"/>
+          <w:numId w:val="15"/>
+        </w:numPr>
+        <w:ind w:left="426"/>
+      </w:pPr>
+      <w:r>
+        <w:t xml:space="preserve">Về cách tạo form  </w:t>
+      </w:r>
+    </w:p>
+    <w:p>
+      <w:pPr>
+        <w:pStyle w:val="ListParagraph"/>
+        <w:numPr>
+          <w:ilvl w:val="0"/>
+          <w:numId w:val="20"/>
+        </w:numPr>
+      </w:pPr>
+      <w:r>
+        <w:rPr>
+          <w:noProof/>
+        </w:rPr>
+        <w:drawing>
+          <wp:anchor distT="0" distB="0" distL="114300" distR="114300" simplePos="0" relativeHeight="251682816" behindDoc="1" locked="0" layoutInCell="1" allowOverlap="1" wp14:anchorId="0B8D1AC5" wp14:editId="035CA8EC">
+            <wp:simplePos x="0" y="0"/>
+            <wp:positionH relativeFrom="column">
+              <wp:posOffset>3042285</wp:posOffset>
+            </wp:positionH>
+            <wp:positionV relativeFrom="paragraph">
+              <wp:posOffset>12065</wp:posOffset>
+            </wp:positionV>
+            <wp:extent cx="2880360" cy="3337560"/>
+            <wp:effectExtent l="0" t="0" r="0" b="0"/>
+            <wp:wrapTight wrapText="bothSides">
+              <wp:wrapPolygon edited="0">
+                <wp:start x="0" y="0"/>
+                <wp:lineTo x="0" y="21452"/>
+                <wp:lineTo x="21429" y="21452"/>
+                <wp:lineTo x="21429" y="0"/>
+                <wp:lineTo x="0" y="0"/>
+              </wp:wrapPolygon>
+            </wp:wrapTight>
+            <wp:docPr id="25" name="Picture 25"/>
+            <wp:cNvGraphicFramePr>
+              <a:graphicFrameLocks xmlns:a="http://schemas.openxmlformats.org/drawingml/2006/main" noChangeAspect="1"/>
+            </wp:cNvGraphicFramePr>
+            <a:graphic xmlns:a="http://schemas.openxmlformats.org/drawingml/2006/main">
+              <a:graphicData uri="http://schemas.openxmlformats.org/drawingml/2006/picture">
+                <pic:pic xmlns:pic="http://schemas.openxmlformats.org/drawingml/2006/picture">
+                  <pic:nvPicPr>
+                    <pic:cNvPr id="0" name="Picture 1"/>
+                    <pic:cNvPicPr>
+                      <a:picLocks noChangeAspect="1" noChangeArrowheads="1"/>
+                    </pic:cNvPicPr>
+                  </pic:nvPicPr>
+                  <pic:blipFill>
+                    <a:blip r:embed="rId6">
+                      <a:extLst>
+                        <a:ext uri="{28A0092B-C50C-407E-A947-70E740481C1C}">
+                          <a14:useLocalDpi xmlns:a14="http://schemas.microsoft.com/office/drawing/2010/main" val="0"/>
+                        </a:ext>
+                      </a:extLst>
+                    </a:blip>
+                    <a:srcRect/>
+                    <a:stretch>
+                      <a:fillRect/>
+                    </a:stretch>
+                  </pic:blipFill>
+                  <pic:spPr bwMode="auto">
+                    <a:xfrm>
+                      <a:off x="0" y="0"/>
+                      <a:ext cx="2880360" cy="3337560"/>
+                    </a:xfrm>
+                    <a:prstGeom prst="rect">
+                      <a:avLst/>
+                    </a:prstGeom>
+                    <a:noFill/>
+                    <a:ln>
+                      <a:noFill/>
+                    </a:ln>
+                  </pic:spPr>
+                </pic:pic>
+              </a:graphicData>
+            </a:graphic>
+          </wp:anchor>
+        </w:drawing>
+      </w:r>
+      <w:r>
+        <w:t>Mọi người tạo form trong  Folder Form nhé (Để tránh nhìn project xấu khó nhìn, khó tìm,....).</w:t>
+      </w:r>
+    </w:p>
+    <w:p>
+      <w:pPr>
+        <w:pStyle w:val="ListParagraph"/>
+        <w:numPr>
+          <w:ilvl w:val="0"/>
+          <w:numId w:val="21"/>
+        </w:numPr>
+      </w:pPr>
+      <w:r>
+        <w:t>Form thì chứa form</w:t>
+      </w:r>
+    </w:p>
+    <w:p>
+      <w:pPr>
+        <w:pStyle w:val="ListParagraph"/>
+        <w:numPr>
+          <w:ilvl w:val="0"/>
+          <w:numId w:val="21"/>
+        </w:numPr>
+      </w:pPr>
+      <w:r>
+        <w:t>Function thì chứa function cái này thì chưa dùng</w:t>
+      </w:r>
+    </w:p>
+    <w:p>
+      <w:pPr>
+        <w:pStyle w:val="ListParagraph"/>
+        <w:numPr>
+          <w:ilvl w:val="0"/>
+          <w:numId w:val="21"/>
+        </w:numPr>
+      </w:pPr>
+      <w:r>
+        <w:t>Class cũng vậy</w:t>
+      </w:r>
+    </w:p>
+    <w:p>
+      <w:pPr>
+        <w:pStyle w:val="ListParagraph"/>
+        <w:numPr>
+          <w:ilvl w:val="0"/>
+          <w:numId w:val="21"/>
+        </w:numPr>
+      </w:pPr>
+      <w:r>
+        <w:t>Resources chứa ảnh, âm thanh hay chữ, ...v...v.</w:t>
+      </w:r>
+    </w:p>
+    <w:p>
+      <w:pPr>
+        <w:pStyle w:val="ListParagraph"/>
+        <w:numPr>
+          <w:ilvl w:val="0"/>
+          <w:numId w:val="21"/>
+        </w:numPr>
+      </w:pPr>
+      <w:r>
+        <w:t>Mọi người hãy check App.config</w:t>
+      </w:r>
+    </w:p>
+    <w:p>
+      <w:pPr>
+        <w:pStyle w:val="ListParagraph"/>
+      </w:pPr>
+      <w:r>
+        <w:t>Để sửa database nhé</w:t>
+      </w:r>
+    </w:p>
+    <w:p>
+      <w:pPr>
+        <w:pStyle w:val="ListParagraph"/>
+        <w:numPr>
+          <w:ilvl w:val="0"/>
+          <w:numId w:val="21"/>
+        </w:numPr>
+      </w:pPr>
+      <w:r>
+        <w:t>Trong Program.cs  cũng chú ý nhé</w:t>
+      </w:r>
+    </w:p>
+    <w:p>
+      <w:pPr>
+        <w:pStyle w:val="ListParagraph"/>
+        <w:numPr>
+          <w:ilvl w:val="0"/>
+          <w:numId w:val="21"/>
+        </w:numPr>
         <w:sectPr>
           <w:pgSz w:w="12240" w:h="15840" w:code="1"/>
           <w:pgMar w:top="1134" w:right="851" w:bottom="1134" w:left="1701" w:header="720" w:footer="720" w:gutter="0"/>
@@ -2094,6 +2274,86 @@
         </w:sectPr>
       </w:pPr>
     </w:p>
+    <w:p>
+      <w:pPr>
+        <w:pStyle w:val="ListParagraph"/>
+        <w:numPr>
+          <w:ilvl w:val="0"/>
+          <w:numId w:val="15"/>
+        </w:numPr>
+        <w:ind w:left="284"/>
+      </w:pPr>
+      <w:r>
+        <w:lastRenderedPageBreak/>
+        <w:t>Về font</w:t>
+      </w:r>
+    </w:p>
+    <w:p>
+      <w:pPr>
+        <w:pStyle w:val="ListParagraph"/>
+        <w:numPr>
+          <w:ilvl w:val="0"/>
+          <w:numId w:val="24"/>
+        </w:numPr>
+      </w:pPr>
+      <w:r>
+        <w:t>Về font tiêu đề các thứ thì mình Khuyến nghị mọi người dùng bộ font  UTM:</w:t>
+      </w:r>
+    </w:p>
+    <w:p>
+      <w:pPr>
+        <w:pStyle w:val="ListParagraph"/>
+        <w:numPr>
+          <w:ilvl w:val="0"/>
+          <w:numId w:val="25"/>
+        </w:numPr>
+      </w:pPr>
+      <w:r>
+        <w:t>UTM  Alexander</w:t>
+      </w:r>
+    </w:p>
+    <w:p>
+      <w:pPr>
+        <w:pStyle w:val="ListParagraph"/>
+        <w:numPr>
+          <w:ilvl w:val="1"/>
+          <w:numId w:val="24"/>
+        </w:numPr>
+      </w:pPr>
+      <w:r>
+        <w:t>UTM Banque</w:t>
+      </w:r>
+      <w:r>
+        <w:t xml:space="preserve"> </w:t>
+      </w:r>
+    </w:p>
+    <w:p>
+      <w:pPr>
+        <w:pStyle w:val="ListParagraph"/>
+        <w:numPr>
+          <w:ilvl w:val="0"/>
+          <w:numId w:val="24"/>
+        </w:numPr>
+        <w:sectPr>
+          <w:pgSz w:w="12240" w:h="15840" w:code="1"/>
+          <w:pgMar w:top="1134" w:right="851" w:bottom="1134" w:left="1701" w:header="720" w:footer="720" w:gutter="0"/>
+          <w:cols w:space="720"/>
+          <w:docGrid w:linePitch="360"/>
+        </w:sectPr>
+      </w:pPr>
+      <w:r>
+        <w:t xml:space="preserve">Về font </w:t>
+      </w:r>
+      <w:r>
+        <w:t>chữ bình thường</w:t>
+      </w:r>
+      <w:r>
+        <w:t xml:space="preserve"> thì mình Khuyến nghị mọi người dùng </w:t>
+      </w:r>
+      <w:r>
+        <w:t>font Segoe UI.</w:t>
+      </w:r>
+    </w:p>
     <w:p/>
     <w:p>
       <w:pPr>
@@ -2157,6 +2417,9 @@
         </w:numPr>
       </w:pPr>
       <w:r>
+        <w:rPr>
+          <w:noProof/>
+        </w:rPr>
         <w:drawing>
           <wp:anchor distT="0" distB="0" distL="114300" distR="114300" simplePos="0" relativeHeight="251658240" behindDoc="0" locked="0" layoutInCell="1" allowOverlap="1" wp14:anchorId="1B24AF5D" wp14:editId="7D830F97">
             <wp:simplePos x="0" y="0"/>
@@ -2181,7 +2444,7 @@
                     <pic:cNvPicPr/>
                   </pic:nvPicPr>
                   <pic:blipFill>
-                    <a:blip r:embed="rId6">
+                    <a:blip r:embed="rId7">
                       <a:extLst>
                         <a:ext uri="{28A0092B-C50C-407E-A947-70E740481C1C}">
                           <a14:useLocalDpi xmlns:a14="http://schemas.microsoft.com/office/drawing/2010/main" val="0"/>
@@ -2228,6 +2491,9 @@
         <w:t>Hoặc khi chưa khởi tạo dự án</w:t>
       </w:r>
       <w:r>
+        <w:rPr>
+          <w:noProof/>
+        </w:rPr>
         <w:drawing>
           <wp:inline distT="0" distB="0" distL="0" distR="0" wp14:anchorId="46819060" wp14:editId="226A36B7">
             <wp:extent cx="6151880" cy="4128135"/>
@@ -2244,7 +2510,7 @@
                     <pic:cNvPicPr/>
                   </pic:nvPicPr>
                   <pic:blipFill>
-                    <a:blip r:embed="rId7"/>
+                    <a:blip r:embed="rId8"/>
                     <a:stretch>
                       <a:fillRect/>
                     </a:stretch>
@@ -2307,6 +2573,9 @@
     </w:p>
     <w:p>
       <w:r>
+        <w:rPr>
+          <w:noProof/>
+        </w:rPr>
         <w:drawing>
           <wp:anchor distT="0" distB="0" distL="114300" distR="114300" simplePos="0" relativeHeight="251659264" behindDoc="0" locked="0" layoutInCell="1" allowOverlap="1" wp14:anchorId="2BD1717A" wp14:editId="31E7891F">
             <wp:simplePos x="0" y="0"/>
@@ -2331,7 +2600,7 @@
                     <pic:cNvPicPr/>
                   </pic:nvPicPr>
                   <pic:blipFill>
-                    <a:blip r:embed="rId8">
+                    <a:blip r:embed="rId9">
                       <a:extLst>
                         <a:ext uri="{28A0092B-C50C-407E-A947-70E740481C1C}">
                           <a14:useLocalDpi xmlns:a14="http://schemas.microsoft.com/office/drawing/2010/main" val="0"/>
@@ -2774,6 +3043,9 @@
         <w:t xml:space="preserve"> </w:t>
       </w:r>
       <w:r>
+        <w:rPr>
+          <w:noProof/>
+        </w:rPr>
         <w:drawing>
           <wp:inline distT="0" distB="0" distL="0" distR="0" wp14:anchorId="3166B324" wp14:editId="4BF33DD3">
             <wp:extent cx="3292125" cy="1851820"/>
@@ -2790,7 +3062,7 @@
                     <pic:cNvPicPr/>
                   </pic:nvPicPr>
                   <pic:blipFill>
-                    <a:blip r:embed="rId9"/>
+                    <a:blip r:embed="rId10"/>
                     <a:stretch>
                       <a:fillRect/>
                     </a:stretch>
@@ -2820,6 +3092,9 @@
         </w:numPr>
       </w:pPr>
       <w:r>
+        <w:rPr>
+          <w:noProof/>
+        </w:rPr>
         <w:drawing>
           <wp:anchor distT="0" distB="0" distL="114300" distR="114300" simplePos="0" relativeHeight="251662336" behindDoc="0" locked="0" layoutInCell="1" allowOverlap="1" wp14:anchorId="189DB0FD" wp14:editId="0DE91E15">
             <wp:simplePos x="0" y="0"/>
@@ -2844,7 +3119,7 @@
                     <pic:cNvPicPr/>
                   </pic:nvPicPr>
                   <pic:blipFill>
-                    <a:blip r:embed="rId10">
+                    <a:blip r:embed="rId11">
                       <a:extLst>
                         <a:ext uri="{28A0092B-C50C-407E-A947-70E740481C1C}">
                           <a14:useLocalDpi xmlns:a14="http://schemas.microsoft.com/office/drawing/2010/main" val="0"/>
@@ -2914,6 +3189,2708 @@
         </w:numPr>
         <w:ind w:left="284"/>
       </w:pPr>
+      <w:r>
+        <w:lastRenderedPageBreak/>
+        <w:t>Lấy dữ liệu của nhánh mình về :</w:t>
+      </w:r>
+    </w:p>
+    <w:p>
+      <w:pPr>
+        <w:pStyle w:val="ListParagraph"/>
+        <w:numPr>
+          <w:ilvl w:val="1"/>
+          <w:numId w:val="15"/>
+        </w:numPr>
+        <w:ind w:left="709"/>
+      </w:pPr>
+      <w:r>
+        <w:rPr>
+          <w:noProof/>
+        </w:rPr>
+        <mc:AlternateContent>
+          <mc:Choice Requires="wps">
+            <w:drawing>
+              <wp:anchor distT="0" distB="0" distL="114300" distR="114300" simplePos="0" relativeHeight="251665408" behindDoc="0" locked="0" layoutInCell="1" allowOverlap="1" wp14:anchorId="3ACEDFAC" wp14:editId="0C813ED2">
+                <wp:simplePos x="0" y="0"/>
+                <wp:positionH relativeFrom="column">
+                  <wp:posOffset>404573</wp:posOffset>
+                </wp:positionH>
+                <wp:positionV relativeFrom="paragraph">
+                  <wp:posOffset>603471</wp:posOffset>
+                </wp:positionV>
+                <wp:extent cx="1067992" cy="300920"/>
+                <wp:effectExtent l="38100" t="38100" r="37465" b="42545"/>
+                <wp:wrapNone/>
+                <wp:docPr id="10" name="Freeform: Shape 10"/>
+                <wp:cNvGraphicFramePr/>
+                <a:graphic xmlns:a="http://schemas.openxmlformats.org/drawingml/2006/main">
+                  <a:graphicData uri="http://schemas.microsoft.com/office/word/2010/wordprocessingShape">
+                    <wps:wsp>
+                      <wps:cNvSpPr/>
+                      <wps:spPr>
+                        <a:xfrm>
+                          <a:off x="0" y="0"/>
+                          <a:ext cx="1067992" cy="300920"/>
+                        </a:xfrm>
+                        <a:custGeom>
+                          <a:avLst/>
+                          <a:gdLst>
+                            <a:gd name="connsiteX0" fmla="*/ 1067992 w 1067992"/>
+                            <a:gd name="connsiteY0" fmla="*/ 300134 h 300920"/>
+                            <a:gd name="connsiteX1" fmla="*/ 237412 w 1067992"/>
+                            <a:gd name="connsiteY1" fmla="*/ 269654 h 300920"/>
+                            <a:gd name="connsiteX2" fmla="*/ 206932 w 1067992"/>
+                            <a:gd name="connsiteY2" fmla="*/ 262034 h 300920"/>
+                            <a:gd name="connsiteX3" fmla="*/ 153592 w 1067992"/>
+                            <a:gd name="connsiteY3" fmla="*/ 254414 h 300920"/>
+                            <a:gd name="connsiteX4" fmla="*/ 39292 w 1067992"/>
+                            <a:gd name="connsiteY4" fmla="*/ 231554 h 300920"/>
+                            <a:gd name="connsiteX5" fmla="*/ 1192 w 1067992"/>
+                            <a:gd name="connsiteY5" fmla="*/ 193454 h 300920"/>
+                            <a:gd name="connsiteX6" fmla="*/ 16432 w 1067992"/>
+                            <a:gd name="connsiteY6" fmla="*/ 94394 h 300920"/>
+                            <a:gd name="connsiteX7" fmla="*/ 328852 w 1067992"/>
+                            <a:gd name="connsiteY7" fmla="*/ 41054 h 300920"/>
+                            <a:gd name="connsiteX8" fmla="*/ 930832 w 1067992"/>
+                            <a:gd name="connsiteY8" fmla="*/ 33434 h 300920"/>
+                            <a:gd name="connsiteX9" fmla="*/ 1029892 w 1067992"/>
+                            <a:gd name="connsiteY9" fmla="*/ 94394 h 300920"/>
+                            <a:gd name="connsiteX10" fmla="*/ 1052752 w 1067992"/>
+                            <a:gd name="connsiteY10" fmla="*/ 124874 h 300920"/>
+                            <a:gd name="connsiteX11" fmla="*/ 1052752 w 1067992"/>
+                            <a:gd name="connsiteY11" fmla="*/ 292514 h 300920"/>
+                            <a:gd name="connsiteX12" fmla="*/ 1029892 w 1067992"/>
+                            <a:gd name="connsiteY12" fmla="*/ 300134 h 300920"/>
+                            <a:gd name="connsiteX13" fmla="*/ 976552 w 1067992"/>
+                            <a:gd name="connsiteY13" fmla="*/ 300134 h 300920"/>
+                          </a:gdLst>
+                          <a:ahLst/>
+                          <a:cxnLst>
+                            <a:cxn ang="0">
+                              <a:pos x="connsiteX0" y="connsiteY0"/>
+                            </a:cxn>
+                            <a:cxn ang="0">
+                              <a:pos x="connsiteX1" y="connsiteY1"/>
+                            </a:cxn>
+                            <a:cxn ang="0">
+                              <a:pos x="connsiteX2" y="connsiteY2"/>
+                            </a:cxn>
+                            <a:cxn ang="0">
+                              <a:pos x="connsiteX3" y="connsiteY3"/>
+                            </a:cxn>
+                            <a:cxn ang="0">
+                              <a:pos x="connsiteX4" y="connsiteY4"/>
+                            </a:cxn>
+                            <a:cxn ang="0">
+                              <a:pos x="connsiteX5" y="connsiteY5"/>
+                            </a:cxn>
+                            <a:cxn ang="0">
+                              <a:pos x="connsiteX6" y="connsiteY6"/>
+                            </a:cxn>
+                            <a:cxn ang="0">
+                              <a:pos x="connsiteX7" y="connsiteY7"/>
+                            </a:cxn>
+                            <a:cxn ang="0">
+                              <a:pos x="connsiteX8" y="connsiteY8"/>
+                            </a:cxn>
+                            <a:cxn ang="0">
+                              <a:pos x="connsiteX9" y="connsiteY9"/>
+                            </a:cxn>
+                            <a:cxn ang="0">
+                              <a:pos x="connsiteX10" y="connsiteY10"/>
+                            </a:cxn>
+                            <a:cxn ang="0">
+                              <a:pos x="connsiteX11" y="connsiteY11"/>
+                            </a:cxn>
+                            <a:cxn ang="0">
+                              <a:pos x="connsiteX12" y="connsiteY12"/>
+                            </a:cxn>
+                            <a:cxn ang="0">
+                              <a:pos x="connsiteX13" y="connsiteY13"/>
+                            </a:cxn>
+                          </a:cxnLst>
+                          <a:rect l="l" t="t" r="r" b="b"/>
+                          <a:pathLst>
+                            <a:path w="1067992" h="300920">
+                              <a:moveTo>
+                                <a:pt x="1067992" y="300134"/>
+                              </a:moveTo>
+                              <a:cubicBezTo>
+                                <a:pt x="765094" y="186547"/>
+                                <a:pt x="1049067" y="285114"/>
+                                <a:pt x="237412" y="269654"/>
+                              </a:cubicBezTo>
+                              <a:cubicBezTo>
+                                <a:pt x="226941" y="269455"/>
+                                <a:pt x="217236" y="263907"/>
+                                <a:pt x="206932" y="262034"/>
+                              </a:cubicBezTo>
+                              <a:cubicBezTo>
+                                <a:pt x="189261" y="258821"/>
+                                <a:pt x="171333" y="257215"/>
+                                <a:pt x="153592" y="254414"/>
+                              </a:cubicBezTo>
+                              <a:cubicBezTo>
+                                <a:pt x="59197" y="239510"/>
+                                <a:pt x="90175" y="248515"/>
+                                <a:pt x="39292" y="231554"/>
+                              </a:cubicBezTo>
+                              <a:cubicBezTo>
+                                <a:pt x="26592" y="218854"/>
+                                <a:pt x="4145" y="211170"/>
+                                <a:pt x="1192" y="193454"/>
+                              </a:cubicBezTo>
+                              <a:cubicBezTo>
+                                <a:pt x="-4300" y="160500"/>
+                                <a:pt x="10626" y="127294"/>
+                                <a:pt x="16432" y="94394"/>
+                              </a:cubicBezTo>
+                              <a:cubicBezTo>
+                                <a:pt x="39126" y="-34207"/>
+                                <a:pt x="107360" y="57666"/>
+                                <a:pt x="328852" y="41054"/>
+                              </a:cubicBezTo>
+                              <a:cubicBezTo>
+                                <a:pt x="547780" y="-13678"/>
+                                <a:pt x="515296" y="-11088"/>
+                                <a:pt x="930832" y="33434"/>
+                              </a:cubicBezTo>
+                              <a:cubicBezTo>
+                                <a:pt x="969383" y="37564"/>
+                                <a:pt x="996872" y="74074"/>
+                                <a:pt x="1029892" y="94394"/>
+                              </a:cubicBezTo>
+                              <a:cubicBezTo>
+                                <a:pt x="1037512" y="104554"/>
+                                <a:pt x="1048035" y="113082"/>
+                                <a:pt x="1052752" y="124874"/>
+                              </a:cubicBezTo>
+                              <a:cubicBezTo>
+                                <a:pt x="1068819" y="165041"/>
+                                <a:pt x="1056717" y="275665"/>
+                                <a:pt x="1052752" y="292514"/>
+                              </a:cubicBezTo>
+                              <a:cubicBezTo>
+                                <a:pt x="1050912" y="300333"/>
+                                <a:pt x="1037884" y="299335"/>
+                                <a:pt x="1029892" y="300134"/>
+                              </a:cubicBezTo>
+                              <a:cubicBezTo>
+                                <a:pt x="1012200" y="301903"/>
+                                <a:pt x="994332" y="300134"/>
+                                <a:pt x="976552" y="300134"/>
+                              </a:cubicBezTo>
+                            </a:path>
+                          </a:pathLst>
+                        </a:custGeom>
+                        <a:noFill/>
+                        <a:ln w="76200">
+                          <a:solidFill>
+                            <a:srgbClr val="FF0000"/>
+                          </a:solidFill>
+                        </a:ln>
+                      </wps:spPr>
+                      <wps:style>
+                        <a:lnRef idx="2">
+                          <a:schemeClr val="accent1">
+                            <a:shade val="50000"/>
+                          </a:schemeClr>
+                        </a:lnRef>
+                        <a:fillRef idx="1">
+                          <a:schemeClr val="accent1"/>
+                        </a:fillRef>
+                        <a:effectRef idx="0">
+                          <a:schemeClr val="accent1"/>
+                        </a:effectRef>
+                        <a:fontRef idx="minor">
+                          <a:schemeClr val="lt1"/>
+                        </a:fontRef>
+                      </wps:style>
+                      <wps:bodyPr rot="0" spcFirstLastPara="0" vertOverflow="overflow" horzOverflow="overflow" vert="horz" wrap="square" lIns="91440" tIns="45720" rIns="91440" bIns="45720" numCol="1" spcCol="0" rtlCol="0" fromWordArt="0" anchor="ctr" anchorCtr="0" forceAA="0" compatLnSpc="1">
+                        <a:prstTxWarp prst="textNoShape">
+                          <a:avLst/>
+                        </a:prstTxWarp>
+                        <a:noAutofit/>
+                      </wps:bodyPr>
+                    </wps:wsp>
+                  </a:graphicData>
+                </a:graphic>
+              </wp:anchor>
+            </w:drawing>
+          </mc:Choice>
+          <mc:Fallback>
+            <w:pict>
+              <v:shape w14:anchorId="3AFDF1C2" id="Freeform: Shape 10" o:spid="_x0000_s1026" style="position:absolute;margin-left:31.85pt;margin-top:47.5pt;width:84.1pt;height:23.7pt;z-index:251665408;visibility:visible;mso-wrap-style:square;mso-wrap-distance-left:9pt;mso-wrap-distance-top:0;mso-wrap-distance-right:9pt;mso-wrap-distance-bottom:0;mso-position-horizontal:absolute;mso-position-horizontal-relative:text;mso-position-vertical:absolute;mso-position-vertical-relative:text;v-text-anchor:middle" coordsize="1067992,300920" o:gfxdata="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" path="m1067992,300134c765094,186547,1049067,285114,237412,269654v-10471,-199,-20176,-5747,-30480,-7620c189261,258821,171333,257215,153592,254414,59197,239510,90175,248515,39292,231554,26592,218854,4145,211170,1192,193454,-4300,160500,10626,127294,16432,94394,39126,-34207,107360,57666,328852,41054,547780,-13678,515296,-11088,930832,33434v38551,4130,66040,40640,99060,60960c1037512,104554,1048035,113082,1052752,124874v16067,40167,3965,150791,,167640c1050912,300333,1037884,299335,1029892,300134v-17692,1769,-35560,,-53340,e" filled="f" strokecolor="red" strokeweight="6pt">
+                <v:stroke joinstyle="miter"/>
+                <v:path arrowok="t" o:connecttype="custom" o:connectlocs="1067992,300134;237412,269654;206932,262034;153592,254414;39292,231554;1192,193454;16432,94394;328852,41054;930832,33434;1029892,94394;1052752,124874;1052752,292514;1029892,300134;976552,300134" o:connectangles="0,0,0,0,0,0,0,0,0,0,0,0,0,0"/>
+              </v:shape>
+            </w:pict>
+          </mc:Fallback>
+        </mc:AlternateContent>
+      </w:r>
+      <w:r>
+        <w:rPr>
+          <w:noProof/>
+        </w:rPr>
+        <w:drawing>
+          <wp:anchor distT="0" distB="0" distL="114300" distR="114300" simplePos="0" relativeHeight="251663360" behindDoc="0" locked="0" layoutInCell="1" allowOverlap="1" wp14:anchorId="265E4A79" wp14:editId="5CA81D0D">
+            <wp:simplePos x="0" y="0"/>
+            <wp:positionH relativeFrom="column">
+              <wp:posOffset>451485</wp:posOffset>
+            </wp:positionH>
+            <wp:positionV relativeFrom="paragraph">
+              <wp:posOffset>271145</wp:posOffset>
+            </wp:positionV>
+            <wp:extent cx="3154680" cy="792480"/>
+            <wp:effectExtent l="0" t="0" r="7620" b="7620"/>
+            <wp:wrapTopAndBottom/>
+            <wp:docPr id="6" name="Picture 6"/>
+            <wp:cNvGraphicFramePr>
+              <a:graphicFrameLocks xmlns:a="http://schemas.openxmlformats.org/drawingml/2006/main" noChangeAspect="1"/>
+            </wp:cNvGraphicFramePr>
+            <a:graphic xmlns:a="http://schemas.openxmlformats.org/drawingml/2006/main">
+              <a:graphicData uri="http://schemas.openxmlformats.org/drawingml/2006/picture">
+                <pic:pic xmlns:pic="http://schemas.openxmlformats.org/drawingml/2006/picture">
+                  <pic:nvPicPr>
+                    <pic:cNvPr id="0" name="Picture 1"/>
+                    <pic:cNvPicPr>
+                      <a:picLocks noChangeAspect="1" noChangeArrowheads="1"/>
+                    </pic:cNvPicPr>
+                  </pic:nvPicPr>
+                  <pic:blipFill>
+                    <a:blip r:embed="rId12">
+                      <a:extLst>
+                        <a:ext uri="{28A0092B-C50C-407E-A947-70E740481C1C}">
+                          <a14:useLocalDpi xmlns:a14="http://schemas.microsoft.com/office/drawing/2010/main" val="0"/>
+                        </a:ext>
+                      </a:extLst>
+                    </a:blip>
+                    <a:srcRect/>
+                    <a:stretch>
+                      <a:fillRect/>
+                    </a:stretch>
+                  </pic:blipFill>
+                  <pic:spPr bwMode="auto">
+                    <a:xfrm>
+                      <a:off x="0" y="0"/>
+                      <a:ext cx="3154680" cy="792480"/>
+                    </a:xfrm>
+                    <a:prstGeom prst="rect">
+                      <a:avLst/>
+                    </a:prstGeom>
+                    <a:noFill/>
+                    <a:ln>
+                      <a:noFill/>
+                    </a:ln>
+                  </pic:spPr>
+                </pic:pic>
+              </a:graphicData>
+            </a:graphic>
+          </wp:anchor>
+        </w:drawing>
+      </w:r>
+      <w:r>
+        <w:t>Chọn Git Changes</w:t>
+      </w:r>
+    </w:p>
+    <w:p>
+      <w:pPr>
+        <w:pStyle w:val="ListParagraph"/>
+        <w:numPr>
+          <w:ilvl w:val="1"/>
+          <w:numId w:val="15"/>
+        </w:numPr>
+        <w:ind w:left="709"/>
+      </w:pPr>
+      <w:r>
+        <w:rPr>
+          <w:noProof/>
+        </w:rPr>
+        <mc:AlternateContent>
+          <mc:Choice Requires="wps">
+            <w:drawing>
+              <wp:anchor distT="0" distB="0" distL="114300" distR="114300" simplePos="0" relativeHeight="251666432" behindDoc="0" locked="0" layoutInCell="1" allowOverlap="1" wp14:anchorId="2DD66E8F" wp14:editId="12490D97">
+                <wp:simplePos x="0" y="0"/>
+                <wp:positionH relativeFrom="column">
+                  <wp:posOffset>450027</wp:posOffset>
+                </wp:positionH>
+                <wp:positionV relativeFrom="paragraph">
+                  <wp:posOffset>3440352</wp:posOffset>
+                </wp:positionV>
+                <wp:extent cx="1525458" cy="244553"/>
+                <wp:effectExtent l="38100" t="38100" r="36830" b="41275"/>
+                <wp:wrapNone/>
+                <wp:docPr id="11" name="Freeform: Shape 11"/>
+                <wp:cNvGraphicFramePr/>
+                <a:graphic xmlns:a="http://schemas.openxmlformats.org/drawingml/2006/main">
+                  <a:graphicData uri="http://schemas.microsoft.com/office/word/2010/wordprocessingShape">
+                    <wps:wsp>
+                      <wps:cNvSpPr/>
+                      <wps:spPr>
+                        <a:xfrm>
+                          <a:off x="0" y="0"/>
+                          <a:ext cx="1525458" cy="244553"/>
+                        </a:xfrm>
+                        <a:custGeom>
+                          <a:avLst/>
+                          <a:gdLst>
+                            <a:gd name="connsiteX0" fmla="*/ 1449258 w 1525458"/>
+                            <a:gd name="connsiteY0" fmla="*/ 38813 h 244553"/>
+                            <a:gd name="connsiteX1" fmla="*/ 1243518 w 1525458"/>
+                            <a:gd name="connsiteY1" fmla="*/ 15953 h 244553"/>
+                            <a:gd name="connsiteX2" fmla="*/ 984438 w 1525458"/>
+                            <a:gd name="connsiteY2" fmla="*/ 23573 h 244553"/>
+                            <a:gd name="connsiteX3" fmla="*/ 588198 w 1525458"/>
+                            <a:gd name="connsiteY3" fmla="*/ 31193 h 244553"/>
+                            <a:gd name="connsiteX4" fmla="*/ 153858 w 1525458"/>
+                            <a:gd name="connsiteY4" fmla="*/ 23573 h 244553"/>
+                            <a:gd name="connsiteX5" fmla="*/ 16698 w 1525458"/>
+                            <a:gd name="connsiteY5" fmla="*/ 54053 h 244553"/>
+                            <a:gd name="connsiteX6" fmla="*/ 24318 w 1525458"/>
+                            <a:gd name="connsiteY6" fmla="*/ 214073 h 244553"/>
+                            <a:gd name="connsiteX7" fmla="*/ 100518 w 1525458"/>
+                            <a:gd name="connsiteY7" fmla="*/ 236933 h 244553"/>
+                            <a:gd name="connsiteX8" fmla="*/ 321498 w 1525458"/>
+                            <a:gd name="connsiteY8" fmla="*/ 244553 h 244553"/>
+                            <a:gd name="connsiteX9" fmla="*/ 1411158 w 1525458"/>
+                            <a:gd name="connsiteY9" fmla="*/ 236933 h 244553"/>
+                            <a:gd name="connsiteX10" fmla="*/ 1479738 w 1525458"/>
+                            <a:gd name="connsiteY10" fmla="*/ 214073 h 244553"/>
+                            <a:gd name="connsiteX11" fmla="*/ 1525458 w 1525458"/>
+                            <a:gd name="connsiteY11" fmla="*/ 130253 h 244553"/>
+                            <a:gd name="connsiteX12" fmla="*/ 1403538 w 1525458"/>
+                            <a:gd name="connsiteY12" fmla="*/ 713 h 244553"/>
+                            <a:gd name="connsiteX13" fmla="*/ 1388298 w 1525458"/>
+                            <a:gd name="connsiteY13" fmla="*/ 713 h 244553"/>
+                          </a:gdLst>
+                          <a:ahLst/>
+                          <a:cxnLst>
+                            <a:cxn ang="0">
+                              <a:pos x="connsiteX0" y="connsiteY0"/>
+                            </a:cxn>
+                            <a:cxn ang="0">
+                              <a:pos x="connsiteX1" y="connsiteY1"/>
+                            </a:cxn>
+                            <a:cxn ang="0">
+                              <a:pos x="connsiteX2" y="connsiteY2"/>
+                            </a:cxn>
+                            <a:cxn ang="0">
+                              <a:pos x="connsiteX3" y="connsiteY3"/>
+                            </a:cxn>
+                            <a:cxn ang="0">
+                              <a:pos x="connsiteX4" y="connsiteY4"/>
+                            </a:cxn>
+                            <a:cxn ang="0">
+                              <a:pos x="connsiteX5" y="connsiteY5"/>
+                            </a:cxn>
+                            <a:cxn ang="0">
+                              <a:pos x="connsiteX6" y="connsiteY6"/>
+                            </a:cxn>
+                            <a:cxn ang="0">
+                              <a:pos x="connsiteX7" y="connsiteY7"/>
+                            </a:cxn>
+                            <a:cxn ang="0">
+                              <a:pos x="connsiteX8" y="connsiteY8"/>
+                            </a:cxn>
+                            <a:cxn ang="0">
+                              <a:pos x="connsiteX9" y="connsiteY9"/>
+                            </a:cxn>
+                            <a:cxn ang="0">
+                              <a:pos x="connsiteX10" y="connsiteY10"/>
+                            </a:cxn>
+                            <a:cxn ang="0">
+                              <a:pos x="connsiteX11" y="connsiteY11"/>
+                            </a:cxn>
+                            <a:cxn ang="0">
+                              <a:pos x="connsiteX12" y="connsiteY12"/>
+                            </a:cxn>
+                            <a:cxn ang="0">
+                              <a:pos x="connsiteX13" y="connsiteY13"/>
+                            </a:cxn>
+                          </a:cxnLst>
+                          <a:rect l="l" t="t" r="r" b="b"/>
+                          <a:pathLst>
+                            <a:path w="1525458" h="244553">
+                              <a:moveTo>
+                                <a:pt x="1449258" y="38813"/>
+                              </a:moveTo>
+                              <a:cubicBezTo>
+                                <a:pt x="1380678" y="31193"/>
+                                <a:pt x="1312483" y="18214"/>
+                                <a:pt x="1243518" y="15953"/>
+                              </a:cubicBezTo>
+                              <a:lnTo>
+                                <a:pt x="984438" y="23573"/>
+                              </a:lnTo>
+                              <a:lnTo>
+                                <a:pt x="588198" y="31193"/>
+                              </a:lnTo>
+                              <a:cubicBezTo>
+                                <a:pt x="443418" y="28653"/>
+                                <a:pt x="298545" y="17786"/>
+                                <a:pt x="153858" y="23573"/>
+                              </a:cubicBezTo>
+                              <a:cubicBezTo>
+                                <a:pt x="107060" y="25445"/>
+                                <a:pt x="43034" y="15324"/>
+                                <a:pt x="16698" y="54053"/>
+                              </a:cubicBezTo>
+                              <a:cubicBezTo>
+                                <a:pt x="-13330" y="98211"/>
+                                <a:pt x="2068" y="165529"/>
+                                <a:pt x="24318" y="214073"/>
+                              </a:cubicBezTo>
+                              <a:cubicBezTo>
+                                <a:pt x="35367" y="238180"/>
+                                <a:pt x="74138" y="234227"/>
+                                <a:pt x="100518" y="236933"/>
+                              </a:cubicBezTo>
+                              <a:cubicBezTo>
+                                <a:pt x="173837" y="244453"/>
+                                <a:pt x="247838" y="242013"/>
+                                <a:pt x="321498" y="244553"/>
+                              </a:cubicBezTo>
+                              <a:lnTo>
+                                <a:pt x="1411158" y="236933"/>
+                              </a:lnTo>
+                              <a:cubicBezTo>
+                                <a:pt x="1435246" y="236299"/>
+                                <a:pt x="1458924" y="226215"/>
+                                <a:pt x="1479738" y="214073"/>
+                              </a:cubicBezTo>
+                              <a:cubicBezTo>
+                                <a:pt x="1499433" y="202584"/>
+                                <a:pt x="1520094" y="142768"/>
+                                <a:pt x="1525458" y="130253"/>
+                              </a:cubicBezTo>
+                              <a:cubicBezTo>
+                                <a:pt x="1462118" y="31723"/>
+                                <a:pt x="1488550" y="29050"/>
+                                <a:pt x="1403538" y="713"/>
+                              </a:cubicBezTo>
+                              <a:cubicBezTo>
+                                <a:pt x="1398719" y="-893"/>
+                                <a:pt x="1393378" y="713"/>
+                                <a:pt x="1388298" y="713"/>
+                              </a:cubicBezTo>
+                            </a:path>
+                          </a:pathLst>
+                        </a:custGeom>
+                        <a:noFill/>
+                        <a:ln w="76200">
+                          <a:solidFill>
+                            <a:srgbClr val="FF0000"/>
+                          </a:solidFill>
+                        </a:ln>
+                      </wps:spPr>
+                      <wps:style>
+                        <a:lnRef idx="2">
+                          <a:schemeClr val="accent1">
+                            <a:shade val="50000"/>
+                          </a:schemeClr>
+                        </a:lnRef>
+                        <a:fillRef idx="1">
+                          <a:schemeClr val="accent1"/>
+                        </a:fillRef>
+                        <a:effectRef idx="0">
+                          <a:schemeClr val="accent1"/>
+                        </a:effectRef>
+                        <a:fontRef idx="minor">
+                          <a:schemeClr val="lt1"/>
+                        </a:fontRef>
+                      </wps:style>
+                      <wps:bodyPr rot="0" spcFirstLastPara="0" vertOverflow="overflow" horzOverflow="overflow" vert="horz" wrap="square" lIns="91440" tIns="45720" rIns="91440" bIns="45720" numCol="1" spcCol="0" rtlCol="0" fromWordArt="0" anchor="ctr" anchorCtr="0" forceAA="0" compatLnSpc="1">
+                        <a:prstTxWarp prst="textNoShape">
+                          <a:avLst/>
+                        </a:prstTxWarp>
+                        <a:noAutofit/>
+                      </wps:bodyPr>
+                    </wps:wsp>
+                  </a:graphicData>
+                </a:graphic>
+              </wp:anchor>
+            </w:drawing>
+          </mc:Choice>
+          <mc:Fallback>
+            <w:pict>
+              <v:shape w14:anchorId="0EE97096" id="Freeform: Shape 11" o:spid="_x0000_s1026" style="position:absolute;margin-left:35.45pt;margin-top:270.9pt;width:120.1pt;height:19.25pt;z-index:251666432;visibility:visible;mso-wrap-style:square;mso-wrap-distance-left:9pt;mso-wrap-distance-top:0;mso-wrap-distance-right:9pt;mso-wrap-distance-bottom:0;mso-position-horizontal:absolute;mso-position-horizontal-relative:text;mso-position-vertical:absolute;mso-position-vertical-relative:text;v-text-anchor:middle" coordsize="1525458,244553" o:gfxdata="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" path="m1449258,38813c1380678,31193,1312483,18214,1243518,15953l984438,23573,588198,31193c443418,28653,298545,17786,153858,23573,107060,25445,43034,15324,16698,54053,-13330,98211,2068,165529,24318,214073v11049,24107,49820,20154,76200,22860c173837,244453,247838,242013,321498,244553r1089660,-7620c1435246,236299,1458924,226215,1479738,214073v19695,-11489,40356,-71305,45720,-83820c1462118,31723,1488550,29050,1403538,713v-4819,-1606,-10160,,-15240,e" filled="f" strokecolor="red" strokeweight="6pt">
+                <v:stroke joinstyle="miter"/>
+                <v:path arrowok="t" o:connecttype="custom" o:connectlocs="1449258,38813;1243518,15953;984438,23573;588198,31193;153858,23573;16698,54053;24318,214073;100518,236933;321498,244553;1411158,236933;1479738,214073;1525458,130253;1403538,713;1388298,713" o:connectangles="0,0,0,0,0,0,0,0,0,0,0,0,0,0"/>
+              </v:shape>
+            </w:pict>
+          </mc:Fallback>
+        </mc:AlternateContent>
+      </w:r>
+      <w:r>
+        <w:rPr>
+          <w:noProof/>
+        </w:rPr>
+        <w:drawing>
+          <wp:anchor distT="0" distB="0" distL="114300" distR="114300" simplePos="0" relativeHeight="251664384" behindDoc="0" locked="0" layoutInCell="1" allowOverlap="1" wp14:anchorId="6A5ACAC4" wp14:editId="6BF2A628">
+            <wp:simplePos x="0" y="0"/>
+            <wp:positionH relativeFrom="column">
+              <wp:posOffset>489585</wp:posOffset>
+            </wp:positionH>
+            <wp:positionV relativeFrom="paragraph">
+              <wp:posOffset>1124585</wp:posOffset>
+            </wp:positionV>
+            <wp:extent cx="2567940" cy="3924300"/>
+            <wp:effectExtent l="0" t="0" r="3810" b="0"/>
+            <wp:wrapTopAndBottom/>
+            <wp:docPr id="9" name="Picture 9"/>
+            <wp:cNvGraphicFramePr>
+              <a:graphicFrameLocks xmlns:a="http://schemas.openxmlformats.org/drawingml/2006/main" noChangeAspect="1"/>
+            </wp:cNvGraphicFramePr>
+            <a:graphic xmlns:a="http://schemas.openxmlformats.org/drawingml/2006/main">
+              <a:graphicData uri="http://schemas.openxmlformats.org/drawingml/2006/picture">
+                <pic:pic xmlns:pic="http://schemas.openxmlformats.org/drawingml/2006/picture">
+                  <pic:nvPicPr>
+                    <pic:cNvPr id="0" name="Picture 2"/>
+                    <pic:cNvPicPr>
+                      <a:picLocks noChangeAspect="1" noChangeArrowheads="1"/>
+                    </pic:cNvPicPr>
+                  </pic:nvPicPr>
+                  <pic:blipFill>
+                    <a:blip r:embed="rId13">
+                      <a:extLst>
+                        <a:ext uri="{28A0092B-C50C-407E-A947-70E740481C1C}">
+                          <a14:useLocalDpi xmlns:a14="http://schemas.microsoft.com/office/drawing/2010/main" val="0"/>
+                        </a:ext>
+                      </a:extLst>
+                    </a:blip>
+                    <a:srcRect/>
+                    <a:stretch>
+                      <a:fillRect/>
+                    </a:stretch>
+                  </pic:blipFill>
+                  <pic:spPr bwMode="auto">
+                    <a:xfrm>
+                      <a:off x="0" y="0"/>
+                      <a:ext cx="2567940" cy="3924300"/>
+                    </a:xfrm>
+                    <a:prstGeom prst="rect">
+                      <a:avLst/>
+                    </a:prstGeom>
+                    <a:noFill/>
+                    <a:ln>
+                      <a:noFill/>
+                    </a:ln>
+                  </pic:spPr>
+                </pic:pic>
+              </a:graphicData>
+            </a:graphic>
+          </wp:anchor>
+        </w:drawing>
+      </w:r>
+      <w:r>
+        <w:t>Chọn Manage Branches</w:t>
+      </w:r>
+    </w:p>
+    <w:p>
+      <w:pPr>
+        <w:pStyle w:val="ListParagraph"/>
+        <w:numPr>
+          <w:ilvl w:val="1"/>
+          <w:numId w:val="15"/>
+        </w:numPr>
+        <w:ind w:left="709"/>
+        <w:sectPr>
+          <w:pgSz w:w="12240" w:h="15840" w:code="1"/>
+          <w:pgMar w:top="1134" w:right="851" w:bottom="1134" w:left="1701" w:header="720" w:footer="720" w:gutter="0"/>
+          <w:cols w:space="720"/>
+          <w:docGrid w:linePitch="360"/>
+        </w:sectPr>
+      </w:pPr>
+    </w:p>
+    <w:p>
+      <w:pPr>
+        <w:pStyle w:val="ListParagraph"/>
+        <w:numPr>
+          <w:ilvl w:val="1"/>
+          <w:numId w:val="15"/>
+        </w:numPr>
+        <w:ind w:left="709"/>
+      </w:pPr>
+      <w:r>
+        <w:lastRenderedPageBreak/>
+        <w:t xml:space="preserve">Sẽ được như này: </w:t>
+      </w:r>
+    </w:p>
+    <w:p>
+      <w:pPr>
+        <w:pStyle w:val="ListParagraph"/>
+        <w:numPr>
+          <w:ilvl w:val="3"/>
+          <w:numId w:val="15"/>
+        </w:numPr>
+      </w:pPr>
+      <w:r>
+        <w:rPr>
+          <w:noProof/>
+        </w:rPr>
+        <mc:AlternateContent>
+          <mc:Choice Requires="wps">
+            <w:drawing>
+              <wp:anchor distT="0" distB="0" distL="114300" distR="114300" simplePos="0" relativeHeight="251668480" behindDoc="0" locked="0" layoutInCell="1" allowOverlap="1" wp14:anchorId="41139D4B" wp14:editId="0709F6A4">
+                <wp:simplePos x="0" y="0"/>
+                <wp:positionH relativeFrom="column">
+                  <wp:posOffset>1805500</wp:posOffset>
+                </wp:positionH>
+                <wp:positionV relativeFrom="paragraph">
+                  <wp:posOffset>553085</wp:posOffset>
+                </wp:positionV>
+                <wp:extent cx="1786160" cy="411480"/>
+                <wp:effectExtent l="38100" t="57150" r="43180" b="45720"/>
+                <wp:wrapNone/>
+                <wp:docPr id="14" name="Freeform: Shape 14"/>
+                <wp:cNvGraphicFramePr/>
+                <a:graphic xmlns:a="http://schemas.openxmlformats.org/drawingml/2006/main">
+                  <a:graphicData uri="http://schemas.microsoft.com/office/word/2010/wordprocessingShape">
+                    <wps:wsp>
+                      <wps:cNvSpPr/>
+                      <wps:spPr>
+                        <a:xfrm>
+                          <a:off x="0" y="0"/>
+                          <a:ext cx="1786160" cy="411480"/>
+                        </a:xfrm>
+                        <a:custGeom>
+                          <a:avLst/>
+                          <a:gdLst>
+                            <a:gd name="connsiteX0" fmla="*/ 1633025 w 1786160"/>
+                            <a:gd name="connsiteY0" fmla="*/ 68580 h 411480"/>
+                            <a:gd name="connsiteX1" fmla="*/ 1076765 w 1786160"/>
+                            <a:gd name="connsiteY1" fmla="*/ 7620 h 411480"/>
+                            <a:gd name="connsiteX2" fmla="*/ 810065 w 1786160"/>
+                            <a:gd name="connsiteY2" fmla="*/ 0 h 411480"/>
+                            <a:gd name="connsiteX3" fmla="*/ 215705 w 1786160"/>
+                            <a:gd name="connsiteY3" fmla="*/ 22860 h 411480"/>
+                            <a:gd name="connsiteX4" fmla="*/ 9965 w 1786160"/>
+                            <a:gd name="connsiteY4" fmla="*/ 91440 h 411480"/>
+                            <a:gd name="connsiteX5" fmla="*/ 17585 w 1786160"/>
+                            <a:gd name="connsiteY5" fmla="*/ 266700 h 411480"/>
+                            <a:gd name="connsiteX6" fmla="*/ 70925 w 1786160"/>
+                            <a:gd name="connsiteY6" fmla="*/ 312420 h 411480"/>
+                            <a:gd name="connsiteX7" fmla="*/ 101405 w 1786160"/>
+                            <a:gd name="connsiteY7" fmla="*/ 320040 h 411480"/>
+                            <a:gd name="connsiteX8" fmla="*/ 177605 w 1786160"/>
+                            <a:gd name="connsiteY8" fmla="*/ 373380 h 411480"/>
+                            <a:gd name="connsiteX9" fmla="*/ 581465 w 1786160"/>
+                            <a:gd name="connsiteY9" fmla="*/ 403860 h 411480"/>
+                            <a:gd name="connsiteX10" fmla="*/ 848165 w 1786160"/>
+                            <a:gd name="connsiteY10" fmla="*/ 411480 h 411480"/>
+                            <a:gd name="connsiteX11" fmla="*/ 1640645 w 1786160"/>
+                            <a:gd name="connsiteY11" fmla="*/ 388620 h 411480"/>
+                            <a:gd name="connsiteX12" fmla="*/ 1663505 w 1786160"/>
+                            <a:gd name="connsiteY12" fmla="*/ 373380 h 411480"/>
+                            <a:gd name="connsiteX13" fmla="*/ 1732085 w 1786160"/>
+                            <a:gd name="connsiteY13" fmla="*/ 312420 h 411480"/>
+                            <a:gd name="connsiteX14" fmla="*/ 1777805 w 1786160"/>
+                            <a:gd name="connsiteY14" fmla="*/ 167640 h 411480"/>
+                            <a:gd name="connsiteX15" fmla="*/ 1579685 w 1786160"/>
+                            <a:gd name="connsiteY15" fmla="*/ 91440 h 411480"/>
+                            <a:gd name="connsiteX16" fmla="*/ 1533965 w 1786160"/>
+                            <a:gd name="connsiteY16" fmla="*/ 60960 h 411480"/>
+                            <a:gd name="connsiteX17" fmla="*/ 1457765 w 1786160"/>
+                            <a:gd name="connsiteY17" fmla="*/ 30480 h 411480"/>
+                          </a:gdLst>
+                          <a:ahLst/>
+                          <a:cxnLst>
+                            <a:cxn ang="0">
+                              <a:pos x="connsiteX0" y="connsiteY0"/>
+                            </a:cxn>
+                            <a:cxn ang="0">
+                              <a:pos x="connsiteX1" y="connsiteY1"/>
+                            </a:cxn>
+                            <a:cxn ang="0">
+                              <a:pos x="connsiteX2" y="connsiteY2"/>
+                            </a:cxn>
+                            <a:cxn ang="0">
+                              <a:pos x="connsiteX3" y="connsiteY3"/>
+                            </a:cxn>
+                            <a:cxn ang="0">
+                              <a:pos x="connsiteX4" y="connsiteY4"/>
+                            </a:cxn>
+                            <a:cxn ang="0">
+                              <a:pos x="connsiteX5" y="connsiteY5"/>
+                            </a:cxn>
+                            <a:cxn ang="0">
+                              <a:pos x="connsiteX6" y="connsiteY6"/>
+                            </a:cxn>
+                            <a:cxn ang="0">
+                              <a:pos x="connsiteX7" y="connsiteY7"/>
+                            </a:cxn>
+                            <a:cxn ang="0">
+                              <a:pos x="connsiteX8" y="connsiteY8"/>
+                            </a:cxn>
+                            <a:cxn ang="0">
+                              <a:pos x="connsiteX9" y="connsiteY9"/>
+                            </a:cxn>
+                            <a:cxn ang="0">
+                              <a:pos x="connsiteX10" y="connsiteY10"/>
+                            </a:cxn>
+                            <a:cxn ang="0">
+                              <a:pos x="connsiteX11" y="connsiteY11"/>
+                            </a:cxn>
+                            <a:cxn ang="0">
+                              <a:pos x="connsiteX12" y="connsiteY12"/>
+                            </a:cxn>
+                            <a:cxn ang="0">
+                              <a:pos x="connsiteX13" y="connsiteY13"/>
+                            </a:cxn>
+                            <a:cxn ang="0">
+                              <a:pos x="connsiteX14" y="connsiteY14"/>
+                            </a:cxn>
+                            <a:cxn ang="0">
+                              <a:pos x="connsiteX15" y="connsiteY15"/>
+                            </a:cxn>
+                            <a:cxn ang="0">
+                              <a:pos x="connsiteX16" y="connsiteY16"/>
+                            </a:cxn>
+                            <a:cxn ang="0">
+                              <a:pos x="connsiteX17" y="connsiteY17"/>
+                            </a:cxn>
+                          </a:cxnLst>
+                          <a:rect l="l" t="t" r="r" b="b"/>
+                          <a:pathLst>
+                            <a:path w="1786160" h="411480">
+                              <a:moveTo>
+                                <a:pt x="1633025" y="68580"/>
+                              </a:moveTo>
+                              <a:cubicBezTo>
+                                <a:pt x="1440523" y="39705"/>
+                                <a:pt x="1285328" y="13579"/>
+                                <a:pt x="1076765" y="7620"/>
+                              </a:cubicBezTo>
+                              <a:lnTo>
+                                <a:pt x="810065" y="0"/>
+                              </a:lnTo>
+                              <a:lnTo>
+                                <a:pt x="215705" y="22860"/>
+                              </a:lnTo>
+                              <a:cubicBezTo>
+                                <a:pt x="24797" y="30496"/>
+                                <a:pt x="77425" y="-16496"/>
+                                <a:pt x="9965" y="91440"/>
+                              </a:cubicBezTo>
+                              <a:cubicBezTo>
+                                <a:pt x="1059" y="153783"/>
+                                <a:pt x="-10158" y="198884"/>
+                                <a:pt x="17585" y="266700"/>
+                              </a:cubicBezTo>
+                              <a:cubicBezTo>
+                                <a:pt x="26452" y="288374"/>
+                                <a:pt x="51168" y="299848"/>
+                                <a:pt x="70925" y="312420"/>
+                              </a:cubicBezTo>
+                              <a:cubicBezTo>
+                                <a:pt x="79760" y="318043"/>
+                                <a:pt x="91245" y="317500"/>
+                                <a:pt x="101405" y="320040"/>
+                              </a:cubicBezTo>
+                              <a:cubicBezTo>
+                                <a:pt x="126805" y="337820"/>
+                                <a:pt x="146840" y="369534"/>
+                                <a:pt x="177605" y="373380"/>
+                              </a:cubicBezTo>
+                              <a:cubicBezTo>
+                                <a:pt x="372032" y="397683"/>
+                                <a:pt x="306618" y="392408"/>
+                                <a:pt x="581465" y="403860"/>
+                              </a:cubicBezTo>
+                              <a:cubicBezTo>
+                                <a:pt x="670324" y="407562"/>
+                                <a:pt x="759265" y="408940"/>
+                                <a:pt x="848165" y="411480"/>
+                              </a:cubicBezTo>
+                              <a:lnTo>
+                                <a:pt x="1640645" y="388620"/>
+                              </a:lnTo>
+                              <a:cubicBezTo>
+                                <a:pt x="1649793" y="388193"/>
+                                <a:pt x="1656470" y="379243"/>
+                                <a:pt x="1663505" y="373380"/>
+                              </a:cubicBezTo>
+                              <a:cubicBezTo>
+                                <a:pt x="1687002" y="353800"/>
+                                <a:pt x="1709225" y="332740"/>
+                                <a:pt x="1732085" y="312420"/>
+                              </a:cubicBezTo>
+                              <a:cubicBezTo>
+                                <a:pt x="1739082" y="299825"/>
+                                <a:pt x="1810044" y="193431"/>
+                                <a:pt x="1777805" y="167640"/>
+                              </a:cubicBezTo>
+                              <a:cubicBezTo>
+                                <a:pt x="1722554" y="123439"/>
+                                <a:pt x="1638558" y="130688"/>
+                                <a:pt x="1579685" y="91440"/>
+                              </a:cubicBezTo>
+                              <a:cubicBezTo>
+                                <a:pt x="1564445" y="81280"/>
+                                <a:pt x="1550348" y="69151"/>
+                                <a:pt x="1533965" y="60960"/>
+                              </a:cubicBezTo>
+                              <a:cubicBezTo>
+                                <a:pt x="1509496" y="48726"/>
+                                <a:pt x="1457765" y="30480"/>
+                                <a:pt x="1457765" y="30480"/>
+                              </a:cubicBezTo>
+                            </a:path>
+                          </a:pathLst>
+                        </a:custGeom>
+                        <a:noFill/>
+                        <a:ln w="76200">
+                          <a:solidFill>
+                            <a:srgbClr val="FF0000"/>
+                          </a:solidFill>
+                        </a:ln>
+                      </wps:spPr>
+                      <wps:style>
+                        <a:lnRef idx="2">
+                          <a:schemeClr val="accent1">
+                            <a:shade val="50000"/>
+                          </a:schemeClr>
+                        </a:lnRef>
+                        <a:fillRef idx="1">
+                          <a:schemeClr val="accent1"/>
+                        </a:fillRef>
+                        <a:effectRef idx="0">
+                          <a:schemeClr val="accent1"/>
+                        </a:effectRef>
+                        <a:fontRef idx="minor">
+                          <a:schemeClr val="lt1"/>
+                        </a:fontRef>
+                      </wps:style>
+                      <wps:bodyPr rot="0" spcFirstLastPara="0" vertOverflow="overflow" horzOverflow="overflow" vert="horz" wrap="square" lIns="91440" tIns="45720" rIns="91440" bIns="45720" numCol="1" spcCol="0" rtlCol="0" fromWordArt="0" anchor="ctr" anchorCtr="0" forceAA="0" compatLnSpc="1">
+                        <a:prstTxWarp prst="textNoShape">
+                          <a:avLst/>
+                        </a:prstTxWarp>
+                        <a:noAutofit/>
+                      </wps:bodyPr>
+                    </wps:wsp>
+                  </a:graphicData>
+                </a:graphic>
+              </wp:anchor>
+            </w:drawing>
+          </mc:Choice>
+          <mc:Fallback>
+            <w:pict>
+              <v:shape w14:anchorId="46473920" id="Freeform: Shape 14" o:spid="_x0000_s1026" style="position:absolute;margin-left:142.15pt;margin-top:43.55pt;width:140.65pt;height:32.4pt;z-index:251668480;visibility:visible;mso-wrap-style:square;mso-wrap-distance-left:9pt;mso-wrap-distance-top:0;mso-wrap-distance-right:9pt;mso-wrap-distance-bottom:0;mso-position-horizontal:absolute;mso-position-horizontal-relative:text;mso-position-vertical:absolute;mso-position-vertical-relative:text;v-text-anchor:middle" coordsize="1786160,411480" o:gfxdata="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" path="m1633025,68580c1440523,39705,1285328,13579,1076765,7620l810065,,215705,22860c24797,30496,77425,-16496,9965,91440v-8906,62343,-20123,107444,7620,175260c26452,288374,51168,299848,70925,312420v8835,5623,20320,5080,30480,7620c126805,337820,146840,369534,177605,373380v194427,24303,129013,19028,403860,30480c670324,407562,759265,408940,848165,411480r792480,-22860c1649793,388193,1656470,379243,1663505,373380v23497,-19580,45720,-40640,68580,-60960c1739082,299825,1810044,193431,1777805,167640,1722554,123439,1638558,130688,1579685,91440,1564445,81280,1550348,69151,1533965,60960,1509496,48726,1457765,30480,1457765,30480e" filled="f" strokecolor="red" strokeweight="6pt">
+                <v:stroke joinstyle="miter"/>
+                <v:path arrowok="t" o:connecttype="custom" o:connectlocs="1633025,68580;1076765,7620;810065,0;215705,22860;9965,91440;17585,266700;70925,312420;101405,320040;177605,373380;581465,403860;848165,411480;1640645,388620;1663505,373380;1732085,312420;1777805,167640;1579685,91440;1533965,60960;1457765,30480" o:connectangles="0,0,0,0,0,0,0,0,0,0,0,0,0,0,0,0,0,0"/>
+              </v:shape>
+            </w:pict>
+          </mc:Fallback>
+        </mc:AlternateContent>
+      </w:r>
+      <w:r>
+        <w:t>Chọn branch của mình</w:t>
+      </w:r>
+    </w:p>
+    <w:p>
+      <w:pPr>
+        <w:pStyle w:val="ListParagraph"/>
+        <w:ind w:left="709"/>
+      </w:pPr>
+    </w:p>
+    <w:p>
+      <w:pPr>
+        <w:pStyle w:val="ListParagraph"/>
+        <w:numPr>
+          <w:ilvl w:val="0"/>
+          <w:numId w:val="18"/>
+        </w:numPr>
+        <w:ind w:left="567"/>
+      </w:pPr>
+      <w:r>
+        <w:rPr>
+          <w:noProof/>
+        </w:rPr>
+        <mc:AlternateContent>
+          <mc:Choice Requires="wps">
+            <w:drawing>
+              <wp:anchor distT="0" distB="0" distL="114300" distR="114300" simplePos="0" relativeHeight="251670528" behindDoc="0" locked="0" layoutInCell="1" allowOverlap="1" wp14:anchorId="4A32182A" wp14:editId="4DA39377">
+                <wp:simplePos x="0" y="0"/>
+                <wp:positionH relativeFrom="column">
+                  <wp:posOffset>3475990</wp:posOffset>
+                </wp:positionH>
+                <wp:positionV relativeFrom="paragraph">
+                  <wp:posOffset>4507865</wp:posOffset>
+                </wp:positionV>
+                <wp:extent cx="292153" cy="297680"/>
+                <wp:effectExtent l="38100" t="38100" r="31750" b="64770"/>
+                <wp:wrapNone/>
+                <wp:docPr id="16" name="Freeform: Shape 16"/>
+                <wp:cNvGraphicFramePr/>
+                <a:graphic xmlns:a="http://schemas.openxmlformats.org/drawingml/2006/main">
+                  <a:graphicData uri="http://schemas.microsoft.com/office/word/2010/wordprocessingShape">
+                    <wps:wsp>
+                      <wps:cNvSpPr/>
+                      <wps:spPr>
+                        <a:xfrm>
+                          <a:off x="0" y="0"/>
+                          <a:ext cx="292153" cy="297680"/>
+                        </a:xfrm>
+                        <a:custGeom>
+                          <a:avLst/>
+                          <a:gdLst>
+                            <a:gd name="connsiteX0" fmla="*/ 198750 w 292153"/>
+                            <a:gd name="connsiteY0" fmla="*/ 8120 h 297680"/>
+                            <a:gd name="connsiteX1" fmla="*/ 76830 w 292153"/>
+                            <a:gd name="connsiteY1" fmla="*/ 8120 h 297680"/>
+                            <a:gd name="connsiteX2" fmla="*/ 31110 w 292153"/>
+                            <a:gd name="connsiteY2" fmla="*/ 46220 h 297680"/>
+                            <a:gd name="connsiteX3" fmla="*/ 23490 w 292153"/>
+                            <a:gd name="connsiteY3" fmla="*/ 84320 h 297680"/>
+                            <a:gd name="connsiteX4" fmla="*/ 630 w 292153"/>
+                            <a:gd name="connsiteY4" fmla="*/ 137660 h 297680"/>
+                            <a:gd name="connsiteX5" fmla="*/ 8250 w 292153"/>
+                            <a:gd name="connsiteY5" fmla="*/ 198620 h 297680"/>
+                            <a:gd name="connsiteX6" fmla="*/ 38730 w 292153"/>
+                            <a:gd name="connsiteY6" fmla="*/ 251960 h 297680"/>
+                            <a:gd name="connsiteX7" fmla="*/ 76830 w 292153"/>
+                            <a:gd name="connsiteY7" fmla="*/ 282440 h 297680"/>
+                            <a:gd name="connsiteX8" fmla="*/ 160650 w 292153"/>
+                            <a:gd name="connsiteY8" fmla="*/ 297680 h 297680"/>
+                            <a:gd name="connsiteX9" fmla="*/ 236850 w 292153"/>
+                            <a:gd name="connsiteY9" fmla="*/ 290060 h 297680"/>
+                            <a:gd name="connsiteX10" fmla="*/ 282570 w 292153"/>
+                            <a:gd name="connsiteY10" fmla="*/ 213860 h 297680"/>
+                            <a:gd name="connsiteX11" fmla="*/ 282570 w 292153"/>
+                            <a:gd name="connsiteY11" fmla="*/ 61460 h 297680"/>
+                            <a:gd name="connsiteX12" fmla="*/ 259710 w 292153"/>
+                            <a:gd name="connsiteY12" fmla="*/ 46220 h 297680"/>
+                            <a:gd name="connsiteX13" fmla="*/ 198750 w 292153"/>
+                            <a:gd name="connsiteY13" fmla="*/ 8120 h 297680"/>
+                          </a:gdLst>
+                          <a:ahLst/>
+                          <a:cxnLst>
+                            <a:cxn ang="0">
+                              <a:pos x="connsiteX0" y="connsiteY0"/>
+                            </a:cxn>
+                            <a:cxn ang="0">
+                              <a:pos x="connsiteX1" y="connsiteY1"/>
+                            </a:cxn>
+                            <a:cxn ang="0">
+                              <a:pos x="connsiteX2" y="connsiteY2"/>
+                            </a:cxn>
+                            <a:cxn ang="0">
+                              <a:pos x="connsiteX3" y="connsiteY3"/>
+                            </a:cxn>
+                            <a:cxn ang="0">
+                              <a:pos x="connsiteX4" y="connsiteY4"/>
+                            </a:cxn>
+                            <a:cxn ang="0">
+                              <a:pos x="connsiteX5" y="connsiteY5"/>
+                            </a:cxn>
+                            <a:cxn ang="0">
+                              <a:pos x="connsiteX6" y="connsiteY6"/>
+                            </a:cxn>
+                            <a:cxn ang="0">
+                              <a:pos x="connsiteX7" y="connsiteY7"/>
+                            </a:cxn>
+                            <a:cxn ang="0">
+                              <a:pos x="connsiteX8" y="connsiteY8"/>
+                            </a:cxn>
+                            <a:cxn ang="0">
+                              <a:pos x="connsiteX9" y="connsiteY9"/>
+                            </a:cxn>
+                            <a:cxn ang="0">
+                              <a:pos x="connsiteX10" y="connsiteY10"/>
+                            </a:cxn>
+                            <a:cxn ang="0">
+                              <a:pos x="connsiteX11" y="connsiteY11"/>
+                            </a:cxn>
+                            <a:cxn ang="0">
+                              <a:pos x="connsiteX12" y="connsiteY12"/>
+                            </a:cxn>
+                            <a:cxn ang="0">
+                              <a:pos x="connsiteX13" y="connsiteY13"/>
+                            </a:cxn>
+                          </a:cxnLst>
+                          <a:rect l="l" t="t" r="r" b="b"/>
+                          <a:pathLst>
+                            <a:path w="292153" h="297680">
+                              <a:moveTo>
+                                <a:pt x="198750" y="8120"/>
+                              </a:moveTo>
+                              <a:cubicBezTo>
+                                <a:pt x="168270" y="1770"/>
+                                <a:pt x="144745" y="-6433"/>
+                                <a:pt x="76830" y="8120"/>
+                              </a:cubicBezTo>
+                              <a:cubicBezTo>
+                                <a:pt x="63328" y="11013"/>
+                                <a:pt x="38884" y="38446"/>
+                                <a:pt x="31110" y="46220"/>
+                              </a:cubicBezTo>
+                              <a:cubicBezTo>
+                                <a:pt x="28570" y="58920"/>
+                                <a:pt x="27586" y="72033"/>
+                                <a:pt x="23490" y="84320"/>
+                              </a:cubicBezTo>
+                              <a:cubicBezTo>
+                                <a:pt x="17373" y="102671"/>
+                                <a:pt x="3187" y="118486"/>
+                                <a:pt x="630" y="137660"/>
+                              </a:cubicBezTo>
+                              <a:cubicBezTo>
+                                <a:pt x="-2076" y="157958"/>
+                                <a:pt x="4587" y="178472"/>
+                                <a:pt x="8250" y="198620"/>
+                              </a:cubicBezTo>
+                              <a:cubicBezTo>
+                                <a:pt x="12125" y="219932"/>
+                                <a:pt x="23322" y="236552"/>
+                                <a:pt x="38730" y="251960"/>
+                              </a:cubicBezTo>
+                              <a:cubicBezTo>
+                                <a:pt x="50230" y="263460"/>
+                                <a:pt x="62613" y="274542"/>
+                                <a:pt x="76830" y="282440"/>
+                              </a:cubicBezTo>
+                              <a:cubicBezTo>
+                                <a:pt x="89267" y="289349"/>
+                                <a:pt x="157769" y="297268"/>
+                                <a:pt x="160650" y="297680"/>
+                              </a:cubicBezTo>
+                              <a:cubicBezTo>
+                                <a:pt x="186050" y="295140"/>
+                                <a:pt x="212452" y="297567"/>
+                                <a:pt x="236850" y="290060"/>
+                              </a:cubicBezTo>
+                              <a:cubicBezTo>
+                                <a:pt x="260901" y="282660"/>
+                                <a:pt x="277881" y="224800"/>
+                                <a:pt x="282570" y="213860"/>
+                              </a:cubicBezTo>
+                              <a:cubicBezTo>
+                                <a:pt x="290675" y="157126"/>
+                                <a:pt x="299310" y="124233"/>
+                                <a:pt x="282570" y="61460"/>
+                              </a:cubicBezTo>
+                              <a:cubicBezTo>
+                                <a:pt x="280210" y="52611"/>
+                                <a:pt x="267563" y="50932"/>
+                                <a:pt x="259710" y="46220"/>
+                              </a:cubicBezTo>
+                              <a:cubicBezTo>
+                                <a:pt x="199218" y="9925"/>
+                                <a:pt x="229230" y="14470"/>
+                                <a:pt x="198750" y="8120"/>
+                              </a:cubicBezTo>
+                              <a:close/>
+                            </a:path>
+                          </a:pathLst>
+                        </a:custGeom>
+                        <a:noFill/>
+                        <a:ln w="76200">
+                          <a:solidFill>
+                            <a:srgbClr val="FF0000"/>
+                          </a:solidFill>
+                        </a:ln>
+                      </wps:spPr>
+                      <wps:style>
+                        <a:lnRef idx="2">
+                          <a:schemeClr val="accent1">
+                            <a:shade val="50000"/>
+                          </a:schemeClr>
+                        </a:lnRef>
+                        <a:fillRef idx="1">
+                          <a:schemeClr val="accent1"/>
+                        </a:fillRef>
+                        <a:effectRef idx="0">
+                          <a:schemeClr val="accent1"/>
+                        </a:effectRef>
+                        <a:fontRef idx="minor">
+                          <a:schemeClr val="lt1"/>
+                        </a:fontRef>
+                      </wps:style>
+                      <wps:bodyPr rot="0" spcFirstLastPara="0" vertOverflow="overflow" horzOverflow="overflow" vert="horz" wrap="square" lIns="91440" tIns="45720" rIns="91440" bIns="45720" numCol="1" spcCol="0" rtlCol="0" fromWordArt="0" anchor="ctr" anchorCtr="0" forceAA="0" compatLnSpc="1">
+                        <a:prstTxWarp prst="textNoShape">
+                          <a:avLst/>
+                        </a:prstTxWarp>
+                        <a:noAutofit/>
+                      </wps:bodyPr>
+                    </wps:wsp>
+                  </a:graphicData>
+                </a:graphic>
+              </wp:anchor>
+            </w:drawing>
+          </mc:Choice>
+          <mc:Fallback>
+            <w:pict>
+              <v:shape w14:anchorId="277C11AE" id="Freeform: Shape 16" o:spid="_x0000_s1026" style="position:absolute;margin-left:273.7pt;margin-top:354.95pt;width:23pt;height:23.45pt;z-index:251670528;visibility:visible;mso-wrap-style:square;mso-wrap-distance-left:9pt;mso-wrap-distance-top:0;mso-wrap-distance-right:9pt;mso-wrap-distance-bottom:0;mso-position-horizontal:absolute;mso-position-horizontal-relative:text;mso-position-vertical:absolute;mso-position-vertical-relative:text;v-text-anchor:middle" coordsize="292153,297680" o:gfxdata="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" path="m198750,8120c168270,1770,144745,-6433,76830,8120,63328,11013,38884,38446,31110,46220,28570,58920,27586,72033,23490,84320,17373,102671,3187,118486,630,137660v-2706,20298,3957,40812,7620,60960c12125,219932,23322,236552,38730,251960v11500,11500,23883,22582,38100,30480c89267,289349,157769,297268,160650,297680v25400,-2540,51802,-113,76200,-7620c260901,282660,277881,224800,282570,213860v8105,-56734,16740,-89627,,-152400c280210,52611,267563,50932,259710,46220,199218,9925,229230,14470,198750,8120xe" filled="f" strokecolor="red" strokeweight="6pt">
+                <v:stroke joinstyle="miter"/>
+                <v:path arrowok="t" o:connecttype="custom" o:connectlocs="198750,8120;76830,8120;31110,46220;23490,84320;630,137660;8250,198620;38730,251960;76830,282440;160650,297680;236850,290060;282570,213860;282570,61460;259710,46220;198750,8120" o:connectangles="0,0,0,0,0,0,0,0,0,0,0,0,0,0"/>
+              </v:shape>
+            </w:pict>
+          </mc:Fallback>
+        </mc:AlternateContent>
+      </w:r>
+      <w:r>
+        <w:rPr>
+          <w:noProof/>
+        </w:rPr>
+        <w:drawing>
+          <wp:anchor distT="0" distB="0" distL="114300" distR="114300" simplePos="0" relativeHeight="251669504" behindDoc="0" locked="0" layoutInCell="1" allowOverlap="1" wp14:anchorId="445F3579" wp14:editId="7F14C858">
+            <wp:simplePos x="0" y="0"/>
+            <wp:positionH relativeFrom="column">
+              <wp:posOffset>451485</wp:posOffset>
+            </wp:positionH>
+            <wp:positionV relativeFrom="paragraph">
+              <wp:posOffset>4089400</wp:posOffset>
+            </wp:positionV>
+            <wp:extent cx="4236720" cy="3581400"/>
+            <wp:effectExtent l="0" t="0" r="0" b="0"/>
+            <wp:wrapTopAndBottom/>
+            <wp:docPr id="15" name="Picture 15"/>
+            <wp:cNvGraphicFramePr>
+              <a:graphicFrameLocks xmlns:a="http://schemas.openxmlformats.org/drawingml/2006/main" noChangeAspect="1"/>
+            </wp:cNvGraphicFramePr>
+            <a:graphic xmlns:a="http://schemas.openxmlformats.org/drawingml/2006/main">
+              <a:graphicData uri="http://schemas.openxmlformats.org/drawingml/2006/picture">
+                <pic:pic xmlns:pic="http://schemas.openxmlformats.org/drawingml/2006/picture">
+                  <pic:nvPicPr>
+                    <pic:cNvPr id="0" name="Picture 5"/>
+                    <pic:cNvPicPr>
+                      <a:picLocks noChangeAspect="1" noChangeArrowheads="1"/>
+                    </pic:cNvPicPr>
+                  </pic:nvPicPr>
+                  <pic:blipFill>
+                    <a:blip r:embed="rId14">
+                      <a:extLst>
+                        <a:ext uri="{28A0092B-C50C-407E-A947-70E740481C1C}">
+                          <a14:useLocalDpi xmlns:a14="http://schemas.microsoft.com/office/drawing/2010/main" val="0"/>
+                        </a:ext>
+                      </a:extLst>
+                    </a:blip>
+                    <a:srcRect/>
+                    <a:stretch>
+                      <a:fillRect/>
+                    </a:stretch>
+                  </pic:blipFill>
+                  <pic:spPr bwMode="auto">
+                    <a:xfrm>
+                      <a:off x="0" y="0"/>
+                      <a:ext cx="4236720" cy="3581400"/>
+                    </a:xfrm>
+                    <a:prstGeom prst="rect">
+                      <a:avLst/>
+                    </a:prstGeom>
+                    <a:noFill/>
+                    <a:ln>
+                      <a:noFill/>
+                    </a:ln>
+                  </pic:spPr>
+                </pic:pic>
+              </a:graphicData>
+            </a:graphic>
+          </wp:anchor>
+        </w:drawing>
+      </w:r>
+      <w:r>
+        <w:rPr>
+          <w:noProof/>
+        </w:rPr>
+        <w:drawing>
+          <wp:anchor distT="0" distB="0" distL="114300" distR="114300" simplePos="0" relativeHeight="251667456" behindDoc="0" locked="0" layoutInCell="1" allowOverlap="1" wp14:anchorId="3F7AB7E3" wp14:editId="27DE307F">
+            <wp:simplePos x="0" y="0"/>
+            <wp:positionH relativeFrom="column">
+              <wp:posOffset>451485</wp:posOffset>
+            </wp:positionH>
+            <wp:positionV relativeFrom="paragraph">
+              <wp:posOffset>-3175</wp:posOffset>
+            </wp:positionV>
+            <wp:extent cx="4236720" cy="3581400"/>
+            <wp:effectExtent l="0" t="0" r="0" b="0"/>
+            <wp:wrapTopAndBottom/>
+            <wp:docPr id="13" name="Picture 13"/>
+            <wp:cNvGraphicFramePr>
+              <a:graphicFrameLocks xmlns:a="http://schemas.openxmlformats.org/drawingml/2006/main" noChangeAspect="1"/>
+            </wp:cNvGraphicFramePr>
+            <a:graphic xmlns:a="http://schemas.openxmlformats.org/drawingml/2006/main">
+              <a:graphicData uri="http://schemas.openxmlformats.org/drawingml/2006/picture">
+                <pic:pic xmlns:pic="http://schemas.openxmlformats.org/drawingml/2006/picture">
+                  <pic:nvPicPr>
+                    <pic:cNvPr id="0" name="Picture 4"/>
+                    <pic:cNvPicPr>
+                      <a:picLocks noChangeAspect="1" noChangeArrowheads="1"/>
+                    </pic:cNvPicPr>
+                  </pic:nvPicPr>
+                  <pic:blipFill>
+                    <a:blip r:embed="rId14">
+                      <a:extLst>
+                        <a:ext uri="{28A0092B-C50C-407E-A947-70E740481C1C}">
+                          <a14:useLocalDpi xmlns:a14="http://schemas.microsoft.com/office/drawing/2010/main" val="0"/>
+                        </a:ext>
+                      </a:extLst>
+                    </a:blip>
+                    <a:srcRect/>
+                    <a:stretch>
+                      <a:fillRect/>
+                    </a:stretch>
+                  </pic:blipFill>
+                  <pic:spPr bwMode="auto">
+                    <a:xfrm>
+                      <a:off x="0" y="0"/>
+                      <a:ext cx="4236720" cy="3581400"/>
+                    </a:xfrm>
+                    <a:prstGeom prst="rect">
+                      <a:avLst/>
+                    </a:prstGeom>
+                    <a:noFill/>
+                    <a:ln>
+                      <a:noFill/>
+                    </a:ln>
+                  </pic:spPr>
+                </pic:pic>
+              </a:graphicData>
+            </a:graphic>
+          </wp:anchor>
+        </w:drawing>
+      </w:r>
+      <w:r>
+        <w:t>Sau đó kéo dự án về : Fetch hoặc Pull đều được nhưng chú ý cách dùng (lên mạng)</w:t>
+      </w:r>
+    </w:p>
+    <w:p>
+      <w:pPr>
+        <w:pStyle w:val="ListParagraph"/>
+        <w:numPr>
+          <w:ilvl w:val="0"/>
+          <w:numId w:val="18"/>
+        </w:numPr>
+        <w:ind w:left="567"/>
+        <w:sectPr>
+          <w:pgSz w:w="12240" w:h="15840" w:code="1"/>
+          <w:pgMar w:top="1134" w:right="851" w:bottom="1134" w:left="1701" w:header="720" w:footer="720" w:gutter="0"/>
+          <w:cols w:space="720"/>
+          <w:docGrid w:linePitch="360"/>
+        </w:sectPr>
+      </w:pPr>
+    </w:p>
+    <w:p>
+      <w:pPr>
+        <w:pStyle w:val="ListParagraph"/>
+        <w:numPr>
+          <w:ilvl w:val="0"/>
+          <w:numId w:val="18"/>
+        </w:numPr>
+        <w:ind w:left="567"/>
+      </w:pPr>
+      <w:r>
+        <w:rPr>
+          <w:noProof/>
+        </w:rPr>
+        <w:lastRenderedPageBreak/>
+        <mc:AlternateContent>
+          <mc:Choice Requires="wps">
+            <w:drawing>
+              <wp:anchor distT="0" distB="0" distL="114300" distR="114300" simplePos="0" relativeHeight="251672576" behindDoc="0" locked="0" layoutInCell="1" allowOverlap="1" wp14:anchorId="2C28C753" wp14:editId="006594A3">
+                <wp:simplePos x="0" y="0"/>
+                <wp:positionH relativeFrom="column">
+                  <wp:posOffset>611311</wp:posOffset>
+                </wp:positionH>
+                <wp:positionV relativeFrom="paragraph">
+                  <wp:posOffset>7014210</wp:posOffset>
+                </wp:positionV>
+                <wp:extent cx="1135574" cy="457200"/>
+                <wp:effectExtent l="38100" t="57150" r="64770" b="38100"/>
+                <wp:wrapNone/>
+                <wp:docPr id="18" name="Freeform: Shape 18"/>
+                <wp:cNvGraphicFramePr/>
+                <a:graphic xmlns:a="http://schemas.openxmlformats.org/drawingml/2006/main">
+                  <a:graphicData uri="http://schemas.microsoft.com/office/word/2010/wordprocessingShape">
+                    <wps:wsp>
+                      <wps:cNvSpPr/>
+                      <wps:spPr>
+                        <a:xfrm>
+                          <a:off x="0" y="0"/>
+                          <a:ext cx="1135574" cy="457200"/>
+                        </a:xfrm>
+                        <a:custGeom>
+                          <a:avLst/>
+                          <a:gdLst>
+                            <a:gd name="connsiteX0" fmla="*/ 1135574 w 1135574"/>
+                            <a:gd name="connsiteY0" fmla="*/ 228600 h 457200"/>
+                            <a:gd name="connsiteX1" fmla="*/ 1089854 w 1135574"/>
+                            <a:gd name="connsiteY1" fmla="*/ 91440 h 457200"/>
+                            <a:gd name="connsiteX2" fmla="*/ 906974 w 1135574"/>
+                            <a:gd name="connsiteY2" fmla="*/ 0 h 457200"/>
+                            <a:gd name="connsiteX3" fmla="*/ 15434 w 1135574"/>
+                            <a:gd name="connsiteY3" fmla="*/ 53340 h 457200"/>
+                            <a:gd name="connsiteX4" fmla="*/ 194 w 1135574"/>
+                            <a:gd name="connsiteY4" fmla="*/ 99060 h 457200"/>
+                            <a:gd name="connsiteX5" fmla="*/ 23054 w 1135574"/>
+                            <a:gd name="connsiteY5" fmla="*/ 251460 h 457200"/>
+                            <a:gd name="connsiteX6" fmla="*/ 183074 w 1135574"/>
+                            <a:gd name="connsiteY6" fmla="*/ 373380 h 457200"/>
+                            <a:gd name="connsiteX7" fmla="*/ 564074 w 1135574"/>
+                            <a:gd name="connsiteY7" fmla="*/ 457200 h 457200"/>
+                            <a:gd name="connsiteX8" fmla="*/ 868874 w 1135574"/>
+                            <a:gd name="connsiteY8" fmla="*/ 426720 h 457200"/>
+                            <a:gd name="connsiteX9" fmla="*/ 1013654 w 1135574"/>
+                            <a:gd name="connsiteY9" fmla="*/ 365760 h 457200"/>
+                            <a:gd name="connsiteX10" fmla="*/ 1066994 w 1135574"/>
+                            <a:gd name="connsiteY10" fmla="*/ 335280 h 457200"/>
+                            <a:gd name="connsiteX11" fmla="*/ 1120334 w 1135574"/>
+                            <a:gd name="connsiteY11" fmla="*/ 266700 h 457200"/>
+                            <a:gd name="connsiteX12" fmla="*/ 1135574 w 1135574"/>
+                            <a:gd name="connsiteY12" fmla="*/ 228600 h 457200"/>
+                          </a:gdLst>
+                          <a:ahLst/>
+                          <a:cxnLst>
+                            <a:cxn ang="0">
+                              <a:pos x="connsiteX0" y="connsiteY0"/>
+                            </a:cxn>
+                            <a:cxn ang="0">
+                              <a:pos x="connsiteX1" y="connsiteY1"/>
+                            </a:cxn>
+                            <a:cxn ang="0">
+                              <a:pos x="connsiteX2" y="connsiteY2"/>
+                            </a:cxn>
+                            <a:cxn ang="0">
+                              <a:pos x="connsiteX3" y="connsiteY3"/>
+                            </a:cxn>
+                            <a:cxn ang="0">
+                              <a:pos x="connsiteX4" y="connsiteY4"/>
+                            </a:cxn>
+                            <a:cxn ang="0">
+                              <a:pos x="connsiteX5" y="connsiteY5"/>
+                            </a:cxn>
+                            <a:cxn ang="0">
+                              <a:pos x="connsiteX6" y="connsiteY6"/>
+                            </a:cxn>
+                            <a:cxn ang="0">
+                              <a:pos x="connsiteX7" y="connsiteY7"/>
+                            </a:cxn>
+                            <a:cxn ang="0">
+                              <a:pos x="connsiteX8" y="connsiteY8"/>
+                            </a:cxn>
+                            <a:cxn ang="0">
+                              <a:pos x="connsiteX9" y="connsiteY9"/>
+                            </a:cxn>
+                            <a:cxn ang="0">
+                              <a:pos x="connsiteX10" y="connsiteY10"/>
+                            </a:cxn>
+                            <a:cxn ang="0">
+                              <a:pos x="connsiteX11" y="connsiteY11"/>
+                            </a:cxn>
+                            <a:cxn ang="0">
+                              <a:pos x="connsiteX12" y="connsiteY12"/>
+                            </a:cxn>
+                          </a:cxnLst>
+                          <a:rect l="l" t="t" r="r" b="b"/>
+                          <a:pathLst>
+                            <a:path w="1135574" h="457200">
+                              <a:moveTo>
+                                <a:pt x="1135574" y="228600"/>
+                              </a:moveTo>
+                              <a:cubicBezTo>
+                                <a:pt x="1120334" y="182880"/>
+                                <a:pt x="1119801" y="129199"/>
+                                <a:pt x="1089854" y="91440"/>
+                              </a:cubicBezTo>
+                              <a:cubicBezTo>
+                                <a:pt x="1024634" y="9206"/>
+                                <a:pt x="983501" y="10932"/>
+                                <a:pt x="906974" y="0"/>
+                              </a:cubicBezTo>
+                              <a:cubicBezTo>
+                                <a:pt x="609794" y="17780"/>
+                                <a:pt x="311385" y="21009"/>
+                                <a:pt x="15434" y="53340"/>
+                              </a:cubicBezTo>
+                              <a:cubicBezTo>
+                                <a:pt x="-535" y="55085"/>
+                                <a:pt x="-423" y="83007"/>
+                                <a:pt x="194" y="99060"/>
+                              </a:cubicBezTo>
+                              <a:cubicBezTo>
+                                <a:pt x="2168" y="150390"/>
+                                <a:pt x="-5440" y="208719"/>
+                                <a:pt x="23054" y="251460"/>
+                              </a:cubicBezTo>
+                              <a:cubicBezTo>
+                                <a:pt x="60251" y="307256"/>
+                                <a:pt x="120395" y="349544"/>
+                                <a:pt x="183074" y="373380"/>
+                              </a:cubicBezTo>
+                              <a:cubicBezTo>
+                                <a:pt x="304619" y="419601"/>
+                                <a:pt x="564074" y="457200"/>
+                                <a:pt x="564074" y="457200"/>
+                              </a:cubicBezTo>
+                              <a:cubicBezTo>
+                                <a:pt x="665674" y="447040"/>
+                                <a:pt x="768816" y="447071"/>
+                                <a:pt x="868874" y="426720"/>
+                              </a:cubicBezTo>
+                              <a:cubicBezTo>
+                                <a:pt x="920187" y="416283"/>
+                                <a:pt x="966819" y="389178"/>
+                                <a:pt x="1013654" y="365760"/>
+                              </a:cubicBezTo>
+                              <a:cubicBezTo>
+                                <a:pt x="1023380" y="360897"/>
+                                <a:pt x="1058019" y="345153"/>
+                                <a:pt x="1066994" y="335280"/>
+                              </a:cubicBezTo>
+                              <a:cubicBezTo>
+                                <a:pt x="1086475" y="313851"/>
+                                <a:pt x="1120334" y="295660"/>
+                                <a:pt x="1120334" y="266700"/>
+                              </a:cubicBezTo>
+                              <a:lnTo>
+                                <a:pt x="1135574" y="228600"/>
+                              </a:lnTo>
+                              <a:close/>
+                            </a:path>
+                          </a:pathLst>
+                        </a:custGeom>
+                        <a:noFill/>
+                        <a:ln w="76200">
+                          <a:solidFill>
+                            <a:srgbClr val="FF0000"/>
+                          </a:solidFill>
+                        </a:ln>
+                      </wps:spPr>
+                      <wps:style>
+                        <a:lnRef idx="2">
+                          <a:schemeClr val="accent1">
+                            <a:shade val="50000"/>
+                          </a:schemeClr>
+                        </a:lnRef>
+                        <a:fillRef idx="1">
+                          <a:schemeClr val="accent1"/>
+                        </a:fillRef>
+                        <a:effectRef idx="0">
+                          <a:schemeClr val="accent1"/>
+                        </a:effectRef>
+                        <a:fontRef idx="minor">
+                          <a:schemeClr val="lt1"/>
+                        </a:fontRef>
+                      </wps:style>
+                      <wps:bodyPr rot="0" spcFirstLastPara="0" vertOverflow="overflow" horzOverflow="overflow" vert="horz" wrap="square" lIns="91440" tIns="45720" rIns="91440" bIns="45720" numCol="1" spcCol="0" rtlCol="0" fromWordArt="0" anchor="ctr" anchorCtr="0" forceAA="0" compatLnSpc="1">
+                        <a:prstTxWarp prst="textNoShape">
+                          <a:avLst/>
+                        </a:prstTxWarp>
+                        <a:noAutofit/>
+                      </wps:bodyPr>
+                    </wps:wsp>
+                  </a:graphicData>
+                </a:graphic>
+              </wp:anchor>
+            </w:drawing>
+          </mc:Choice>
+          <mc:Fallback>
+            <w:pict>
+              <v:shape w14:anchorId="0BF312A0" id="Freeform: Shape 18" o:spid="_x0000_s1026" style="position:absolute;margin-left:48.15pt;margin-top:552.3pt;width:89.4pt;height:36pt;z-index:251672576;visibility:visible;mso-wrap-style:square;mso-wrap-distance-left:9pt;mso-wrap-distance-top:0;mso-wrap-distance-right:9pt;mso-wrap-distance-bottom:0;mso-position-horizontal:absolute;mso-position-horizontal-relative:text;mso-position-vertical:absolute;mso-position-vertical-relative:text;v-text-anchor:middle" coordsize="1135574,457200" o:gfxdata="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" path="m1135574,228600v-15240,-45720,-15773,-99401,-45720,-137160c1024634,9206,983501,10932,906974,,609794,17780,311385,21009,15434,53340,-535,55085,-423,83007,194,99060v1974,51330,-5634,109659,22860,152400c60251,307256,120395,349544,183074,373380v121545,46221,381000,83820,381000,83820c665674,447040,768816,447071,868874,426720v51313,-10437,97945,-37542,144780,-60960c1023380,360897,1058019,345153,1066994,335280v19481,-21429,53340,-39620,53340,-68580l1135574,228600xe" filled="f" strokecolor="red" strokeweight="6pt">
+                <v:stroke joinstyle="miter"/>
+                <v:path arrowok="t" o:connecttype="custom" o:connectlocs="1135574,228600;1089854,91440;906974,0;15434,53340;194,99060;23054,251460;183074,373380;564074,457200;868874,426720;1013654,365760;1066994,335280;1120334,266700;1135574,228600" o:connectangles="0,0,0,0,0,0,0,0,0,0,0,0,0"/>
+              </v:shape>
+            </w:pict>
+          </mc:Fallback>
+        </mc:AlternateContent>
+      </w:r>
+      <w:r>
+        <w:rPr>
+          <w:noProof/>
+        </w:rPr>
+        <w:drawing>
+          <wp:anchor distT="0" distB="0" distL="114300" distR="114300" simplePos="0" relativeHeight="251671552" behindDoc="0" locked="0" layoutInCell="1" allowOverlap="1" wp14:anchorId="706B5C79" wp14:editId="2ED6ECB0">
+            <wp:simplePos x="0" y="0"/>
+            <wp:positionH relativeFrom="column">
+              <wp:posOffset>375285</wp:posOffset>
+            </wp:positionH>
+            <wp:positionV relativeFrom="paragraph">
+              <wp:posOffset>316865</wp:posOffset>
+            </wp:positionV>
+            <wp:extent cx="3215640" cy="7322820"/>
+            <wp:effectExtent l="0" t="0" r="3810" b="0"/>
+            <wp:wrapTopAndBottom/>
+            <wp:docPr id="17" name="Picture 17"/>
+            <wp:cNvGraphicFramePr>
+              <a:graphicFrameLocks xmlns:a="http://schemas.openxmlformats.org/drawingml/2006/main" noChangeAspect="1"/>
+            </wp:cNvGraphicFramePr>
+            <a:graphic xmlns:a="http://schemas.openxmlformats.org/drawingml/2006/main">
+              <a:graphicData uri="http://schemas.openxmlformats.org/drawingml/2006/picture">
+                <pic:pic xmlns:pic="http://schemas.openxmlformats.org/drawingml/2006/picture">
+                  <pic:nvPicPr>
+                    <pic:cNvPr id="0" name="Picture 6"/>
+                    <pic:cNvPicPr>
+                      <a:picLocks noChangeAspect="1" noChangeArrowheads="1"/>
+                    </pic:cNvPicPr>
+                  </pic:nvPicPr>
+                  <pic:blipFill>
+                    <a:blip r:embed="rId15">
+                      <a:extLst>
+                        <a:ext uri="{28A0092B-C50C-407E-A947-70E740481C1C}">
+                          <a14:useLocalDpi xmlns:a14="http://schemas.microsoft.com/office/drawing/2010/main" val="0"/>
+                        </a:ext>
+                      </a:extLst>
+                    </a:blip>
+                    <a:srcRect/>
+                    <a:stretch>
+                      <a:fillRect/>
+                    </a:stretch>
+                  </pic:blipFill>
+                  <pic:spPr bwMode="auto">
+                    <a:xfrm>
+                      <a:off x="0" y="0"/>
+                      <a:ext cx="3215640" cy="7322820"/>
+                    </a:xfrm>
+                    <a:prstGeom prst="rect">
+                      <a:avLst/>
+                    </a:prstGeom>
+                    <a:noFill/>
+                    <a:ln>
+                      <a:noFill/>
+                    </a:ln>
+                  </pic:spPr>
+                </pic:pic>
+              </a:graphicData>
+            </a:graphic>
+          </wp:anchor>
+        </w:drawing>
+      </w:r>
+      <w:r>
+        <w:t>Quay về dự án rồi làm thôi</w:t>
+      </w:r>
+    </w:p>
+    <w:p>
+      <w:pPr>
+        <w:pStyle w:val="ListParagraph"/>
+        <w:numPr>
+          <w:ilvl w:val="0"/>
+          <w:numId w:val="18"/>
+        </w:numPr>
+        <w:ind w:left="567"/>
+        <w:sectPr>
+          <w:pgSz w:w="12240" w:h="15840" w:code="1"/>
+          <w:pgMar w:top="1134" w:right="851" w:bottom="1134" w:left="1701" w:header="720" w:footer="720" w:gutter="0"/>
+          <w:cols w:space="720"/>
+          <w:docGrid w:linePitch="360"/>
+        </w:sectPr>
+      </w:pPr>
+    </w:p>
+    <w:p>
+      <w:pPr>
+        <w:pStyle w:val="ListParagraph"/>
+        <w:numPr>
+          <w:ilvl w:val="0"/>
+          <w:numId w:val="18"/>
+        </w:numPr>
+        <w:ind w:left="284"/>
+      </w:pPr>
+      <w:r>
+        <w:lastRenderedPageBreak/>
+        <w:t>Đẩy dữ liệu lên project</w:t>
+      </w:r>
+    </w:p>
+    <w:p>
+      <w:pPr>
+        <w:pStyle w:val="ListParagraph"/>
+        <w:numPr>
+          <w:ilvl w:val="0"/>
+          <w:numId w:val="19"/>
+        </w:numPr>
+        <w:ind w:left="567"/>
+      </w:pPr>
+      <w:r>
+        <w:rPr>
+          <w:noProof/>
+        </w:rPr>
+        <mc:AlternateContent>
+          <mc:Choice Requires="wps">
+            <w:drawing>
+              <wp:anchor distT="0" distB="0" distL="114300" distR="114300" simplePos="0" relativeHeight="251674624" behindDoc="0" locked="0" layoutInCell="1" allowOverlap="1" wp14:anchorId="02738B39" wp14:editId="3691F12F">
+                <wp:simplePos x="0" y="0"/>
+                <wp:positionH relativeFrom="column">
+                  <wp:posOffset>314325</wp:posOffset>
+                </wp:positionH>
+                <wp:positionV relativeFrom="paragraph">
+                  <wp:posOffset>530225</wp:posOffset>
+                </wp:positionV>
+                <wp:extent cx="1790729" cy="350520"/>
+                <wp:effectExtent l="38100" t="57150" r="38100" b="49530"/>
+                <wp:wrapNone/>
+                <wp:docPr id="20" name="Freeform: Shape 20"/>
+                <wp:cNvGraphicFramePr/>
+                <a:graphic xmlns:a="http://schemas.openxmlformats.org/drawingml/2006/main">
+                  <a:graphicData uri="http://schemas.microsoft.com/office/word/2010/wordprocessingShape">
+                    <wps:wsp>
+                      <wps:cNvSpPr/>
+                      <wps:spPr>
+                        <a:xfrm>
+                          <a:off x="0" y="0"/>
+                          <a:ext cx="1790729" cy="350520"/>
+                        </a:xfrm>
+                        <a:custGeom>
+                          <a:avLst/>
+                          <a:gdLst>
+                            <a:gd name="connsiteX0" fmla="*/ 1630680 w 1790729"/>
+                            <a:gd name="connsiteY0" fmla="*/ 99060 h 350520"/>
+                            <a:gd name="connsiteX1" fmla="*/ 1021080 w 1790729"/>
+                            <a:gd name="connsiteY1" fmla="*/ 38100 h 350520"/>
+                            <a:gd name="connsiteX2" fmla="*/ 632460 w 1790729"/>
+                            <a:gd name="connsiteY2" fmla="*/ 15240 h 350520"/>
+                            <a:gd name="connsiteX3" fmla="*/ 480060 w 1790729"/>
+                            <a:gd name="connsiteY3" fmla="*/ 0 h 350520"/>
+                            <a:gd name="connsiteX4" fmla="*/ 175260 w 1790729"/>
+                            <a:gd name="connsiteY4" fmla="*/ 38100 h 350520"/>
+                            <a:gd name="connsiteX5" fmla="*/ 15240 w 1790729"/>
+                            <a:gd name="connsiteY5" fmla="*/ 152400 h 350520"/>
+                            <a:gd name="connsiteX6" fmla="*/ 0 w 1790729"/>
+                            <a:gd name="connsiteY6" fmla="*/ 190500 h 350520"/>
+                            <a:gd name="connsiteX7" fmla="*/ 15240 w 1790729"/>
+                            <a:gd name="connsiteY7" fmla="*/ 274320 h 350520"/>
+                            <a:gd name="connsiteX8" fmla="*/ 60960 w 1790729"/>
+                            <a:gd name="connsiteY8" fmla="*/ 289560 h 350520"/>
+                            <a:gd name="connsiteX9" fmla="*/ 320040 w 1790729"/>
+                            <a:gd name="connsiteY9" fmla="*/ 327660 h 350520"/>
+                            <a:gd name="connsiteX10" fmla="*/ 548640 w 1790729"/>
+                            <a:gd name="connsiteY10" fmla="*/ 350520 h 350520"/>
+                            <a:gd name="connsiteX11" fmla="*/ 731520 w 1790729"/>
+                            <a:gd name="connsiteY11" fmla="*/ 342900 h 350520"/>
+                            <a:gd name="connsiteX12" fmla="*/ 807720 w 1790729"/>
+                            <a:gd name="connsiteY12" fmla="*/ 320040 h 350520"/>
+                            <a:gd name="connsiteX13" fmla="*/ 998220 w 1790729"/>
+                            <a:gd name="connsiteY13" fmla="*/ 312420 h 350520"/>
+                            <a:gd name="connsiteX14" fmla="*/ 1310640 w 1790729"/>
+                            <a:gd name="connsiteY14" fmla="*/ 304800 h 350520"/>
+                            <a:gd name="connsiteX15" fmla="*/ 1455420 w 1790729"/>
+                            <a:gd name="connsiteY15" fmla="*/ 289560 h 350520"/>
+                            <a:gd name="connsiteX16" fmla="*/ 1501140 w 1790729"/>
+                            <a:gd name="connsiteY16" fmla="*/ 281940 h 350520"/>
+                            <a:gd name="connsiteX17" fmla="*/ 1562100 w 1790729"/>
+                            <a:gd name="connsiteY17" fmla="*/ 259080 h 350520"/>
+                            <a:gd name="connsiteX18" fmla="*/ 1600200 w 1790729"/>
+                            <a:gd name="connsiteY18" fmla="*/ 228600 h 350520"/>
+                            <a:gd name="connsiteX19" fmla="*/ 1767840 w 1790729"/>
+                            <a:gd name="connsiteY19" fmla="*/ 121920 h 350520"/>
+                            <a:gd name="connsiteX20" fmla="*/ 1790700 w 1790729"/>
+                            <a:gd name="connsiteY20" fmla="*/ 91440 h 350520"/>
+                          </a:gdLst>
+                          <a:ahLst/>
+                          <a:cxnLst>
+                            <a:cxn ang="0">
+                              <a:pos x="connsiteX0" y="connsiteY0"/>
+                            </a:cxn>
+                            <a:cxn ang="0">
+                              <a:pos x="connsiteX1" y="connsiteY1"/>
+                            </a:cxn>
+                            <a:cxn ang="0">
+                              <a:pos x="connsiteX2" y="connsiteY2"/>
+                            </a:cxn>
+                            <a:cxn ang="0">
+                              <a:pos x="connsiteX3" y="connsiteY3"/>
+                            </a:cxn>
+                            <a:cxn ang="0">
+                              <a:pos x="connsiteX4" y="connsiteY4"/>
+                            </a:cxn>
+                            <a:cxn ang="0">
+                              <a:pos x="connsiteX5" y="connsiteY5"/>
+                            </a:cxn>
+                            <a:cxn ang="0">
+                              <a:pos x="connsiteX6" y="connsiteY6"/>
+                            </a:cxn>
+                            <a:cxn ang="0">
+                              <a:pos x="connsiteX7" y="connsiteY7"/>
+                            </a:cxn>
+                            <a:cxn ang="0">
+                              <a:pos x="connsiteX8" y="connsiteY8"/>
+                            </a:cxn>
+                            <a:cxn ang="0">
+                              <a:pos x="connsiteX9" y="connsiteY9"/>
+                            </a:cxn>
+                            <a:cxn ang="0">
+                              <a:pos x="connsiteX10" y="connsiteY10"/>
+                            </a:cxn>
+                            <a:cxn ang="0">
+                              <a:pos x="connsiteX11" y="connsiteY11"/>
+                            </a:cxn>
+                            <a:cxn ang="0">
+                              <a:pos x="connsiteX12" y="connsiteY12"/>
+                            </a:cxn>
+                            <a:cxn ang="0">
+                              <a:pos x="connsiteX13" y="connsiteY13"/>
+                            </a:cxn>
+                            <a:cxn ang="0">
+                              <a:pos x="connsiteX14" y="connsiteY14"/>
+                            </a:cxn>
+                            <a:cxn ang="0">
+                              <a:pos x="connsiteX15" y="connsiteY15"/>
+                            </a:cxn>
+                            <a:cxn ang="0">
+                              <a:pos x="connsiteX16" y="connsiteY16"/>
+                            </a:cxn>
+                            <a:cxn ang="0">
+                              <a:pos x="connsiteX17" y="connsiteY17"/>
+                            </a:cxn>
+                            <a:cxn ang="0">
+                              <a:pos x="connsiteX18" y="connsiteY18"/>
+                            </a:cxn>
+                            <a:cxn ang="0">
+                              <a:pos x="connsiteX19" y="connsiteY19"/>
+                            </a:cxn>
+                            <a:cxn ang="0">
+                              <a:pos x="connsiteX20" y="connsiteY20"/>
+                            </a:cxn>
+                          </a:cxnLst>
+                          <a:rect l="l" t="t" r="r" b="b"/>
+                          <a:pathLst>
+                            <a:path w="1790729" h="350520">
+                              <a:moveTo>
+                                <a:pt x="1630680" y="99060"/>
+                              </a:moveTo>
+                              <a:lnTo>
+                                <a:pt x="1021080" y="38100"/>
+                              </a:lnTo>
+                              <a:cubicBezTo>
+                                <a:pt x="891771" y="27242"/>
+                                <a:pt x="761903" y="24356"/>
+                                <a:pt x="632460" y="15240"/>
+                              </a:cubicBezTo>
+                              <a:cubicBezTo>
+                                <a:pt x="581533" y="11654"/>
+                                <a:pt x="530860" y="5080"/>
+                                <a:pt x="480060" y="0"/>
+                              </a:cubicBezTo>
+                              <a:cubicBezTo>
+                                <a:pt x="378460" y="12700"/>
+                                <a:pt x="272555" y="6200"/>
+                                <a:pt x="175260" y="38100"/>
+                              </a:cubicBezTo>
+                              <a:cubicBezTo>
+                                <a:pt x="112973" y="58522"/>
+                                <a:pt x="15240" y="152400"/>
+                                <a:pt x="15240" y="152400"/>
+                              </a:cubicBezTo>
+                              <a:cubicBezTo>
+                                <a:pt x="10160" y="165100"/>
+                                <a:pt x="0" y="176822"/>
+                                <a:pt x="0" y="190500"/>
+                              </a:cubicBezTo>
+                              <a:cubicBezTo>
+                                <a:pt x="0" y="218898"/>
+                                <a:pt x="357" y="250135"/>
+                                <a:pt x="15240" y="274320"/>
+                              </a:cubicBezTo>
+                              <a:cubicBezTo>
+                                <a:pt x="23659" y="288001"/>
+                                <a:pt x="45136" y="286791"/>
+                                <a:pt x="60960" y="289560"/>
+                              </a:cubicBezTo>
+                              <a:cubicBezTo>
+                                <a:pt x="146942" y="304607"/>
+                                <a:pt x="233425" y="316833"/>
+                                <a:pt x="320040" y="327660"/>
+                              </a:cubicBezTo>
+                              <a:cubicBezTo>
+                                <a:pt x="396029" y="337159"/>
+                                <a:pt x="472440" y="342900"/>
+                                <a:pt x="548640" y="350520"/>
+                              </a:cubicBezTo>
+                              <a:cubicBezTo>
+                                <a:pt x="609600" y="347980"/>
+                                <a:pt x="670925" y="350029"/>
+                                <a:pt x="731520" y="342900"/>
+                              </a:cubicBezTo>
+                              <a:cubicBezTo>
+                                <a:pt x="757857" y="339802"/>
+                                <a:pt x="781373" y="323051"/>
+                                <a:pt x="807720" y="320040"/>
+                              </a:cubicBezTo>
+                              <a:cubicBezTo>
+                                <a:pt x="870860" y="312824"/>
+                                <a:pt x="934698" y="314345"/>
+                                <a:pt x="998220" y="312420"/>
+                              </a:cubicBezTo>
+                              <a:lnTo>
+                                <a:pt x="1310640" y="304800"/>
+                              </a:lnTo>
+                              <a:lnTo>
+                                <a:pt x="1455420" y="289560"/>
+                              </a:lnTo>
+                              <a:cubicBezTo>
+                                <a:pt x="1470760" y="287719"/>
+                                <a:pt x="1486284" y="286185"/>
+                                <a:pt x="1501140" y="281940"/>
+                              </a:cubicBezTo>
+                              <a:cubicBezTo>
+                                <a:pt x="1522007" y="275978"/>
+                                <a:pt x="1541780" y="266700"/>
+                                <a:pt x="1562100" y="259080"/>
+                              </a:cubicBezTo>
+                              <a:cubicBezTo>
+                                <a:pt x="1574800" y="248920"/>
+                                <a:pt x="1586668" y="237622"/>
+                                <a:pt x="1600200" y="228600"/>
+                              </a:cubicBezTo>
+                              <a:cubicBezTo>
+                                <a:pt x="1655311" y="191859"/>
+                                <a:pt x="1721005" y="168755"/>
+                                <a:pt x="1767840" y="121920"/>
+                              </a:cubicBezTo>
+                              <a:cubicBezTo>
+                                <a:pt x="1792496" y="97264"/>
+                                <a:pt x="1790700" y="109836"/>
+                                <a:pt x="1790700" y="91440"/>
+                              </a:cubicBezTo>
+                            </a:path>
+                          </a:pathLst>
+                        </a:custGeom>
+                        <a:noFill/>
+                        <a:ln w="76200">
+                          <a:solidFill>
+                            <a:srgbClr val="FF0000"/>
+                          </a:solidFill>
+                        </a:ln>
+                      </wps:spPr>
+                      <wps:style>
+                        <a:lnRef idx="2">
+                          <a:schemeClr val="accent1">
+                            <a:shade val="50000"/>
+                          </a:schemeClr>
+                        </a:lnRef>
+                        <a:fillRef idx="1">
+                          <a:schemeClr val="accent1"/>
+                        </a:fillRef>
+                        <a:effectRef idx="0">
+                          <a:schemeClr val="accent1"/>
+                        </a:effectRef>
+                        <a:fontRef idx="minor">
+                          <a:schemeClr val="lt1"/>
+                        </a:fontRef>
+                      </wps:style>
+                      <wps:bodyPr rot="0" spcFirstLastPara="0" vertOverflow="overflow" horzOverflow="overflow" vert="horz" wrap="square" lIns="91440" tIns="45720" rIns="91440" bIns="45720" numCol="1" spcCol="0" rtlCol="0" fromWordArt="0" anchor="ctr" anchorCtr="0" forceAA="0" compatLnSpc="1">
+                        <a:prstTxWarp prst="textNoShape">
+                          <a:avLst/>
+                        </a:prstTxWarp>
+                        <a:noAutofit/>
+                      </wps:bodyPr>
+                    </wps:wsp>
+                  </a:graphicData>
+                </a:graphic>
+              </wp:anchor>
+            </w:drawing>
+          </mc:Choice>
+          <mc:Fallback>
+            <w:pict>
+              <v:shape w14:anchorId="4841AFF3" id="Freeform: Shape 20" o:spid="_x0000_s1026" style="position:absolute;margin-left:24.75pt;margin-top:41.75pt;width:141pt;height:27.6pt;z-index:251674624;visibility:visible;mso-wrap-style:square;mso-wrap-distance-left:9pt;mso-wrap-distance-top:0;mso-wrap-distance-right:9pt;mso-wrap-distance-bottom:0;mso-position-horizontal:absolute;mso-position-horizontal-relative:text;mso-position-vertical:absolute;mso-position-vertical-relative:text;v-text-anchor:middle" coordsize="1790729,350520" o:gfxdata="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" path="m1630680,99060l1021080,38100c891771,27242,761903,24356,632460,15240,581533,11654,530860,5080,480060,,378460,12700,272555,6200,175260,38100,112973,58522,15240,152400,15240,152400,10160,165100,,176822,,190500v,28398,357,59635,15240,83820c23659,288001,45136,286791,60960,289560v85982,15047,172465,27273,259080,38100c396029,337159,472440,342900,548640,350520v60960,-2540,122285,-491,182880,-7620c757857,339802,781373,323051,807720,320040v63140,-7216,126978,-5695,190500,-7620l1310640,304800r144780,-15240c1470760,287719,1486284,286185,1501140,281940v20867,-5962,40640,-15240,60960,-22860c1574800,248920,1586668,237622,1600200,228600v55111,-36741,120805,-59845,167640,-106680c1792496,97264,1790700,109836,1790700,91440e" filled="f" strokecolor="red" strokeweight="6pt">
+                <v:stroke joinstyle="miter"/>
+                <v:path arrowok="t" o:connecttype="custom" o:connectlocs="1630680,99060;1021080,38100;632460,15240;480060,0;175260,38100;15240,152400;0,190500;15240,274320;60960,289560;320040,327660;548640,350520;731520,342900;807720,320040;998220,312420;1310640,304800;1455420,289560;1501140,281940;1562100,259080;1600200,228600;1767840,121920;1790700,91440" o:connectangles="0,0,0,0,0,0,0,0,0,0,0,0,0,0,0,0,0,0,0,0,0"/>
+              </v:shape>
+            </w:pict>
+          </mc:Fallback>
+        </mc:AlternateContent>
+      </w:r>
+      <w:r>
+        <w:rPr>
+          <w:noProof/>
+        </w:rPr>
+        <w:drawing>
+          <wp:anchor distT="0" distB="0" distL="114300" distR="114300" simplePos="0" relativeHeight="251673600" behindDoc="0" locked="0" layoutInCell="1" allowOverlap="1" wp14:anchorId="35A4691C" wp14:editId="7F4D062B">
+            <wp:simplePos x="0" y="0"/>
+            <wp:positionH relativeFrom="column">
+              <wp:posOffset>405765</wp:posOffset>
+            </wp:positionH>
+            <wp:positionV relativeFrom="paragraph">
+              <wp:posOffset>347345</wp:posOffset>
+            </wp:positionV>
+            <wp:extent cx="2941320" cy="822960"/>
+            <wp:effectExtent l="0" t="0" r="0" b="0"/>
+            <wp:wrapTopAndBottom/>
+            <wp:docPr id="19" name="Picture 19"/>
+            <wp:cNvGraphicFramePr>
+              <a:graphicFrameLocks xmlns:a="http://schemas.openxmlformats.org/drawingml/2006/main" noChangeAspect="1"/>
+            </wp:cNvGraphicFramePr>
+            <a:graphic xmlns:a="http://schemas.openxmlformats.org/drawingml/2006/main">
+              <a:graphicData uri="http://schemas.openxmlformats.org/drawingml/2006/picture">
+                <pic:pic xmlns:pic="http://schemas.openxmlformats.org/drawingml/2006/picture">
+                  <pic:nvPicPr>
+                    <pic:cNvPr id="0" name="Picture 7"/>
+                    <pic:cNvPicPr>
+                      <a:picLocks noChangeAspect="1" noChangeArrowheads="1"/>
+                    </pic:cNvPicPr>
+                  </pic:nvPicPr>
+                  <pic:blipFill rotWithShape="1">
+                    <a:blip r:embed="rId16">
+                      <a:extLst>
+                        <a:ext uri="{28A0092B-C50C-407E-A947-70E740481C1C}">
+                          <a14:useLocalDpi xmlns:a14="http://schemas.microsoft.com/office/drawing/2010/main" val="0"/>
+                        </a:ext>
+                      </a:extLst>
+                    </a:blip>
+                    <a:srcRect l="-1" r="-1311" b="88040"/>
+                    <a:stretch/>
+                  </pic:blipFill>
+                  <pic:spPr bwMode="auto">
+                    <a:xfrm>
+                      <a:off x="0" y="0"/>
+                      <a:ext cx="2941320" cy="822960"/>
+                    </a:xfrm>
+                    <a:prstGeom prst="rect">
+                      <a:avLst/>
+                    </a:prstGeom>
+                    <a:noFill/>
+                    <a:ln>
+                      <a:noFill/>
+                    </a:ln>
+                    <a:extLst>
+                      <a:ext uri="{53640926-AAD7-44D8-BBD7-CCE9431645EC}">
+                        <a14:shadowObscured xmlns:a14="http://schemas.microsoft.com/office/drawing/2010/main"/>
+                      </a:ext>
+                    </a:extLst>
+                  </pic:spPr>
+                </pic:pic>
+              </a:graphicData>
+            </a:graphic>
+            <wp14:sizeRelH relativeFrom="margin">
+              <wp14:pctWidth>0</wp14:pctWidth>
+            </wp14:sizeRelH>
+            <wp14:sizeRelV relativeFrom="margin">
+              <wp14:pctHeight>0</wp14:pctHeight>
+            </wp14:sizeRelV>
+          </wp:anchor>
+        </w:drawing>
+      </w:r>
+      <w:r>
+        <w:t xml:space="preserve">Kiểm tra đúng brach của mình </w:t>
+      </w:r>
+    </w:p>
+    <w:p>
+      <w:pPr>
+        <w:pStyle w:val="ListParagraph"/>
+        <w:numPr>
+          <w:ilvl w:val="0"/>
+          <w:numId w:val="19"/>
+        </w:numPr>
+        <w:ind w:left="567"/>
+      </w:pPr>
+      <w:r>
+        <w:rPr>
+          <w:noProof/>
+        </w:rPr>
+        <mc:AlternateContent>
+          <mc:Choice Requires="wps">
+            <w:drawing>
+              <wp:anchor distT="0" distB="0" distL="114300" distR="114300" simplePos="0" relativeHeight="251677696" behindDoc="0" locked="0" layoutInCell="1" allowOverlap="1" wp14:anchorId="792238E8" wp14:editId="5C44557A">
+                <wp:simplePos x="0" y="0"/>
+                <wp:positionH relativeFrom="column">
+                  <wp:posOffset>2013585</wp:posOffset>
+                </wp:positionH>
+                <wp:positionV relativeFrom="paragraph">
+                  <wp:posOffset>1772285</wp:posOffset>
+                </wp:positionV>
+                <wp:extent cx="230692" cy="327660"/>
+                <wp:effectExtent l="57150" t="57150" r="36195" b="53340"/>
+                <wp:wrapNone/>
+                <wp:docPr id="22" name="Freeform: Shape 22"/>
+                <wp:cNvGraphicFramePr/>
+                <a:graphic xmlns:a="http://schemas.openxmlformats.org/drawingml/2006/main">
+                  <a:graphicData uri="http://schemas.microsoft.com/office/word/2010/wordprocessingShape">
+                    <wps:wsp>
+                      <wps:cNvSpPr/>
+                      <wps:spPr>
+                        <a:xfrm>
+                          <a:off x="0" y="0"/>
+                          <a:ext cx="230692" cy="327660"/>
+                        </a:xfrm>
+                        <a:custGeom>
+                          <a:avLst/>
+                          <a:gdLst>
+                            <a:gd name="connsiteX0" fmla="*/ 228600 w 230692"/>
+                            <a:gd name="connsiteY0" fmla="*/ 167640 h 327660"/>
+                            <a:gd name="connsiteX1" fmla="*/ 213360 w 230692"/>
+                            <a:gd name="connsiteY1" fmla="*/ 68580 h 327660"/>
+                            <a:gd name="connsiteX2" fmla="*/ 190500 w 230692"/>
+                            <a:gd name="connsiteY2" fmla="*/ 38100 h 327660"/>
+                            <a:gd name="connsiteX3" fmla="*/ 83820 w 230692"/>
+                            <a:gd name="connsiteY3" fmla="*/ 0 h 327660"/>
+                            <a:gd name="connsiteX4" fmla="*/ 45720 w 230692"/>
+                            <a:gd name="connsiteY4" fmla="*/ 7620 h 327660"/>
+                            <a:gd name="connsiteX5" fmla="*/ 22860 w 230692"/>
+                            <a:gd name="connsiteY5" fmla="*/ 30480 h 327660"/>
+                            <a:gd name="connsiteX6" fmla="*/ 0 w 230692"/>
+                            <a:gd name="connsiteY6" fmla="*/ 121920 h 327660"/>
+                            <a:gd name="connsiteX7" fmla="*/ 22860 w 230692"/>
+                            <a:gd name="connsiteY7" fmla="*/ 281940 h 327660"/>
+                            <a:gd name="connsiteX8" fmla="*/ 68580 w 230692"/>
+                            <a:gd name="connsiteY8" fmla="*/ 320040 h 327660"/>
+                            <a:gd name="connsiteX9" fmla="*/ 121920 w 230692"/>
+                            <a:gd name="connsiteY9" fmla="*/ 327660 h 327660"/>
+                            <a:gd name="connsiteX10" fmla="*/ 167640 w 230692"/>
+                            <a:gd name="connsiteY10" fmla="*/ 320040 h 327660"/>
+                            <a:gd name="connsiteX11" fmla="*/ 220980 w 230692"/>
+                            <a:gd name="connsiteY11" fmla="*/ 243840 h 327660"/>
+                            <a:gd name="connsiteX12" fmla="*/ 228600 w 230692"/>
+                            <a:gd name="connsiteY12" fmla="*/ 167640 h 327660"/>
+                          </a:gdLst>
+                          <a:ahLst/>
+                          <a:cxnLst>
+                            <a:cxn ang="0">
+                              <a:pos x="connsiteX0" y="connsiteY0"/>
+                            </a:cxn>
+                            <a:cxn ang="0">
+                              <a:pos x="connsiteX1" y="connsiteY1"/>
+                            </a:cxn>
+                            <a:cxn ang="0">
+                              <a:pos x="connsiteX2" y="connsiteY2"/>
+                            </a:cxn>
+                            <a:cxn ang="0">
+                              <a:pos x="connsiteX3" y="connsiteY3"/>
+                            </a:cxn>
+                            <a:cxn ang="0">
+                              <a:pos x="connsiteX4" y="connsiteY4"/>
+                            </a:cxn>
+                            <a:cxn ang="0">
+                              <a:pos x="connsiteX5" y="connsiteY5"/>
+                            </a:cxn>
+                            <a:cxn ang="0">
+                              <a:pos x="connsiteX6" y="connsiteY6"/>
+                            </a:cxn>
+                            <a:cxn ang="0">
+                              <a:pos x="connsiteX7" y="connsiteY7"/>
+                            </a:cxn>
+                            <a:cxn ang="0">
+                              <a:pos x="connsiteX8" y="connsiteY8"/>
+                            </a:cxn>
+                            <a:cxn ang="0">
+                              <a:pos x="connsiteX9" y="connsiteY9"/>
+                            </a:cxn>
+                            <a:cxn ang="0">
+                              <a:pos x="connsiteX10" y="connsiteY10"/>
+                            </a:cxn>
+                            <a:cxn ang="0">
+                              <a:pos x="connsiteX11" y="connsiteY11"/>
+                            </a:cxn>
+                            <a:cxn ang="0">
+                              <a:pos x="connsiteX12" y="connsiteY12"/>
+                            </a:cxn>
+                          </a:cxnLst>
+                          <a:rect l="l" t="t" r="r" b="b"/>
+                          <a:pathLst>
+                            <a:path w="230692" h="327660">
+                              <a:moveTo>
+                                <a:pt x="228600" y="167640"/>
+                              </a:moveTo>
+                              <a:cubicBezTo>
+                                <a:pt x="227330" y="138430"/>
+                                <a:pt x="222787" y="100631"/>
+                                <a:pt x="213360" y="68580"/>
+                              </a:cubicBezTo>
+                              <a:cubicBezTo>
+                                <a:pt x="209776" y="56396"/>
+                                <a:pt x="200143" y="46365"/>
+                                <a:pt x="190500" y="38100"/>
+                              </a:cubicBezTo>
+                              <a:cubicBezTo>
+                                <a:pt x="171044" y="21423"/>
+                                <a:pt x="89792" y="1792"/>
+                                <a:pt x="83820" y="0"/>
+                              </a:cubicBezTo>
+                              <a:cubicBezTo>
+                                <a:pt x="71120" y="2540"/>
+                                <a:pt x="57304" y="1828"/>
+                                <a:pt x="45720" y="7620"/>
+                              </a:cubicBezTo>
+                              <a:cubicBezTo>
+                                <a:pt x="36081" y="12439"/>
+                                <a:pt x="28093" y="21060"/>
+                                <a:pt x="22860" y="30480"/>
+                              </a:cubicBezTo>
+                              <a:cubicBezTo>
+                                <a:pt x="8484" y="56356"/>
+                                <a:pt x="4731" y="93537"/>
+                                <a:pt x="0" y="121920"/>
+                              </a:cubicBezTo>
+                              <a:cubicBezTo>
+                                <a:pt x="1215" y="138933"/>
+                                <a:pt x="1831" y="250397"/>
+                                <a:pt x="22860" y="281940"/>
+                              </a:cubicBezTo>
+                              <a:cubicBezTo>
+                                <a:pt x="33864" y="298446"/>
+                                <a:pt x="50568" y="311727"/>
+                                <a:pt x="68580" y="320040"/>
+                              </a:cubicBezTo>
+                              <a:cubicBezTo>
+                                <a:pt x="84887" y="327566"/>
+                                <a:pt x="104140" y="325120"/>
+                                <a:pt x="121920" y="327660"/>
+                              </a:cubicBezTo>
+                              <a:cubicBezTo>
+                                <a:pt x="137160" y="325120"/>
+                                <a:pt x="153575" y="326433"/>
+                                <a:pt x="167640" y="320040"/>
+                              </a:cubicBezTo>
+                              <a:cubicBezTo>
+                                <a:pt x="209817" y="300868"/>
+                                <a:pt x="208960" y="283907"/>
+                                <a:pt x="220980" y="243840"/>
+                              </a:cubicBezTo>
+                              <a:cubicBezTo>
+                                <a:pt x="235376" y="195852"/>
+                                <a:pt x="229870" y="196850"/>
+                                <a:pt x="228600" y="167640"/>
+                              </a:cubicBezTo>
+                              <a:close/>
+                            </a:path>
+                          </a:pathLst>
+                        </a:custGeom>
+                        <a:noFill/>
+                        <a:ln w="76200">
+                          <a:solidFill>
+                            <a:srgbClr val="FF0000"/>
+                          </a:solidFill>
+                        </a:ln>
+                      </wps:spPr>
+                      <wps:style>
+                        <a:lnRef idx="2">
+                          <a:schemeClr val="accent1">
+                            <a:shade val="50000"/>
+                          </a:schemeClr>
+                        </a:lnRef>
+                        <a:fillRef idx="1">
+                          <a:schemeClr val="accent1"/>
+                        </a:fillRef>
+                        <a:effectRef idx="0">
+                          <a:schemeClr val="accent1"/>
+                        </a:effectRef>
+                        <a:fontRef idx="minor">
+                          <a:schemeClr val="lt1"/>
+                        </a:fontRef>
+                      </wps:style>
+                      <wps:bodyPr rot="0" spcFirstLastPara="0" vertOverflow="overflow" horzOverflow="overflow" vert="horz" wrap="square" lIns="91440" tIns="45720" rIns="91440" bIns="45720" numCol="1" spcCol="0" rtlCol="0" fromWordArt="0" anchor="ctr" anchorCtr="0" forceAA="0" compatLnSpc="1">
+                        <a:prstTxWarp prst="textNoShape">
+                          <a:avLst/>
+                        </a:prstTxWarp>
+                        <a:noAutofit/>
+                      </wps:bodyPr>
+                    </wps:wsp>
+                  </a:graphicData>
+                </a:graphic>
+              </wp:anchor>
+            </w:drawing>
+          </mc:Choice>
+          <mc:Fallback>
+            <w:pict>
+              <v:shape w14:anchorId="2EC21C42" id="Freeform: Shape 22" o:spid="_x0000_s1026" style="position:absolute;margin-left:158.55pt;margin-top:139.55pt;width:18.15pt;height:25.8pt;z-index:251677696;visibility:visible;mso-wrap-style:square;mso-wrap-distance-left:9pt;mso-wrap-distance-top:0;mso-wrap-distance-right:9pt;mso-wrap-distance-bottom:0;mso-position-horizontal:absolute;mso-position-horizontal-relative:text;mso-position-vertical:absolute;mso-position-vertical-relative:text;v-text-anchor:middle" coordsize="230692,327660" o:gfxdata="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" path="m228600,167640v-1270,-29210,-5813,-67009,-15240,-99060c209776,56396,200143,46365,190500,38100,171044,21423,89792,1792,83820,,71120,2540,57304,1828,45720,7620,36081,12439,28093,21060,22860,30480,8484,56356,4731,93537,,121920v1215,17013,1831,128477,22860,160020c33864,298446,50568,311727,68580,320040v16307,7526,35560,5080,53340,7620c137160,325120,153575,326433,167640,320040v42177,-19172,41320,-36133,53340,-76200c235376,195852,229870,196850,228600,167640xe" filled="f" strokecolor="red" strokeweight="6pt">
+                <v:stroke joinstyle="miter"/>
+                <v:path arrowok="t" o:connecttype="custom" o:connectlocs="228600,167640;213360,68580;190500,38100;83820,0;45720,7620;22860,30480;0,121920;22860,281940;68580,320040;121920,327660;167640,320040;220980,243840;228600,167640" o:connectangles="0,0,0,0,0,0,0,0,0,0,0,0,0"/>
+              </v:shape>
+            </w:pict>
+          </mc:Fallback>
+        </mc:AlternateContent>
+      </w:r>
+      <w:r>
+        <w:rPr>
+          <w:noProof/>
+        </w:rPr>
+        <w:drawing>
+          <wp:anchor distT="0" distB="0" distL="114300" distR="114300" simplePos="0" relativeHeight="251676672" behindDoc="0" locked="0" layoutInCell="1" allowOverlap="1" wp14:anchorId="5B0D8B60" wp14:editId="7A4A061A">
+            <wp:simplePos x="0" y="0"/>
+            <wp:positionH relativeFrom="column">
+              <wp:posOffset>314325</wp:posOffset>
+            </wp:positionH>
+            <wp:positionV relativeFrom="paragraph">
+              <wp:posOffset>1543685</wp:posOffset>
+            </wp:positionV>
+            <wp:extent cx="2941320" cy="822960"/>
+            <wp:effectExtent l="0" t="0" r="0" b="0"/>
+            <wp:wrapTopAndBottom/>
+            <wp:docPr id="21" name="Picture 21"/>
+            <wp:cNvGraphicFramePr>
+              <a:graphicFrameLocks xmlns:a="http://schemas.openxmlformats.org/drawingml/2006/main" noChangeAspect="1"/>
+            </wp:cNvGraphicFramePr>
+            <a:graphic xmlns:a="http://schemas.openxmlformats.org/drawingml/2006/main">
+              <a:graphicData uri="http://schemas.openxmlformats.org/drawingml/2006/picture">
+                <pic:pic xmlns:pic="http://schemas.openxmlformats.org/drawingml/2006/picture">
+                  <pic:nvPicPr>
+                    <pic:cNvPr id="0" name="Picture 7"/>
+                    <pic:cNvPicPr>
+                      <a:picLocks noChangeAspect="1" noChangeArrowheads="1"/>
+                    </pic:cNvPicPr>
+                  </pic:nvPicPr>
+                  <pic:blipFill rotWithShape="1">
+                    <a:blip r:embed="rId16">
+                      <a:extLst>
+                        <a:ext uri="{28A0092B-C50C-407E-A947-70E740481C1C}">
+                          <a14:useLocalDpi xmlns:a14="http://schemas.microsoft.com/office/drawing/2010/main" val="0"/>
+                        </a:ext>
+                      </a:extLst>
+                    </a:blip>
+                    <a:srcRect l="-1" r="-1311" b="88040"/>
+                    <a:stretch/>
+                  </pic:blipFill>
+                  <pic:spPr bwMode="auto">
+                    <a:xfrm>
+                      <a:off x="0" y="0"/>
+                      <a:ext cx="2941320" cy="822960"/>
+                    </a:xfrm>
+                    <a:prstGeom prst="rect">
+                      <a:avLst/>
+                    </a:prstGeom>
+                    <a:noFill/>
+                    <a:ln>
+                      <a:noFill/>
+                    </a:ln>
+                    <a:extLst>
+                      <a:ext uri="{53640926-AAD7-44D8-BBD7-CCE9431645EC}">
+                        <a14:shadowObscured xmlns:a14="http://schemas.microsoft.com/office/drawing/2010/main"/>
+                      </a:ext>
+                    </a:extLst>
+                  </pic:spPr>
+                </pic:pic>
+              </a:graphicData>
+            </a:graphic>
+            <wp14:sizeRelH relativeFrom="margin">
+              <wp14:pctWidth>0</wp14:pctWidth>
+            </wp14:sizeRelH>
+            <wp14:sizeRelV relativeFrom="margin">
+              <wp14:pctHeight>0</wp14:pctHeight>
+            </wp14:sizeRelV>
+          </wp:anchor>
+        </w:drawing>
+      </w:r>
+      <w:r>
+        <w:t>Kéo dữ liệu về để tranh lạc dữ liệu, trùng dữ liệu, thừa dữ liệu -&gt; có thể dùng fetch hoặc pull hoặc sync (Kéo về và đẩy lên luôn nên cần commit).</w:t>
+      </w:r>
+    </w:p>
+    <w:p>
+      <w:pPr>
+        <w:pStyle w:val="ListParagraph"/>
+        <w:numPr>
+          <w:ilvl w:val="0"/>
+          <w:numId w:val="19"/>
+        </w:numPr>
+        <w:ind w:left="567"/>
+      </w:pPr>
+      <w:r>
+        <w:t>Kiểm tra dữ liệu trước khi đẩy lên (Kiểm tra thay đổi của dữ án . Cái này khum có hình sorry!!! T lười á).</w:t>
+      </w:r>
+    </w:p>
+    <w:p>
+      <w:pPr>
+        <w:pStyle w:val="ListParagraph"/>
+        <w:numPr>
+          <w:ilvl w:val="0"/>
+          <w:numId w:val="19"/>
+        </w:numPr>
+        <w:ind w:left="567"/>
+      </w:pPr>
+      <w:r>
+        <w:rPr>
+          <w:noProof/>
+        </w:rPr>
+        <mc:AlternateContent>
+          <mc:Choice Requires="wps">
+            <w:drawing>
+              <wp:anchor distT="0" distB="0" distL="114300" distR="114300" simplePos="0" relativeHeight="251681792" behindDoc="0" locked="0" layoutInCell="1" allowOverlap="1" wp14:anchorId="7FF4D294" wp14:editId="2AC3BC18">
+                <wp:simplePos x="0" y="0"/>
+                <wp:positionH relativeFrom="column">
+                  <wp:posOffset>2451735</wp:posOffset>
+                </wp:positionH>
+                <wp:positionV relativeFrom="paragraph">
+                  <wp:posOffset>522605</wp:posOffset>
+                </wp:positionV>
+                <wp:extent cx="230692" cy="327660"/>
+                <wp:effectExtent l="57150" t="57150" r="36195" b="53340"/>
+                <wp:wrapNone/>
+                <wp:docPr id="24" name="Freeform: Shape 24"/>
+                <wp:cNvGraphicFramePr/>
+                <a:graphic xmlns:a="http://schemas.openxmlformats.org/drawingml/2006/main">
+                  <a:graphicData uri="http://schemas.microsoft.com/office/word/2010/wordprocessingShape">
+                    <wps:wsp>
+                      <wps:cNvSpPr/>
+                      <wps:spPr>
+                        <a:xfrm>
+                          <a:off x="0" y="0"/>
+                          <a:ext cx="230692" cy="327660"/>
+                        </a:xfrm>
+                        <a:custGeom>
+                          <a:avLst/>
+                          <a:gdLst>
+                            <a:gd name="connsiteX0" fmla="*/ 228600 w 230692"/>
+                            <a:gd name="connsiteY0" fmla="*/ 167640 h 327660"/>
+                            <a:gd name="connsiteX1" fmla="*/ 213360 w 230692"/>
+                            <a:gd name="connsiteY1" fmla="*/ 68580 h 327660"/>
+                            <a:gd name="connsiteX2" fmla="*/ 190500 w 230692"/>
+                            <a:gd name="connsiteY2" fmla="*/ 38100 h 327660"/>
+                            <a:gd name="connsiteX3" fmla="*/ 83820 w 230692"/>
+                            <a:gd name="connsiteY3" fmla="*/ 0 h 327660"/>
+                            <a:gd name="connsiteX4" fmla="*/ 45720 w 230692"/>
+                            <a:gd name="connsiteY4" fmla="*/ 7620 h 327660"/>
+                            <a:gd name="connsiteX5" fmla="*/ 22860 w 230692"/>
+                            <a:gd name="connsiteY5" fmla="*/ 30480 h 327660"/>
+                            <a:gd name="connsiteX6" fmla="*/ 0 w 230692"/>
+                            <a:gd name="connsiteY6" fmla="*/ 121920 h 327660"/>
+                            <a:gd name="connsiteX7" fmla="*/ 22860 w 230692"/>
+                            <a:gd name="connsiteY7" fmla="*/ 281940 h 327660"/>
+                            <a:gd name="connsiteX8" fmla="*/ 68580 w 230692"/>
+                            <a:gd name="connsiteY8" fmla="*/ 320040 h 327660"/>
+                            <a:gd name="connsiteX9" fmla="*/ 121920 w 230692"/>
+                            <a:gd name="connsiteY9" fmla="*/ 327660 h 327660"/>
+                            <a:gd name="connsiteX10" fmla="*/ 167640 w 230692"/>
+                            <a:gd name="connsiteY10" fmla="*/ 320040 h 327660"/>
+                            <a:gd name="connsiteX11" fmla="*/ 220980 w 230692"/>
+                            <a:gd name="connsiteY11" fmla="*/ 243840 h 327660"/>
+                            <a:gd name="connsiteX12" fmla="*/ 228600 w 230692"/>
+                            <a:gd name="connsiteY12" fmla="*/ 167640 h 327660"/>
+                          </a:gdLst>
+                          <a:ahLst/>
+                          <a:cxnLst>
+                            <a:cxn ang="0">
+                              <a:pos x="connsiteX0" y="connsiteY0"/>
+                            </a:cxn>
+                            <a:cxn ang="0">
+                              <a:pos x="connsiteX1" y="connsiteY1"/>
+                            </a:cxn>
+                            <a:cxn ang="0">
+                              <a:pos x="connsiteX2" y="connsiteY2"/>
+                            </a:cxn>
+                            <a:cxn ang="0">
+                              <a:pos x="connsiteX3" y="connsiteY3"/>
+                            </a:cxn>
+                            <a:cxn ang="0">
+                              <a:pos x="connsiteX4" y="connsiteY4"/>
+                            </a:cxn>
+                            <a:cxn ang="0">
+                              <a:pos x="connsiteX5" y="connsiteY5"/>
+                            </a:cxn>
+                            <a:cxn ang="0">
+                              <a:pos x="connsiteX6" y="connsiteY6"/>
+                            </a:cxn>
+                            <a:cxn ang="0">
+                              <a:pos x="connsiteX7" y="connsiteY7"/>
+                            </a:cxn>
+                            <a:cxn ang="0">
+                              <a:pos x="connsiteX8" y="connsiteY8"/>
+                            </a:cxn>
+                            <a:cxn ang="0">
+                              <a:pos x="connsiteX9" y="connsiteY9"/>
+                            </a:cxn>
+                            <a:cxn ang="0">
+                              <a:pos x="connsiteX10" y="connsiteY10"/>
+                            </a:cxn>
+                            <a:cxn ang="0">
+                              <a:pos x="connsiteX11" y="connsiteY11"/>
+                            </a:cxn>
+                            <a:cxn ang="0">
+                              <a:pos x="connsiteX12" y="connsiteY12"/>
+                            </a:cxn>
+                          </a:cxnLst>
+                          <a:rect l="l" t="t" r="r" b="b"/>
+                          <a:pathLst>
+                            <a:path w="230692" h="327660">
+                              <a:moveTo>
+                                <a:pt x="228600" y="167640"/>
+                              </a:moveTo>
+                              <a:cubicBezTo>
+                                <a:pt x="227330" y="138430"/>
+                                <a:pt x="222787" y="100631"/>
+                                <a:pt x="213360" y="68580"/>
+                              </a:cubicBezTo>
+                              <a:cubicBezTo>
+                                <a:pt x="209776" y="56396"/>
+                                <a:pt x="200143" y="46365"/>
+                                <a:pt x="190500" y="38100"/>
+                              </a:cubicBezTo>
+                              <a:cubicBezTo>
+                                <a:pt x="171044" y="21423"/>
+                                <a:pt x="89792" y="1792"/>
+                                <a:pt x="83820" y="0"/>
+                              </a:cubicBezTo>
+                              <a:cubicBezTo>
+                                <a:pt x="71120" y="2540"/>
+                                <a:pt x="57304" y="1828"/>
+                                <a:pt x="45720" y="7620"/>
+                              </a:cubicBezTo>
+                              <a:cubicBezTo>
+                                <a:pt x="36081" y="12439"/>
+                                <a:pt x="28093" y="21060"/>
+                                <a:pt x="22860" y="30480"/>
+                              </a:cubicBezTo>
+                              <a:cubicBezTo>
+                                <a:pt x="8484" y="56356"/>
+                                <a:pt x="4731" y="93537"/>
+                                <a:pt x="0" y="121920"/>
+                              </a:cubicBezTo>
+                              <a:cubicBezTo>
+                                <a:pt x="1215" y="138933"/>
+                                <a:pt x="1831" y="250397"/>
+                                <a:pt x="22860" y="281940"/>
+                              </a:cubicBezTo>
+                              <a:cubicBezTo>
+                                <a:pt x="33864" y="298446"/>
+                                <a:pt x="50568" y="311727"/>
+                                <a:pt x="68580" y="320040"/>
+                              </a:cubicBezTo>
+                              <a:cubicBezTo>
+                                <a:pt x="84887" y="327566"/>
+                                <a:pt x="104140" y="325120"/>
+                                <a:pt x="121920" y="327660"/>
+                              </a:cubicBezTo>
+                              <a:cubicBezTo>
+                                <a:pt x="137160" y="325120"/>
+                                <a:pt x="153575" y="326433"/>
+                                <a:pt x="167640" y="320040"/>
+                              </a:cubicBezTo>
+                              <a:cubicBezTo>
+                                <a:pt x="209817" y="300868"/>
+                                <a:pt x="208960" y="283907"/>
+                                <a:pt x="220980" y="243840"/>
+                              </a:cubicBezTo>
+                              <a:cubicBezTo>
+                                <a:pt x="235376" y="195852"/>
+                                <a:pt x="229870" y="196850"/>
+                                <a:pt x="228600" y="167640"/>
+                              </a:cubicBezTo>
+                              <a:close/>
+                            </a:path>
+                          </a:pathLst>
+                        </a:custGeom>
+                        <a:noFill/>
+                        <a:ln w="76200">
+                          <a:solidFill>
+                            <a:srgbClr val="FF0000"/>
+                          </a:solidFill>
+                        </a:ln>
+                      </wps:spPr>
+                      <wps:style>
+                        <a:lnRef idx="2">
+                          <a:schemeClr val="accent1">
+                            <a:shade val="50000"/>
+                          </a:schemeClr>
+                        </a:lnRef>
+                        <a:fillRef idx="1">
+                          <a:schemeClr val="accent1"/>
+                        </a:fillRef>
+                        <a:effectRef idx="0">
+                          <a:schemeClr val="accent1"/>
+                        </a:effectRef>
+                        <a:fontRef idx="minor">
+                          <a:schemeClr val="lt1"/>
+                        </a:fontRef>
+                      </wps:style>
+                      <wps:bodyPr rot="0" spcFirstLastPara="0" vertOverflow="overflow" horzOverflow="overflow" vert="horz" wrap="square" lIns="91440" tIns="45720" rIns="91440" bIns="45720" numCol="1" spcCol="0" rtlCol="0" fromWordArt="0" anchor="ctr" anchorCtr="0" forceAA="0" compatLnSpc="1">
+                        <a:prstTxWarp prst="textNoShape">
+                          <a:avLst/>
+                        </a:prstTxWarp>
+                        <a:noAutofit/>
+                      </wps:bodyPr>
+                    </wps:wsp>
+                  </a:graphicData>
+                </a:graphic>
+              </wp:anchor>
+            </w:drawing>
+          </mc:Choice>
+          <mc:Fallback>
+            <w:pict>
+              <v:shape w14:anchorId="6069EE0C" id="Freeform: Shape 24" o:spid="_x0000_s1026" style="position:absolute;margin-left:193.05pt;margin-top:41.15pt;width:18.15pt;height:25.8pt;z-index:251681792;visibility:visible;mso-wrap-style:square;mso-wrap-distance-left:9pt;mso-wrap-distance-top:0;mso-wrap-distance-right:9pt;mso-wrap-distance-bottom:0;mso-position-horizontal:absolute;mso-position-horizontal-relative:text;mso-position-vertical:absolute;mso-position-vertical-relative:text;v-text-anchor:middle" coordsize="230692,327660" o:gfxdata="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" path="m228600,167640v-1270,-29210,-5813,-67009,-15240,-99060c209776,56396,200143,46365,190500,38100,171044,21423,89792,1792,83820,,71120,2540,57304,1828,45720,7620,36081,12439,28093,21060,22860,30480,8484,56356,4731,93537,,121920v1215,17013,1831,128477,22860,160020c33864,298446,50568,311727,68580,320040v16307,7526,35560,5080,53340,7620c137160,325120,153575,326433,167640,320040v42177,-19172,41320,-36133,53340,-76200c235376,195852,229870,196850,228600,167640xe" filled="f" strokecolor="red" strokeweight="6pt">
+                <v:stroke joinstyle="miter"/>
+                <v:path arrowok="t" o:connecttype="custom" o:connectlocs="228600,167640;213360,68580;190500,38100;83820,0;45720,7620;22860,30480;0,121920;22860,281940;68580,320040;121920,327660;167640,320040;220980,243840;228600,167640" o:connectangles="0,0,0,0,0,0,0,0,0,0,0,0,0"/>
+              </v:shape>
+            </w:pict>
+          </mc:Fallback>
+        </mc:AlternateContent>
+      </w:r>
+      <w:r>
+        <w:rPr>
+          <w:noProof/>
+        </w:rPr>
+        <w:drawing>
+          <wp:anchor distT="0" distB="0" distL="114300" distR="114300" simplePos="0" relativeHeight="251679744" behindDoc="0" locked="0" layoutInCell="1" allowOverlap="1" wp14:anchorId="3EFD9797" wp14:editId="7A1821A3">
+            <wp:simplePos x="0" y="0"/>
+            <wp:positionH relativeFrom="column">
+              <wp:posOffset>312420</wp:posOffset>
+            </wp:positionH>
+            <wp:positionV relativeFrom="paragraph">
+              <wp:posOffset>319405</wp:posOffset>
+            </wp:positionV>
+            <wp:extent cx="2941320" cy="822960"/>
+            <wp:effectExtent l="0" t="0" r="0" b="0"/>
+            <wp:wrapTopAndBottom/>
+            <wp:docPr id="23" name="Picture 23"/>
+            <wp:cNvGraphicFramePr>
+              <a:graphicFrameLocks xmlns:a="http://schemas.openxmlformats.org/drawingml/2006/main" noChangeAspect="1"/>
+            </wp:cNvGraphicFramePr>
+            <a:graphic xmlns:a="http://schemas.openxmlformats.org/drawingml/2006/main">
+              <a:graphicData uri="http://schemas.openxmlformats.org/drawingml/2006/picture">
+                <pic:pic xmlns:pic="http://schemas.openxmlformats.org/drawingml/2006/picture">
+                  <pic:nvPicPr>
+                    <pic:cNvPr id="0" name="Picture 7"/>
+                    <pic:cNvPicPr>
+                      <a:picLocks noChangeAspect="1" noChangeArrowheads="1"/>
+                    </pic:cNvPicPr>
+                  </pic:nvPicPr>
+                  <pic:blipFill rotWithShape="1">
+                    <a:blip r:embed="rId16">
+                      <a:extLst>
+                        <a:ext uri="{28A0092B-C50C-407E-A947-70E740481C1C}">
+                          <a14:useLocalDpi xmlns:a14="http://schemas.microsoft.com/office/drawing/2010/main" val="0"/>
+                        </a:ext>
+                      </a:extLst>
+                    </a:blip>
+                    <a:srcRect l="-1" r="-1311" b="88040"/>
+                    <a:stretch/>
+                  </pic:blipFill>
+                  <pic:spPr bwMode="auto">
+                    <a:xfrm>
+                      <a:off x="0" y="0"/>
+                      <a:ext cx="2941320" cy="822960"/>
+                    </a:xfrm>
+                    <a:prstGeom prst="rect">
+                      <a:avLst/>
+                    </a:prstGeom>
+                    <a:noFill/>
+                    <a:ln>
+                      <a:noFill/>
+                    </a:ln>
+                    <a:extLst>
+                      <a:ext uri="{53640926-AAD7-44D8-BBD7-CCE9431645EC}">
+                        <a14:shadowObscured xmlns:a14="http://schemas.microsoft.com/office/drawing/2010/main"/>
+                      </a:ext>
+                    </a:extLst>
+                  </pic:spPr>
+                </pic:pic>
+              </a:graphicData>
+            </a:graphic>
+            <wp14:sizeRelH relativeFrom="margin">
+              <wp14:pctWidth>0</wp14:pctWidth>
+            </wp14:sizeRelH>
+            <wp14:sizeRelV relativeFrom="margin">
+              <wp14:pctHeight>0</wp14:pctHeight>
+            </wp14:sizeRelV>
+          </wp:anchor>
+        </w:drawing>
+      </w:r>
+      <w:r>
+        <w:t>Đẩy dữ liệu lên</w:t>
+      </w:r>
+    </w:p>
+    <w:p>
+      <w:pPr>
+        <w:pStyle w:val="ListParagraph"/>
+        <w:ind w:left="567"/>
+        <w:rPr>
+          <w:sz w:val="44"/>
+          <w:szCs w:val="44"/>
+        </w:rPr>
+      </w:pPr>
+    </w:p>
+    <w:p>
+      <w:pPr>
+        <w:pStyle w:val="ListParagraph"/>
+        <w:ind w:left="567"/>
+        <w:rPr>
+          <w:sz w:val="44"/>
+          <w:szCs w:val="44"/>
+        </w:rPr>
+      </w:pPr>
+    </w:p>
+    <w:p>
+      <w:pPr>
+        <w:pStyle w:val="ListParagraph"/>
+        <w:ind w:left="567"/>
+        <w:rPr>
+          <w:sz w:val="44"/>
+          <w:szCs w:val="44"/>
+        </w:rPr>
+      </w:pPr>
+    </w:p>
+    <w:p>
+      <w:pPr>
+        <w:pStyle w:val="ListParagraph"/>
+        <w:numPr>
+          <w:ilvl w:val="0"/>
+          <w:numId w:val="22"/>
+        </w:numPr>
+        <w:rPr>
+          <w:b/>
+          <w:bCs/>
+          <w:i/>
+          <w:iCs/>
+          <w:color w:val="FF0000"/>
+          <w:sz w:val="44"/>
+          <w:szCs w:val="44"/>
+        </w:rPr>
+      </w:pPr>
+      <w:r>
+        <w:rPr>
+          <w:b/>
+          <w:bCs/>
+          <w:i/>
+          <w:iCs/>
+          <w:color w:val="FF0000"/>
+          <w:sz w:val="44"/>
+          <w:szCs w:val="44"/>
+        </w:rPr>
+        <w:t>Chú ý nếu có gì không hiểu hãy ib mình nhé!</w:t>
+      </w:r>
+    </w:p>
+    <w:p>
+      <w:pPr>
+        <w:pStyle w:val="ListParagraph"/>
+        <w:numPr>
+          <w:ilvl w:val="0"/>
+          <w:numId w:val="22"/>
+        </w:numPr>
+        <w:rPr>
+          <w:b/>
+          <w:bCs/>
+          <w:i/>
+          <w:iCs/>
+          <w:color w:val="FF0000"/>
+          <w:sz w:val="44"/>
+          <w:szCs w:val="44"/>
+        </w:rPr>
+      </w:pPr>
+      <w:r>
+        <w:rPr>
+          <w:b/>
+          <w:bCs/>
+          <w:i/>
+          <w:iCs/>
+          <w:color w:val="FF0000"/>
+          <w:sz w:val="44"/>
+          <w:szCs w:val="44"/>
+        </w:rPr>
+        <w:t>Hi vọng mọi người hoàn thành nhiệm vụ với đầy tâm huyết trước deadline nhé!</w:t>
+      </w:r>
+    </w:p>
+    <w:p>
+      <w:pPr>
+        <w:pStyle w:val="ListParagraph"/>
+        <w:numPr>
+          <w:ilvl w:val="0"/>
+          <w:numId w:val="22"/>
+        </w:numPr>
+        <w:rPr>
+          <w:b/>
+          <w:bCs/>
+          <w:i/>
+          <w:iCs/>
+          <w:color w:val="FF0000"/>
+          <w:sz w:val="44"/>
+          <w:szCs w:val="44"/>
+        </w:rPr>
+      </w:pPr>
+      <w:r>
+        <w:rPr>
+          <w:b/>
+          <w:bCs/>
+          <w:i/>
+          <w:iCs/>
+          <w:color w:val="FF0000"/>
+          <w:sz w:val="44"/>
+          <w:szCs w:val="44"/>
+        </w:rPr>
+        <w:t>Việc tư ra việc tư và việc công ra việc công.</w:t>
+      </w:r>
     </w:p>
     <w:sectPr>
       <w:pgSz w:w="12240" w:h="15840" w:code="1"/>
@@ -3156,7 +6133,7 @@
   <w:abstractNum w:abstractNumId="2" w15:restartNumberingAfterBreak="0">
     <w:nsid w:val="155928AC"/>
     <w:multiLevelType w:val="hybridMultilevel"/>
-    <w:tmpl w:val="71BA8502"/>
+    <w:tmpl w:val="5F96817E"/>
     <w:lvl w:ilvl="0" w:tplc="0409000F">
       <w:start w:val="1"/>
       <w:numFmt w:val="decimal"/>
@@ -3166,14 +6143,17 @@
         <w:ind w:left="720" w:hanging="360"/>
       </w:pPr>
     </w:lvl>
-    <w:lvl w:ilvl="1" w:tplc="04090019">
-      <w:start w:val="1"/>
-      <w:numFmt w:val="lowerLetter"/>
-      <w:lvlText w:val="%2."/>
+    <w:lvl w:ilvl="1" w:tplc="3844E4D4">
+      <w:start w:val="1"/>
+      <w:numFmt w:val="bullet"/>
+      <w:lvlText w:val=""/>
       <w:lvlJc w:val="left"/>
       <w:pPr>
         <w:ind w:left="1440" w:hanging="360"/>
       </w:pPr>
+      <w:rPr>
+        <w:rFonts w:ascii="Wingdings" w:hAnsi="Wingdings" w:hint="default"/>
+      </w:rPr>
     </w:lvl>
     <w:lvl w:ilvl="2" w:tplc="3844E4D4">
       <w:start w:val="1"/>
@@ -3187,14 +6167,17 @@
         <w:rFonts w:ascii="Wingdings" w:hAnsi="Wingdings" w:hint="default"/>
       </w:rPr>
     </w:lvl>
-    <w:lvl w:ilvl="3" w:tplc="0409000F">
-      <w:start w:val="1"/>
-      <w:numFmt w:val="decimal"/>
-      <w:lvlText w:val="%4."/>
-      <w:lvlJc w:val="left"/>
-      <w:pPr>
-        <w:ind w:left="2880" w:hanging="360"/>
-      </w:pPr>
+    <w:lvl w:ilvl="3" w:tplc="0409000D">
+      <w:start w:val="1"/>
+      <w:numFmt w:val="bullet"/>
+      <w:lvlText w:val=""/>
+      <w:lvlJc w:val="left"/>
+      <w:pPr>
+        <w:ind w:left="720" w:hanging="360"/>
+      </w:pPr>
+      <w:rPr>
+        <w:rFonts w:ascii="Wingdings" w:hAnsi="Wingdings" w:hint="default"/>
+      </w:rPr>
     </w:lvl>
     <w:lvl w:ilvl="4" w:tplc="04090019" w:tentative="1">
       <w:start w:val="1"/>
@@ -3356,6 +6339,104 @@
     </w:lvl>
   </w:abstractNum>
   <w:abstractNum w:abstractNumId="4" w15:restartNumberingAfterBreak="0">
+    <w:nsid w:val="203F40C0"/>
+    <w:multiLevelType w:val="hybridMultilevel"/>
+    <w:tmpl w:val="27B810C6"/>
+    <w:lvl w:ilvl="0" w:tplc="3844E4D4">
+      <w:start w:val="1"/>
+      <w:numFmt w:val="bullet"/>
+      <w:lvlText w:val=""/>
+      <w:lvlJc w:val="left"/>
+      <w:pPr>
+        <w:ind w:left="720" w:hanging="360"/>
+      </w:pPr>
+      <w:rPr>
+        <w:rFonts w:ascii="Wingdings" w:hAnsi="Wingdings" w:hint="default"/>
+      </w:rPr>
+    </w:lvl>
+    <w:lvl w:ilvl="1" w:tplc="0409000D">
+      <w:start w:val="1"/>
+      <w:numFmt w:val="bullet"/>
+      <w:lvlText w:val=""/>
+      <w:lvlJc w:val="left"/>
+      <w:pPr>
+        <w:ind w:left="1440" w:hanging="360"/>
+      </w:pPr>
+      <w:rPr>
+        <w:rFonts w:ascii="Wingdings" w:hAnsi="Wingdings" w:hint="default"/>
+      </w:rPr>
+    </w:lvl>
+    <w:lvl w:ilvl="2" w:tplc="FFFFFFFF">
+      <w:start w:val="1"/>
+      <w:numFmt w:val="bullet"/>
+      <w:lvlText w:val=""/>
+      <w:lvlJc w:val="left"/>
+      <w:pPr>
+        <w:ind w:left="720" w:hanging="360"/>
+      </w:pPr>
+      <w:rPr>
+        <w:rFonts w:ascii="Wingdings" w:hAnsi="Wingdings" w:hint="default"/>
+      </w:rPr>
+    </w:lvl>
+    <w:lvl w:ilvl="3" w:tplc="FFFFFFFF">
+      <w:start w:val="1"/>
+      <w:numFmt w:val="bullet"/>
+      <w:lvlText w:val=""/>
+      <w:lvlJc w:val="left"/>
+      <w:pPr>
+        <w:ind w:left="720" w:hanging="360"/>
+      </w:pPr>
+      <w:rPr>
+        <w:rFonts w:ascii="Wingdings" w:hAnsi="Wingdings" w:hint="default"/>
+      </w:rPr>
+    </w:lvl>
+    <w:lvl w:ilvl="4" w:tplc="FFFFFFFF" w:tentative="1">
+      <w:start w:val="1"/>
+      <w:numFmt w:val="lowerLetter"/>
+      <w:lvlText w:val="%5."/>
+      <w:lvlJc w:val="left"/>
+      <w:pPr>
+        <w:ind w:left="3600" w:hanging="360"/>
+      </w:pPr>
+    </w:lvl>
+    <w:lvl w:ilvl="5" w:tplc="FFFFFFFF" w:tentative="1">
+      <w:start w:val="1"/>
+      <w:numFmt w:val="lowerRoman"/>
+      <w:lvlText w:val="%6."/>
+      <w:lvlJc w:val="right"/>
+      <w:pPr>
+        <w:ind w:left="4320" w:hanging="180"/>
+      </w:pPr>
+    </w:lvl>
+    <w:lvl w:ilvl="6" w:tplc="FFFFFFFF" w:tentative="1">
+      <w:start w:val="1"/>
+      <w:numFmt w:val="decimal"/>
+      <w:lvlText w:val="%7."/>
+      <w:lvlJc w:val="left"/>
+      <w:pPr>
+        <w:ind w:left="5040" w:hanging="360"/>
+      </w:pPr>
+    </w:lvl>
+    <w:lvl w:ilvl="7" w:tplc="FFFFFFFF" w:tentative="1">
+      <w:start w:val="1"/>
+      <w:numFmt w:val="lowerLetter"/>
+      <w:lvlText w:val="%8."/>
+      <w:lvlJc w:val="left"/>
+      <w:pPr>
+        <w:ind w:left="5760" w:hanging="360"/>
+      </w:pPr>
+    </w:lvl>
+    <w:lvl w:ilvl="8" w:tplc="FFFFFFFF" w:tentative="1">
+      <w:start w:val="1"/>
+      <w:numFmt w:val="lowerRoman"/>
+      <w:lvlText w:val="%9."/>
+      <w:lvlJc w:val="right"/>
+      <w:pPr>
+        <w:ind w:left="6480" w:hanging="180"/>
+      </w:pPr>
+    </w:lvl>
+  </w:abstractNum>
+  <w:abstractNum w:abstractNumId="5" w15:restartNumberingAfterBreak="0">
     <w:nsid w:val="25601995"/>
     <w:multiLevelType w:val="hybridMultilevel"/>
     <w:tmpl w:val="2CD2E7AA"/>
@@ -3468,7 +6549,120 @@
       </w:rPr>
     </w:lvl>
   </w:abstractNum>
-  <w:abstractNum w:abstractNumId="5" w15:restartNumberingAfterBreak="0">
+  <w:abstractNum w:abstractNumId="6" w15:restartNumberingAfterBreak="0">
+    <w:nsid w:val="2A537A50"/>
+    <w:multiLevelType w:val="hybridMultilevel"/>
+    <w:tmpl w:val="22AEF42C"/>
+    <w:lvl w:ilvl="0" w:tplc="04090009">
+      <w:start w:val="1"/>
+      <w:numFmt w:val="bullet"/>
+      <w:lvlText w:val=""/>
+      <w:lvlJc w:val="left"/>
+      <w:pPr>
+        <w:ind w:left="1287" w:hanging="360"/>
+      </w:pPr>
+      <w:rPr>
+        <w:rFonts w:ascii="Wingdings" w:hAnsi="Wingdings" w:hint="default"/>
+      </w:rPr>
+    </w:lvl>
+    <w:lvl w:ilvl="1" w:tplc="04090003" w:tentative="1">
+      <w:start w:val="1"/>
+      <w:numFmt w:val="bullet"/>
+      <w:lvlText w:val="o"/>
+      <w:lvlJc w:val="left"/>
+      <w:pPr>
+        <w:ind w:left="2007" w:hanging="360"/>
+      </w:pPr>
+      <w:rPr>
+        <w:rFonts w:ascii="Courier New" w:hAnsi="Courier New" w:cs="Courier New" w:hint="default"/>
+      </w:rPr>
+    </w:lvl>
+    <w:lvl w:ilvl="2" w:tplc="04090005" w:tentative="1">
+      <w:start w:val="1"/>
+      <w:numFmt w:val="bullet"/>
+      <w:lvlText w:val=""/>
+      <w:lvlJc w:val="left"/>
+      <w:pPr>
+        <w:ind w:left="2727" w:hanging="360"/>
+      </w:pPr>
+      <w:rPr>
+        <w:rFonts w:ascii="Wingdings" w:hAnsi="Wingdings" w:hint="default"/>
+      </w:rPr>
+    </w:lvl>
+    <w:lvl w:ilvl="3" w:tplc="04090001" w:tentative="1">
+      <w:start w:val="1"/>
+      <w:numFmt w:val="bullet"/>
+      <w:lvlText w:val=""/>
+      <w:lvlJc w:val="left"/>
+      <w:pPr>
+        <w:ind w:left="3447" w:hanging="360"/>
+      </w:pPr>
+      <w:rPr>
+        <w:rFonts w:ascii="Symbol" w:hAnsi="Symbol" w:hint="default"/>
+      </w:rPr>
+    </w:lvl>
+    <w:lvl w:ilvl="4" w:tplc="04090003" w:tentative="1">
+      <w:start w:val="1"/>
+      <w:numFmt w:val="bullet"/>
+      <w:lvlText w:val="o"/>
+      <w:lvlJc w:val="left"/>
+      <w:pPr>
+        <w:ind w:left="4167" w:hanging="360"/>
+      </w:pPr>
+      <w:rPr>
+        <w:rFonts w:ascii="Courier New" w:hAnsi="Courier New" w:cs="Courier New" w:hint="default"/>
+      </w:rPr>
+    </w:lvl>
+    <w:lvl w:ilvl="5" w:tplc="04090005" w:tentative="1">
+      <w:start w:val="1"/>
+      <w:numFmt w:val="bullet"/>
+      <w:lvlText w:val=""/>
+      <w:lvlJc w:val="left"/>
+      <w:pPr>
+        <w:ind w:left="4887" w:hanging="360"/>
+      </w:pPr>
+      <w:rPr>
+        <w:rFonts w:ascii="Wingdings" w:hAnsi="Wingdings" w:hint="default"/>
+      </w:rPr>
+    </w:lvl>
+    <w:lvl w:ilvl="6" w:tplc="04090001" w:tentative="1">
+      <w:start w:val="1"/>
+      <w:numFmt w:val="bullet"/>
+      <w:lvlText w:val=""/>
+      <w:lvlJc w:val="left"/>
+      <w:pPr>
+        <w:ind w:left="5607" w:hanging="360"/>
+      </w:pPr>
+      <w:rPr>
+        <w:rFonts w:ascii="Symbol" w:hAnsi="Symbol" w:hint="default"/>
+      </w:rPr>
+    </w:lvl>
+    <w:lvl w:ilvl="7" w:tplc="04090003" w:tentative="1">
+      <w:start w:val="1"/>
+      <w:numFmt w:val="bullet"/>
+      <w:lvlText w:val="o"/>
+      <w:lvlJc w:val="left"/>
+      <w:pPr>
+        <w:ind w:left="6327" w:hanging="360"/>
+      </w:pPr>
+      <w:rPr>
+        <w:rFonts w:ascii="Courier New" w:hAnsi="Courier New" w:cs="Courier New" w:hint="default"/>
+      </w:rPr>
+    </w:lvl>
+    <w:lvl w:ilvl="8" w:tplc="04090005" w:tentative="1">
+      <w:start w:val="1"/>
+      <w:numFmt w:val="bullet"/>
+      <w:lvlText w:val=""/>
+      <w:lvlJc w:val="left"/>
+      <w:pPr>
+        <w:ind w:left="7047" w:hanging="360"/>
+      </w:pPr>
+      <w:rPr>
+        <w:rFonts w:ascii="Wingdings" w:hAnsi="Wingdings" w:hint="default"/>
+      </w:rPr>
+    </w:lvl>
+  </w:abstractNum>
+  <w:abstractNum w:abstractNumId="7" w15:restartNumberingAfterBreak="0">
     <w:nsid w:val="2B0F1F11"/>
     <w:multiLevelType w:val="hybridMultilevel"/>
     <w:tmpl w:val="07DCBD94"/>
@@ -3581,7 +6775,105 @@
       </w:rPr>
     </w:lvl>
   </w:abstractNum>
-  <w:abstractNum w:abstractNumId="6" w15:restartNumberingAfterBreak="0">
+  <w:abstractNum w:abstractNumId="8" w15:restartNumberingAfterBreak="0">
+    <w:nsid w:val="2ED2655F"/>
+    <w:multiLevelType w:val="hybridMultilevel"/>
+    <w:tmpl w:val="58C63BB0"/>
+    <w:lvl w:ilvl="0" w:tplc="3844E4D4">
+      <w:start w:val="1"/>
+      <w:numFmt w:val="bullet"/>
+      <w:lvlText w:val=""/>
+      <w:lvlJc w:val="left"/>
+      <w:pPr>
+        <w:ind w:left="720" w:hanging="360"/>
+      </w:pPr>
+      <w:rPr>
+        <w:rFonts w:ascii="Wingdings" w:hAnsi="Wingdings" w:hint="default"/>
+      </w:rPr>
+    </w:lvl>
+    <w:lvl w:ilvl="1" w:tplc="FFFFFFFF">
+      <w:start w:val="1"/>
+      <w:numFmt w:val="bullet"/>
+      <w:lvlText w:val=""/>
+      <w:lvlJc w:val="left"/>
+      <w:pPr>
+        <w:ind w:left="1440" w:hanging="360"/>
+      </w:pPr>
+      <w:rPr>
+        <w:rFonts w:ascii="Wingdings" w:hAnsi="Wingdings" w:hint="default"/>
+      </w:rPr>
+    </w:lvl>
+    <w:lvl w:ilvl="2" w:tplc="FFFFFFFF">
+      <w:start w:val="1"/>
+      <w:numFmt w:val="bullet"/>
+      <w:lvlText w:val=""/>
+      <w:lvlJc w:val="left"/>
+      <w:pPr>
+        <w:ind w:left="720" w:hanging="360"/>
+      </w:pPr>
+      <w:rPr>
+        <w:rFonts w:ascii="Wingdings" w:hAnsi="Wingdings" w:hint="default"/>
+      </w:rPr>
+    </w:lvl>
+    <w:lvl w:ilvl="3" w:tplc="FFFFFFFF">
+      <w:start w:val="1"/>
+      <w:numFmt w:val="bullet"/>
+      <w:lvlText w:val=""/>
+      <w:lvlJc w:val="left"/>
+      <w:pPr>
+        <w:ind w:left="720" w:hanging="360"/>
+      </w:pPr>
+      <w:rPr>
+        <w:rFonts w:ascii="Wingdings" w:hAnsi="Wingdings" w:hint="default"/>
+      </w:rPr>
+    </w:lvl>
+    <w:lvl w:ilvl="4" w:tplc="FFFFFFFF" w:tentative="1">
+      <w:start w:val="1"/>
+      <w:numFmt w:val="lowerLetter"/>
+      <w:lvlText w:val="%5."/>
+      <w:lvlJc w:val="left"/>
+      <w:pPr>
+        <w:ind w:left="3600" w:hanging="360"/>
+      </w:pPr>
+    </w:lvl>
+    <w:lvl w:ilvl="5" w:tplc="FFFFFFFF" w:tentative="1">
+      <w:start w:val="1"/>
+      <w:numFmt w:val="lowerRoman"/>
+      <w:lvlText w:val="%6."/>
+      <w:lvlJc w:val="right"/>
+      <w:pPr>
+        <w:ind w:left="4320" w:hanging="180"/>
+      </w:pPr>
+    </w:lvl>
+    <w:lvl w:ilvl="6" w:tplc="FFFFFFFF" w:tentative="1">
+      <w:start w:val="1"/>
+      <w:numFmt w:val="decimal"/>
+      <w:lvlText w:val="%7."/>
+      <w:lvlJc w:val="left"/>
+      <w:pPr>
+        <w:ind w:left="5040" w:hanging="360"/>
+      </w:pPr>
+    </w:lvl>
+    <w:lvl w:ilvl="7" w:tplc="FFFFFFFF" w:tentative="1">
+      <w:start w:val="1"/>
+      <w:numFmt w:val="lowerLetter"/>
+      <w:lvlText w:val="%8."/>
+      <w:lvlJc w:val="left"/>
+      <w:pPr>
+        <w:ind w:left="5760" w:hanging="360"/>
+      </w:pPr>
+    </w:lvl>
+    <w:lvl w:ilvl="8" w:tplc="FFFFFFFF" w:tentative="1">
+      <w:start w:val="1"/>
+      <w:numFmt w:val="lowerRoman"/>
+      <w:lvlText w:val="%9."/>
+      <w:lvlJc w:val="right"/>
+      <w:pPr>
+        <w:ind w:left="6480" w:hanging="180"/>
+      </w:pPr>
+    </w:lvl>
+  </w:abstractNum>
+  <w:abstractNum w:abstractNumId="9" w15:restartNumberingAfterBreak="0">
     <w:nsid w:val="340A1993"/>
     <w:multiLevelType w:val="hybridMultilevel"/>
     <w:tmpl w:val="A7AAC136"/>
@@ -3694,7 +6986,7 @@
       </w:rPr>
     </w:lvl>
   </w:abstractNum>
-  <w:abstractNum w:abstractNumId="7" w15:restartNumberingAfterBreak="0">
+  <w:abstractNum w:abstractNumId="10" w15:restartNumberingAfterBreak="0">
     <w:nsid w:val="34154E98"/>
     <w:multiLevelType w:val="hybridMultilevel"/>
     <w:tmpl w:val="BE461DFC"/>
@@ -3807,7 +7099,233 @@
       </w:rPr>
     </w:lvl>
   </w:abstractNum>
-  <w:abstractNum w:abstractNumId="8" w15:restartNumberingAfterBreak="0">
+  <w:abstractNum w:abstractNumId="11" w15:restartNumberingAfterBreak="0">
+    <w:nsid w:val="34F01F1E"/>
+    <w:multiLevelType w:val="hybridMultilevel"/>
+    <w:tmpl w:val="02DC1720"/>
+    <w:lvl w:ilvl="0" w:tplc="0409000F">
+      <w:start w:val="1"/>
+      <w:numFmt w:val="decimal"/>
+      <w:lvlText w:val="%1."/>
+      <w:lvlJc w:val="left"/>
+      <w:pPr>
+        <w:ind w:left="1429" w:hanging="360"/>
+      </w:pPr>
+      <w:rPr>
+        <w:rFonts w:hint="default"/>
+      </w:rPr>
+    </w:lvl>
+    <w:lvl w:ilvl="1" w:tplc="04090003" w:tentative="1">
+      <w:start w:val="1"/>
+      <w:numFmt w:val="bullet"/>
+      <w:lvlText w:val="o"/>
+      <w:lvlJc w:val="left"/>
+      <w:pPr>
+        <w:ind w:left="2149" w:hanging="360"/>
+      </w:pPr>
+      <w:rPr>
+        <w:rFonts w:ascii="Courier New" w:hAnsi="Courier New" w:cs="Courier New" w:hint="default"/>
+      </w:rPr>
+    </w:lvl>
+    <w:lvl w:ilvl="2" w:tplc="04090005" w:tentative="1">
+      <w:start w:val="1"/>
+      <w:numFmt w:val="bullet"/>
+      <w:lvlText w:val=""/>
+      <w:lvlJc w:val="left"/>
+      <w:pPr>
+        <w:ind w:left="2869" w:hanging="360"/>
+      </w:pPr>
+      <w:rPr>
+        <w:rFonts w:ascii="Wingdings" w:hAnsi="Wingdings" w:hint="default"/>
+      </w:rPr>
+    </w:lvl>
+    <w:lvl w:ilvl="3" w:tplc="04090001" w:tentative="1">
+      <w:start w:val="1"/>
+      <w:numFmt w:val="bullet"/>
+      <w:lvlText w:val=""/>
+      <w:lvlJc w:val="left"/>
+      <w:pPr>
+        <w:ind w:left="3589" w:hanging="360"/>
+      </w:pPr>
+      <w:rPr>
+        <w:rFonts w:ascii="Symbol" w:hAnsi="Symbol" w:hint="default"/>
+      </w:rPr>
+    </w:lvl>
+    <w:lvl w:ilvl="4" w:tplc="04090003" w:tentative="1">
+      <w:start w:val="1"/>
+      <w:numFmt w:val="bullet"/>
+      <w:lvlText w:val="o"/>
+      <w:lvlJc w:val="left"/>
+      <w:pPr>
+        <w:ind w:left="4309" w:hanging="360"/>
+      </w:pPr>
+      <w:rPr>
+        <w:rFonts w:ascii="Courier New" w:hAnsi="Courier New" w:cs="Courier New" w:hint="default"/>
+      </w:rPr>
+    </w:lvl>
+    <w:lvl w:ilvl="5" w:tplc="04090005" w:tentative="1">
+      <w:start w:val="1"/>
+      <w:numFmt w:val="bullet"/>
+      <w:lvlText w:val=""/>
+      <w:lvlJc w:val="left"/>
+      <w:pPr>
+        <w:ind w:left="5029" w:hanging="360"/>
+      </w:pPr>
+      <w:rPr>
+        <w:rFonts w:ascii="Wingdings" w:hAnsi="Wingdings" w:hint="default"/>
+      </w:rPr>
+    </w:lvl>
+    <w:lvl w:ilvl="6" w:tplc="04090001" w:tentative="1">
+      <w:start w:val="1"/>
+      <w:numFmt w:val="bullet"/>
+      <w:lvlText w:val=""/>
+      <w:lvlJc w:val="left"/>
+      <w:pPr>
+        <w:ind w:left="5749" w:hanging="360"/>
+      </w:pPr>
+      <w:rPr>
+        <w:rFonts w:ascii="Symbol" w:hAnsi="Symbol" w:hint="default"/>
+      </w:rPr>
+    </w:lvl>
+    <w:lvl w:ilvl="7" w:tplc="04090003" w:tentative="1">
+      <w:start w:val="1"/>
+      <w:numFmt w:val="bullet"/>
+      <w:lvlText w:val="o"/>
+      <w:lvlJc w:val="left"/>
+      <w:pPr>
+        <w:ind w:left="6469" w:hanging="360"/>
+      </w:pPr>
+      <w:rPr>
+        <w:rFonts w:ascii="Courier New" w:hAnsi="Courier New" w:cs="Courier New" w:hint="default"/>
+      </w:rPr>
+    </w:lvl>
+    <w:lvl w:ilvl="8" w:tplc="04090005" w:tentative="1">
+      <w:start w:val="1"/>
+      <w:numFmt w:val="bullet"/>
+      <w:lvlText w:val=""/>
+      <w:lvlJc w:val="left"/>
+      <w:pPr>
+        <w:ind w:left="7189" w:hanging="360"/>
+      </w:pPr>
+      <w:rPr>
+        <w:rFonts w:ascii="Wingdings" w:hAnsi="Wingdings" w:hint="default"/>
+      </w:rPr>
+    </w:lvl>
+  </w:abstractNum>
+  <w:abstractNum w:abstractNumId="12" w15:restartNumberingAfterBreak="0">
+    <w:nsid w:val="376E2D15"/>
+    <w:multiLevelType w:val="hybridMultilevel"/>
+    <w:tmpl w:val="C4EC471C"/>
+    <w:lvl w:ilvl="0" w:tplc="3844E4D4">
+      <w:start w:val="1"/>
+      <w:numFmt w:val="bullet"/>
+      <w:lvlText w:val=""/>
+      <w:lvlJc w:val="left"/>
+      <w:pPr>
+        <w:ind w:left="720" w:hanging="360"/>
+      </w:pPr>
+      <w:rPr>
+        <w:rFonts w:ascii="Wingdings" w:hAnsi="Wingdings" w:hint="default"/>
+      </w:rPr>
+    </w:lvl>
+    <w:lvl w:ilvl="1" w:tplc="04090003" w:tentative="1">
+      <w:start w:val="1"/>
+      <w:numFmt w:val="bullet"/>
+      <w:lvlText w:val="o"/>
+      <w:lvlJc w:val="left"/>
+      <w:pPr>
+        <w:ind w:left="1440" w:hanging="360"/>
+      </w:pPr>
+      <w:rPr>
+        <w:rFonts w:ascii="Courier New" w:hAnsi="Courier New" w:cs="Courier New" w:hint="default"/>
+      </w:rPr>
+    </w:lvl>
+    <w:lvl w:ilvl="2" w:tplc="04090005" w:tentative="1">
+      <w:start w:val="1"/>
+      <w:numFmt w:val="bullet"/>
+      <w:lvlText w:val=""/>
+      <w:lvlJc w:val="left"/>
+      <w:pPr>
+        <w:ind w:left="2160" w:hanging="360"/>
+      </w:pPr>
+      <w:rPr>
+        <w:rFonts w:ascii="Wingdings" w:hAnsi="Wingdings" w:hint="default"/>
+      </w:rPr>
+    </w:lvl>
+    <w:lvl w:ilvl="3" w:tplc="04090001" w:tentative="1">
+      <w:start w:val="1"/>
+      <w:numFmt w:val="bullet"/>
+      <w:lvlText w:val=""/>
+      <w:lvlJc w:val="left"/>
+      <w:pPr>
+        <w:ind w:left="2880" w:hanging="360"/>
+      </w:pPr>
+      <w:rPr>
+        <w:rFonts w:ascii="Symbol" w:hAnsi="Symbol" w:hint="default"/>
+      </w:rPr>
+    </w:lvl>
+    <w:lvl w:ilvl="4" w:tplc="04090003" w:tentative="1">
+      <w:start w:val="1"/>
+      <w:numFmt w:val="bullet"/>
+      <w:lvlText w:val="o"/>
+      <w:lvlJc w:val="left"/>
+      <w:pPr>
+        <w:ind w:left="3600" w:hanging="360"/>
+      </w:pPr>
+      <w:rPr>
+        <w:rFonts w:ascii="Courier New" w:hAnsi="Courier New" w:cs="Courier New" w:hint="default"/>
+      </w:rPr>
+    </w:lvl>
+    <w:lvl w:ilvl="5" w:tplc="04090005" w:tentative="1">
+      <w:start w:val="1"/>
+      <w:numFmt w:val="bullet"/>
+      <w:lvlText w:val=""/>
+      <w:lvlJc w:val="left"/>
+      <w:pPr>
+        <w:ind w:left="4320" w:hanging="360"/>
+      </w:pPr>
+      <w:rPr>
+        <w:rFonts w:ascii="Wingdings" w:hAnsi="Wingdings" w:hint="default"/>
+      </w:rPr>
+    </w:lvl>
+    <w:lvl w:ilvl="6" w:tplc="04090001" w:tentative="1">
+      <w:start w:val="1"/>
+      <w:numFmt w:val="bullet"/>
+      <w:lvlText w:val=""/>
+      <w:lvlJc w:val="left"/>
+      <w:pPr>
+        <w:ind w:left="5040" w:hanging="360"/>
+      </w:pPr>
+      <w:rPr>
+        <w:rFonts w:ascii="Symbol" w:hAnsi="Symbol" w:hint="default"/>
+      </w:rPr>
+    </w:lvl>
+    <w:lvl w:ilvl="7" w:tplc="04090003" w:tentative="1">
+      <w:start w:val="1"/>
+      <w:numFmt w:val="bullet"/>
+      <w:lvlText w:val="o"/>
+      <w:lvlJc w:val="left"/>
+      <w:pPr>
+        <w:ind w:left="5760" w:hanging="360"/>
+      </w:pPr>
+      <w:rPr>
+        <w:rFonts w:ascii="Courier New" w:hAnsi="Courier New" w:cs="Courier New" w:hint="default"/>
+      </w:rPr>
+    </w:lvl>
+    <w:lvl w:ilvl="8" w:tplc="04090005" w:tentative="1">
+      <w:start w:val="1"/>
+      <w:numFmt w:val="bullet"/>
+      <w:lvlText w:val=""/>
+      <w:lvlJc w:val="left"/>
+      <w:pPr>
+        <w:ind w:left="6480" w:hanging="360"/>
+      </w:pPr>
+      <w:rPr>
+        <w:rFonts w:ascii="Wingdings" w:hAnsi="Wingdings" w:hint="default"/>
+      </w:rPr>
+    </w:lvl>
+  </w:abstractNum>
+  <w:abstractNum w:abstractNumId="13" w15:restartNumberingAfterBreak="0">
     <w:nsid w:val="38C0673C"/>
     <w:multiLevelType w:val="hybridMultilevel"/>
     <w:tmpl w:val="54DCE94E"/>
@@ -3920,7 +7438,206 @@
       </w:rPr>
     </w:lvl>
   </w:abstractNum>
-  <w:abstractNum w:abstractNumId="9" w15:restartNumberingAfterBreak="0">
+  <w:abstractNum w:abstractNumId="14" w15:restartNumberingAfterBreak="0">
+    <w:nsid w:val="38E157EA"/>
+    <w:multiLevelType w:val="hybridMultilevel"/>
+    <w:tmpl w:val="F4863A70"/>
+    <w:lvl w:ilvl="0" w:tplc="0409000F">
+      <w:start w:val="1"/>
+      <w:numFmt w:val="decimal"/>
+      <w:lvlText w:val="%1."/>
+      <w:lvlJc w:val="left"/>
+      <w:pPr>
+        <w:ind w:left="1440" w:hanging="360"/>
+      </w:pPr>
+    </w:lvl>
+    <w:lvl w:ilvl="1" w:tplc="04090019" w:tentative="1">
+      <w:start w:val="1"/>
+      <w:numFmt w:val="lowerLetter"/>
+      <w:lvlText w:val="%2."/>
+      <w:lvlJc w:val="left"/>
+      <w:pPr>
+        <w:ind w:left="2160" w:hanging="360"/>
+      </w:pPr>
+    </w:lvl>
+    <w:lvl w:ilvl="2" w:tplc="0409001B" w:tentative="1">
+      <w:start w:val="1"/>
+      <w:numFmt w:val="lowerRoman"/>
+      <w:lvlText w:val="%3."/>
+      <w:lvlJc w:val="right"/>
+      <w:pPr>
+        <w:ind w:left="2880" w:hanging="180"/>
+      </w:pPr>
+    </w:lvl>
+    <w:lvl w:ilvl="3" w:tplc="0409000F" w:tentative="1">
+      <w:start w:val="1"/>
+      <w:numFmt w:val="decimal"/>
+      <w:lvlText w:val="%4."/>
+      <w:lvlJc w:val="left"/>
+      <w:pPr>
+        <w:ind w:left="3600" w:hanging="360"/>
+      </w:pPr>
+    </w:lvl>
+    <w:lvl w:ilvl="4" w:tplc="04090019" w:tentative="1">
+      <w:start w:val="1"/>
+      <w:numFmt w:val="lowerLetter"/>
+      <w:lvlText w:val="%5."/>
+      <w:lvlJc w:val="left"/>
+      <w:pPr>
+        <w:ind w:left="4320" w:hanging="360"/>
+      </w:pPr>
+    </w:lvl>
+    <w:lvl w:ilvl="5" w:tplc="0409001B" w:tentative="1">
+      <w:start w:val="1"/>
+      <w:numFmt w:val="lowerRoman"/>
+      <w:lvlText w:val="%6."/>
+      <w:lvlJc w:val="right"/>
+      <w:pPr>
+        <w:ind w:left="5040" w:hanging="180"/>
+      </w:pPr>
+    </w:lvl>
+    <w:lvl w:ilvl="6" w:tplc="0409000F" w:tentative="1">
+      <w:start w:val="1"/>
+      <w:numFmt w:val="decimal"/>
+      <w:lvlText w:val="%7."/>
+      <w:lvlJc w:val="left"/>
+      <w:pPr>
+        <w:ind w:left="5760" w:hanging="360"/>
+      </w:pPr>
+    </w:lvl>
+    <w:lvl w:ilvl="7" w:tplc="04090019" w:tentative="1">
+      <w:start w:val="1"/>
+      <w:numFmt w:val="lowerLetter"/>
+      <w:lvlText w:val="%8."/>
+      <w:lvlJc w:val="left"/>
+      <w:pPr>
+        <w:ind w:left="6480" w:hanging="360"/>
+      </w:pPr>
+    </w:lvl>
+    <w:lvl w:ilvl="8" w:tplc="0409001B" w:tentative="1">
+      <w:start w:val="1"/>
+      <w:numFmt w:val="lowerRoman"/>
+      <w:lvlText w:val="%9."/>
+      <w:lvlJc w:val="right"/>
+      <w:pPr>
+        <w:ind w:left="7200" w:hanging="180"/>
+      </w:pPr>
+    </w:lvl>
+  </w:abstractNum>
+  <w:abstractNum w:abstractNumId="15" w15:restartNumberingAfterBreak="0">
+    <w:nsid w:val="40071C15"/>
+    <w:multiLevelType w:val="hybridMultilevel"/>
+    <w:tmpl w:val="DE285DDC"/>
+    <w:lvl w:ilvl="0" w:tplc="3844E4D4">
+      <w:start w:val="1"/>
+      <w:numFmt w:val="bullet"/>
+      <w:lvlText w:val=""/>
+      <w:lvlJc w:val="left"/>
+      <w:pPr>
+        <w:ind w:left="1429" w:hanging="360"/>
+      </w:pPr>
+      <w:rPr>
+        <w:rFonts w:ascii="Wingdings" w:hAnsi="Wingdings" w:hint="default"/>
+      </w:rPr>
+    </w:lvl>
+    <w:lvl w:ilvl="1" w:tplc="FFFFFFFF" w:tentative="1">
+      <w:start w:val="1"/>
+      <w:numFmt w:val="bullet"/>
+      <w:lvlText w:val="o"/>
+      <w:lvlJc w:val="left"/>
+      <w:pPr>
+        <w:ind w:left="2149" w:hanging="360"/>
+      </w:pPr>
+      <w:rPr>
+        <w:rFonts w:ascii="Courier New" w:hAnsi="Courier New" w:cs="Courier New" w:hint="default"/>
+      </w:rPr>
+    </w:lvl>
+    <w:lvl w:ilvl="2" w:tplc="FFFFFFFF" w:tentative="1">
+      <w:start w:val="1"/>
+      <w:numFmt w:val="bullet"/>
+      <w:lvlText w:val=""/>
+      <w:lvlJc w:val="left"/>
+      <w:pPr>
+        <w:ind w:left="2869" w:hanging="360"/>
+      </w:pPr>
+      <w:rPr>
+        <w:rFonts w:ascii="Wingdings" w:hAnsi="Wingdings" w:hint="default"/>
+      </w:rPr>
+    </w:lvl>
+    <w:lvl w:ilvl="3" w:tplc="FFFFFFFF" w:tentative="1">
+      <w:start w:val="1"/>
+      <w:numFmt w:val="bullet"/>
+      <w:lvlText w:val=""/>
+      <w:lvlJc w:val="left"/>
+      <w:pPr>
+        <w:ind w:left="3589" w:hanging="360"/>
+      </w:pPr>
+      <w:rPr>
+        <w:rFonts w:ascii="Symbol" w:hAnsi="Symbol" w:hint="default"/>
+      </w:rPr>
+    </w:lvl>
+    <w:lvl w:ilvl="4" w:tplc="FFFFFFFF" w:tentative="1">
+      <w:start w:val="1"/>
+      <w:numFmt w:val="bullet"/>
+      <w:lvlText w:val="o"/>
+      <w:lvlJc w:val="left"/>
+      <w:pPr>
+        <w:ind w:left="4309" w:hanging="360"/>
+      </w:pPr>
+      <w:rPr>
+        <w:rFonts w:ascii="Courier New" w:hAnsi="Courier New" w:cs="Courier New" w:hint="default"/>
+      </w:rPr>
+    </w:lvl>
+    <w:lvl w:ilvl="5" w:tplc="FFFFFFFF" w:tentative="1">
+      <w:start w:val="1"/>
+      <w:numFmt w:val="bullet"/>
+      <w:lvlText w:val=""/>
+      <w:lvlJc w:val="left"/>
+      <w:pPr>
+        <w:ind w:left="5029" w:hanging="360"/>
+      </w:pPr>
+      <w:rPr>
+        <w:rFonts w:ascii="Wingdings" w:hAnsi="Wingdings" w:hint="default"/>
+      </w:rPr>
+    </w:lvl>
+    <w:lvl w:ilvl="6" w:tplc="FFFFFFFF" w:tentative="1">
+      <w:start w:val="1"/>
+      <w:numFmt w:val="bullet"/>
+      <w:lvlText w:val=""/>
+      <w:lvlJc w:val="left"/>
+      <w:pPr>
+        <w:ind w:left="5749" w:hanging="360"/>
+      </w:pPr>
+      <w:rPr>
+        <w:rFonts w:ascii="Symbol" w:hAnsi="Symbol" w:hint="default"/>
+      </w:rPr>
+    </w:lvl>
+    <w:lvl w:ilvl="7" w:tplc="FFFFFFFF" w:tentative="1">
+      <w:start w:val="1"/>
+      <w:numFmt w:val="bullet"/>
+      <w:lvlText w:val="o"/>
+      <w:lvlJc w:val="left"/>
+      <w:pPr>
+        <w:ind w:left="6469" w:hanging="360"/>
+      </w:pPr>
+      <w:rPr>
+        <w:rFonts w:ascii="Courier New" w:hAnsi="Courier New" w:cs="Courier New" w:hint="default"/>
+      </w:rPr>
+    </w:lvl>
+    <w:lvl w:ilvl="8" w:tplc="FFFFFFFF" w:tentative="1">
+      <w:start w:val="1"/>
+      <w:numFmt w:val="bullet"/>
+      <w:lvlText w:val=""/>
+      <w:lvlJc w:val="left"/>
+      <w:pPr>
+        <w:ind w:left="7189" w:hanging="360"/>
+      </w:pPr>
+      <w:rPr>
+        <w:rFonts w:ascii="Wingdings" w:hAnsi="Wingdings" w:hint="default"/>
+      </w:rPr>
+    </w:lvl>
+  </w:abstractNum>
+  <w:abstractNum w:abstractNumId="16" w15:restartNumberingAfterBreak="0">
     <w:nsid w:val="44CE63E9"/>
     <w:multiLevelType w:val="hybridMultilevel"/>
     <w:tmpl w:val="6BC622CE"/>
@@ -4033,7 +7750,7 @@
       </w:rPr>
     </w:lvl>
   </w:abstractNum>
-  <w:abstractNum w:abstractNumId="10" w15:restartNumberingAfterBreak="0">
+  <w:abstractNum w:abstractNumId="17" w15:restartNumberingAfterBreak="0">
     <w:nsid w:val="5453313C"/>
     <w:multiLevelType w:val="hybridMultilevel"/>
     <w:tmpl w:val="00065AC4"/>
@@ -4146,7 +7863,120 @@
       </w:rPr>
     </w:lvl>
   </w:abstractNum>
-  <w:abstractNum w:abstractNumId="11" w15:restartNumberingAfterBreak="0">
+  <w:abstractNum w:abstractNumId="18" w15:restartNumberingAfterBreak="0">
+    <w:nsid w:val="5762096A"/>
+    <w:multiLevelType w:val="hybridMultilevel"/>
+    <w:tmpl w:val="CDDCE952"/>
+    <w:lvl w:ilvl="0" w:tplc="0409000D">
+      <w:start w:val="1"/>
+      <w:numFmt w:val="bullet"/>
+      <w:lvlText w:val=""/>
+      <w:lvlJc w:val="left"/>
+      <w:pPr>
+        <w:ind w:left="1440" w:hanging="360"/>
+      </w:pPr>
+      <w:rPr>
+        <w:rFonts w:ascii="Wingdings" w:hAnsi="Wingdings" w:hint="default"/>
+      </w:rPr>
+    </w:lvl>
+    <w:lvl w:ilvl="1" w:tplc="04090003" w:tentative="1">
+      <w:start w:val="1"/>
+      <w:numFmt w:val="bullet"/>
+      <w:lvlText w:val="o"/>
+      <w:lvlJc w:val="left"/>
+      <w:pPr>
+        <w:ind w:left="2160" w:hanging="360"/>
+      </w:pPr>
+      <w:rPr>
+        <w:rFonts w:ascii="Courier New" w:hAnsi="Courier New" w:cs="Courier New" w:hint="default"/>
+      </w:rPr>
+    </w:lvl>
+    <w:lvl w:ilvl="2" w:tplc="04090005" w:tentative="1">
+      <w:start w:val="1"/>
+      <w:numFmt w:val="bullet"/>
+      <w:lvlText w:val=""/>
+      <w:lvlJc w:val="left"/>
+      <w:pPr>
+        <w:ind w:left="2880" w:hanging="360"/>
+      </w:pPr>
+      <w:rPr>
+        <w:rFonts w:ascii="Wingdings" w:hAnsi="Wingdings" w:hint="default"/>
+      </w:rPr>
+    </w:lvl>
+    <w:lvl w:ilvl="3" w:tplc="04090001" w:tentative="1">
+      <w:start w:val="1"/>
+      <w:numFmt w:val="bullet"/>
+      <w:lvlText w:val=""/>
+      <w:lvlJc w:val="left"/>
+      <w:pPr>
+        <w:ind w:left="3600" w:hanging="360"/>
+      </w:pPr>
+      <w:rPr>
+        <w:rFonts w:ascii="Symbol" w:hAnsi="Symbol" w:hint="default"/>
+      </w:rPr>
+    </w:lvl>
+    <w:lvl w:ilvl="4" w:tplc="04090003" w:tentative="1">
+      <w:start w:val="1"/>
+      <w:numFmt w:val="bullet"/>
+      <w:lvlText w:val="o"/>
+      <w:lvlJc w:val="left"/>
+      <w:pPr>
+        <w:ind w:left="4320" w:hanging="360"/>
+      </w:pPr>
+      <w:rPr>
+        <w:rFonts w:ascii="Courier New" w:hAnsi="Courier New" w:cs="Courier New" w:hint="default"/>
+      </w:rPr>
+    </w:lvl>
+    <w:lvl w:ilvl="5" w:tplc="04090005" w:tentative="1">
+      <w:start w:val="1"/>
+      <w:numFmt w:val="bullet"/>
+      <w:lvlText w:val=""/>
+      <w:lvlJc w:val="left"/>
+      <w:pPr>
+        <w:ind w:left="5040" w:hanging="360"/>
+      </w:pPr>
+      <w:rPr>
+        <w:rFonts w:ascii="Wingdings" w:hAnsi="Wingdings" w:hint="default"/>
+      </w:rPr>
+    </w:lvl>
+    <w:lvl w:ilvl="6" w:tplc="04090001" w:tentative="1">
+      <w:start w:val="1"/>
+      <w:numFmt w:val="bullet"/>
+      <w:lvlText w:val=""/>
+      <w:lvlJc w:val="left"/>
+      <w:pPr>
+        <w:ind w:left="5760" w:hanging="360"/>
+      </w:pPr>
+      <w:rPr>
+        <w:rFonts w:ascii="Symbol" w:hAnsi="Symbol" w:hint="default"/>
+      </w:rPr>
+    </w:lvl>
+    <w:lvl w:ilvl="7" w:tplc="04090003" w:tentative="1">
+      <w:start w:val="1"/>
+      <w:numFmt w:val="bullet"/>
+      <w:lvlText w:val="o"/>
+      <w:lvlJc w:val="left"/>
+      <w:pPr>
+        <w:ind w:left="6480" w:hanging="360"/>
+      </w:pPr>
+      <w:rPr>
+        <w:rFonts w:ascii="Courier New" w:hAnsi="Courier New" w:cs="Courier New" w:hint="default"/>
+      </w:rPr>
+    </w:lvl>
+    <w:lvl w:ilvl="8" w:tplc="04090005" w:tentative="1">
+      <w:start w:val="1"/>
+      <w:numFmt w:val="bullet"/>
+      <w:lvlText w:val=""/>
+      <w:lvlJc w:val="left"/>
+      <w:pPr>
+        <w:ind w:left="7200" w:hanging="360"/>
+      </w:pPr>
+      <w:rPr>
+        <w:rFonts w:ascii="Wingdings" w:hAnsi="Wingdings" w:hint="default"/>
+      </w:rPr>
+    </w:lvl>
+  </w:abstractNum>
+  <w:abstractNum w:abstractNumId="19" w15:restartNumberingAfterBreak="0">
     <w:nsid w:val="5C22581D"/>
     <w:multiLevelType w:val="hybridMultilevel"/>
     <w:tmpl w:val="402670DA"/>
@@ -4259,7 +8089,7 @@
       </w:rPr>
     </w:lvl>
   </w:abstractNum>
-  <w:abstractNum w:abstractNumId="12" w15:restartNumberingAfterBreak="0">
+  <w:abstractNum w:abstractNumId="20" w15:restartNumberingAfterBreak="0">
     <w:nsid w:val="63FA3402"/>
     <w:multiLevelType w:val="hybridMultilevel"/>
     <w:tmpl w:val="9C609AC0"/>
@@ -4351,7 +8181,7 @@
       </w:pPr>
     </w:lvl>
   </w:abstractNum>
-  <w:abstractNum w:abstractNumId="13" w15:restartNumberingAfterBreak="0">
+  <w:abstractNum w:abstractNumId="21" w15:restartNumberingAfterBreak="0">
     <w:nsid w:val="723F1A34"/>
     <w:multiLevelType w:val="hybridMultilevel"/>
     <w:tmpl w:val="08B2025C"/>
@@ -4464,7 +8294,7 @@
       </w:rPr>
     </w:lvl>
   </w:abstractNum>
-  <w:abstractNum w:abstractNumId="14" w15:restartNumberingAfterBreak="0">
+  <w:abstractNum w:abstractNumId="22" w15:restartNumberingAfterBreak="0">
     <w:nsid w:val="76FE3C85"/>
     <w:multiLevelType w:val="hybridMultilevel"/>
     <w:tmpl w:val="51405516"/>
@@ -4577,7 +8407,7 @@
       </w:rPr>
     </w:lvl>
   </w:abstractNum>
-  <w:abstractNum w:abstractNumId="15" w15:restartNumberingAfterBreak="0">
+  <w:abstractNum w:abstractNumId="23" w15:restartNumberingAfterBreak="0">
     <w:nsid w:val="7821568A"/>
     <w:multiLevelType w:val="hybridMultilevel"/>
     <w:tmpl w:val="55F4F96C"/>
@@ -4690,7 +8520,7 @@
       </w:rPr>
     </w:lvl>
   </w:abstractNum>
-  <w:abstractNum w:abstractNumId="16" w15:restartNumberingAfterBreak="0">
+  <w:abstractNum w:abstractNumId="24" w15:restartNumberingAfterBreak="0">
     <w:nsid w:val="7A0E2E68"/>
     <w:multiLevelType w:val="hybridMultilevel"/>
     <w:tmpl w:val="179AE19A"/>
@@ -4804,43 +8634,43 @@
     </w:lvl>
   </w:abstractNum>
   <w:num w:numId="1" w16cid:durableId="845901582">
-    <w:abstractNumId w:val="5"/>
+    <w:abstractNumId w:val="7"/>
   </w:num>
   <w:num w:numId="2" w16cid:durableId="757020786">
-    <w:abstractNumId w:val="7"/>
+    <w:abstractNumId w:val="10"/>
   </w:num>
   <w:num w:numId="3" w16cid:durableId="1995646987">
-    <w:abstractNumId w:val="16"/>
+    <w:abstractNumId w:val="24"/>
   </w:num>
   <w:num w:numId="4" w16cid:durableId="1247810262">
-    <w:abstractNumId w:val="10"/>
+    <w:abstractNumId w:val="17"/>
   </w:num>
   <w:num w:numId="5" w16cid:durableId="1508058201">
-    <w:abstractNumId w:val="6"/>
+    <w:abstractNumId w:val="9"/>
   </w:num>
   <w:num w:numId="6" w16cid:durableId="232006529">
-    <w:abstractNumId w:val="9"/>
+    <w:abstractNumId w:val="16"/>
   </w:num>
   <w:num w:numId="7" w16cid:durableId="330570840">
     <w:abstractNumId w:val="0"/>
   </w:num>
   <w:num w:numId="8" w16cid:durableId="191265279">
-    <w:abstractNumId w:val="13"/>
+    <w:abstractNumId w:val="21"/>
   </w:num>
   <w:num w:numId="9" w16cid:durableId="1658220483">
-    <w:abstractNumId w:val="11"/>
+    <w:abstractNumId w:val="19"/>
   </w:num>
   <w:num w:numId="10" w16cid:durableId="202400688">
-    <w:abstractNumId w:val="4"/>
+    <w:abstractNumId w:val="5"/>
   </w:num>
   <w:num w:numId="11" w16cid:durableId="897857840">
     <w:abstractNumId w:val="3"/>
   </w:num>
   <w:num w:numId="12" w16cid:durableId="1182284101">
-    <w:abstractNumId w:val="8"/>
+    <w:abstractNumId w:val="13"/>
   </w:num>
   <w:num w:numId="13" w16cid:durableId="1796212206">
-    <w:abstractNumId w:val="14"/>
+    <w:abstractNumId w:val="22"/>
   </w:num>
   <w:num w:numId="14" w16cid:durableId="2045710144">
     <w:abstractNumId w:val="1"/>
@@ -4849,10 +8679,34 @@
     <w:abstractNumId w:val="2"/>
   </w:num>
   <w:num w:numId="16" w16cid:durableId="1795906332">
+    <w:abstractNumId w:val="20"/>
+  </w:num>
+  <w:num w:numId="17" w16cid:durableId="1889953431">
+    <w:abstractNumId w:val="23"/>
+  </w:num>
+  <w:num w:numId="18" w16cid:durableId="438989485">
+    <w:abstractNumId w:val="11"/>
+  </w:num>
+  <w:num w:numId="19" w16cid:durableId="243414659">
+    <w:abstractNumId w:val="15"/>
+  </w:num>
+  <w:num w:numId="20" w16cid:durableId="1294940254">
+    <w:abstractNumId w:val="8"/>
+  </w:num>
+  <w:num w:numId="21" w16cid:durableId="1777366588">
     <w:abstractNumId w:val="12"/>
   </w:num>
-  <w:num w:numId="17" w16cid:durableId="1889953431">
-    <w:abstractNumId w:val="15"/>
+  <w:num w:numId="22" w16cid:durableId="512650951">
+    <w:abstractNumId w:val="6"/>
+  </w:num>
+  <w:num w:numId="23" w16cid:durableId="1983466135">
+    <w:abstractNumId w:val="14"/>
+  </w:num>
+  <w:num w:numId="24" w16cid:durableId="1151946347">
+    <w:abstractNumId w:val="4"/>
+  </w:num>
+  <w:num w:numId="25" w16cid:durableId="79373980">
+    <w:abstractNumId w:val="18"/>
   </w:num>
 </w:numbering>
 </file>

</xml_diff>